<commit_message>
User defined exceptions and collections (list, arraylist and linkedlist) examples
</commit_message>
<xml_diff>
--- a/src/main/java/documents/Java_Training_Sujith_Feb2024.docx
+++ b/src/main/java/documents/Java_Training_Sujith_Feb2024.docx
@@ -9114,6 +9114,988 @@
       </w:r>
       <w:proofErr w:type="gramEnd"/>
     </w:p>
+    <w:p/>
+    <w:p>
+      <w:r>
+        <w:t>Collections in Java</w:t>
+      </w:r>
+    </w:p>
+    <w:p>
+      <w:r>
+        <w:rPr>
+          <w:noProof/>
+        </w:rPr>
+        <w:drawing>
+          <wp:inline distT="0" distB="0" distL="0" distR="0" wp14:anchorId="568B8B11" wp14:editId="65DCD8EA">
+            <wp:extent cx="5943600" cy="2557780"/>
+            <wp:effectExtent l="0" t="0" r="0" b="0"/>
+            <wp:docPr id="1549585647" name="Picture 1" descr="Java-Collections-Framework-Hierarchy"/>
+            <wp:cNvGraphicFramePr>
+              <a:graphicFrameLocks xmlns:a="http://schemas.openxmlformats.org/drawingml/2006/main" noChangeAspect="1"/>
+            </wp:cNvGraphicFramePr>
+            <a:graphic xmlns:a="http://schemas.openxmlformats.org/drawingml/2006/main">
+              <a:graphicData uri="http://schemas.openxmlformats.org/drawingml/2006/picture">
+                <pic:pic xmlns:pic="http://schemas.openxmlformats.org/drawingml/2006/picture">
+                  <pic:nvPicPr>
+                    <pic:cNvPr id="0" name="Picture 1" descr="Java-Collections-Framework-Hierarchy"/>
+                    <pic:cNvPicPr>
+                      <a:picLocks noChangeAspect="1" noChangeArrowheads="1"/>
+                    </pic:cNvPicPr>
+                  </pic:nvPicPr>
+                  <pic:blipFill>
+                    <a:blip r:embed="rId8" cstate="print">
+                      <a:extLst>
+                        <a:ext uri="{28A0092B-C50C-407E-A947-70E740481C1C}">
+                          <a14:useLocalDpi xmlns:a14="http://schemas.microsoft.com/office/drawing/2010/main" val="0"/>
+                        </a:ext>
+                      </a:extLst>
+                    </a:blip>
+                    <a:srcRect/>
+                    <a:stretch>
+                      <a:fillRect/>
+                    </a:stretch>
+                  </pic:blipFill>
+                  <pic:spPr bwMode="auto">
+                    <a:xfrm>
+                      <a:off x="0" y="0"/>
+                      <a:ext cx="5943600" cy="2557780"/>
+                    </a:xfrm>
+                    <a:prstGeom prst="rect">
+                      <a:avLst/>
+                    </a:prstGeom>
+                    <a:noFill/>
+                    <a:ln>
+                      <a:noFill/>
+                    </a:ln>
+                  </pic:spPr>
+                </pic:pic>
+              </a:graphicData>
+            </a:graphic>
+          </wp:inline>
+        </w:drawing>
+      </w:r>
+    </w:p>
+    <w:p/>
+    <w:p>
+      <w:pPr>
+        <w:tabs>
+          <w:tab w:val="left" w:pos="2868"/>
+        </w:tabs>
+      </w:pPr>
+      <w:r>
+        <w:rPr>
+          <w:noProof/>
+        </w:rPr>
+        <mc:AlternateContent>
+          <mc:Choice Requires="wps">
+            <w:drawing>
+              <wp:anchor distT="0" distB="0" distL="114300" distR="114300" simplePos="0" relativeHeight="251661312" behindDoc="0" locked="0" layoutInCell="1" allowOverlap="1" wp14:anchorId="49D7D08B" wp14:editId="41DA6D23">
+                <wp:simplePos x="0" y="0"/>
+                <wp:positionH relativeFrom="margin">
+                  <wp:align>center</wp:align>
+                </wp:positionH>
+                <wp:positionV relativeFrom="paragraph">
+                  <wp:posOffset>124435</wp:posOffset>
+                </wp:positionV>
+                <wp:extent cx="1038758" cy="416966"/>
+                <wp:effectExtent l="0" t="0" r="28575" b="21590"/>
+                <wp:wrapNone/>
+                <wp:docPr id="1691327080" name="Rectangle 2"/>
+                <wp:cNvGraphicFramePr/>
+                <a:graphic xmlns:a="http://schemas.openxmlformats.org/drawingml/2006/main">
+                  <a:graphicData uri="http://schemas.microsoft.com/office/word/2010/wordprocessingShape">
+                    <wps:wsp>
+                      <wps:cNvSpPr/>
+                      <wps:spPr>
+                        <a:xfrm>
+                          <a:off x="0" y="0"/>
+                          <a:ext cx="1038758" cy="416966"/>
+                        </a:xfrm>
+                        <a:prstGeom prst="rect">
+                          <a:avLst/>
+                        </a:prstGeom>
+                      </wps:spPr>
+                      <wps:style>
+                        <a:lnRef idx="2">
+                          <a:schemeClr val="accent3"/>
+                        </a:lnRef>
+                        <a:fillRef idx="1">
+                          <a:schemeClr val="lt1"/>
+                        </a:fillRef>
+                        <a:effectRef idx="0">
+                          <a:schemeClr val="accent3"/>
+                        </a:effectRef>
+                        <a:fontRef idx="minor">
+                          <a:schemeClr val="dk1"/>
+                        </a:fontRef>
+                      </wps:style>
+                      <wps:txbx>
+                        <w:txbxContent>
+                          <w:p>
+                            <w:pPr>
+                              <w:jc w:val="center"/>
+                            </w:pPr>
+                            <w:r>
+                              <w:t>Class Name</w:t>
+                            </w:r>
+                          </w:p>
+                        </w:txbxContent>
+                      </wps:txbx>
+                      <wps:bodyPr rot="0" spcFirstLastPara="0" vertOverflow="overflow" horzOverflow="overflow" vert="horz" wrap="square" lIns="91440" tIns="45720" rIns="91440" bIns="45720" numCol="1" spcCol="0" rtlCol="0" fromWordArt="0" anchor="ctr" anchorCtr="0" forceAA="0" compatLnSpc="1">
+                        <a:prstTxWarp prst="textNoShape">
+                          <a:avLst/>
+                        </a:prstTxWarp>
+                        <a:noAutofit/>
+                      </wps:bodyPr>
+                    </wps:wsp>
+                  </a:graphicData>
+                </a:graphic>
+                <wp14:sizeRelH relativeFrom="margin">
+                  <wp14:pctWidth>0</wp14:pctWidth>
+                </wp14:sizeRelH>
+              </wp:anchor>
+            </w:drawing>
+          </mc:Choice>
+          <mc:Fallback>
+            <w:pict>
+              <v:rect w14:anchorId="49D7D08B" id="Rectangle 2" o:spid="_x0000_s1026" style="position:absolute;margin-left:0;margin-top:9.8pt;width:81.8pt;height:32.85pt;z-index:251661312;visibility:visible;mso-wrap-style:square;mso-width-percent:0;mso-wrap-distance-left:9pt;mso-wrap-distance-top:0;mso-wrap-distance-right:9pt;mso-wrap-distance-bottom:0;mso-position-horizontal:center;mso-position-horizontal-relative:margin;mso-position-vertical:absolute;mso-position-vertical-relative:text;mso-width-percent:0;mso-width-relative:margin;v-text-anchor:middle" o:gfxdata="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" fillcolor="white [3201]" strokecolor="#196b24 [3206]" strokeweight="1pt">
+                <v:textbox>
+                  <w:txbxContent>
+                    <w:p>
+                      <w:pPr>
+                        <w:jc w:val="center"/>
+                      </w:pPr>
+                      <w:r>
+                        <w:t>Class Name</w:t>
+                      </w:r>
+                    </w:p>
+                  </w:txbxContent>
+                </v:textbox>
+                <w10:wrap anchorx="margin"/>
+              </v:rect>
+            </w:pict>
+          </mc:Fallback>
+        </mc:AlternateContent>
+      </w:r>
+      <w:r>
+        <w:rPr>
+          <w:noProof/>
+        </w:rPr>
+        <mc:AlternateContent>
+          <mc:Choice Requires="wps">
+            <w:drawing>
+              <wp:anchor distT="0" distB="0" distL="114300" distR="114300" simplePos="0" relativeHeight="251659264" behindDoc="0" locked="0" layoutInCell="1" allowOverlap="1" wp14:anchorId="05FCBF06" wp14:editId="1EF95D24">
+                <wp:simplePos x="0" y="0"/>
+                <wp:positionH relativeFrom="column">
+                  <wp:posOffset>431597</wp:posOffset>
+                </wp:positionH>
+                <wp:positionV relativeFrom="paragraph">
+                  <wp:posOffset>169977</wp:posOffset>
+                </wp:positionV>
+                <wp:extent cx="1038758" cy="416966"/>
+                <wp:effectExtent l="0" t="0" r="28575" b="21590"/>
+                <wp:wrapNone/>
+                <wp:docPr id="1291819022" name="Rectangle 2"/>
+                <wp:cNvGraphicFramePr/>
+                <a:graphic xmlns:a="http://schemas.openxmlformats.org/drawingml/2006/main">
+                  <a:graphicData uri="http://schemas.microsoft.com/office/word/2010/wordprocessingShape">
+                    <wps:wsp>
+                      <wps:cNvSpPr/>
+                      <wps:spPr>
+                        <a:xfrm>
+                          <a:off x="0" y="0"/>
+                          <a:ext cx="1038758" cy="416966"/>
+                        </a:xfrm>
+                        <a:prstGeom prst="rect">
+                          <a:avLst/>
+                        </a:prstGeom>
+                      </wps:spPr>
+                      <wps:style>
+                        <a:lnRef idx="2">
+                          <a:schemeClr val="accent3"/>
+                        </a:lnRef>
+                        <a:fillRef idx="1">
+                          <a:schemeClr val="lt1"/>
+                        </a:fillRef>
+                        <a:effectRef idx="0">
+                          <a:schemeClr val="accent3"/>
+                        </a:effectRef>
+                        <a:fontRef idx="minor">
+                          <a:schemeClr val="dk1"/>
+                        </a:fontRef>
+                      </wps:style>
+                      <wps:txbx>
+                        <w:txbxContent>
+                          <w:p>
+                            <w:pPr>
+                              <w:jc w:val="center"/>
+                            </w:pPr>
+                            <w:r>
+                              <w:t>Class Name</w:t>
+                            </w:r>
+                          </w:p>
+                        </w:txbxContent>
+                      </wps:txbx>
+                      <wps:bodyPr rot="0" spcFirstLastPara="0" vertOverflow="overflow" horzOverflow="overflow" vert="horz" wrap="square" lIns="91440" tIns="45720" rIns="91440" bIns="45720" numCol="1" spcCol="0" rtlCol="0" fromWordArt="0" anchor="ctr" anchorCtr="0" forceAA="0" compatLnSpc="1">
+                        <a:prstTxWarp prst="textNoShape">
+                          <a:avLst/>
+                        </a:prstTxWarp>
+                        <a:noAutofit/>
+                      </wps:bodyPr>
+                    </wps:wsp>
+                  </a:graphicData>
+                </a:graphic>
+                <wp14:sizeRelH relativeFrom="margin">
+                  <wp14:pctWidth>0</wp14:pctWidth>
+                </wp14:sizeRelH>
+              </wp:anchor>
+            </w:drawing>
+          </mc:Choice>
+          <mc:Fallback>
+            <w:pict>
+              <v:rect w14:anchorId="05FCBF06" id="_x0000_s1027" style="position:absolute;margin-left:34pt;margin-top:13.4pt;width:81.8pt;height:32.85pt;z-index:251659264;visibility:visible;mso-wrap-style:square;mso-width-percent:0;mso-wrap-distance-left:9pt;mso-wrap-distance-top:0;mso-wrap-distance-right:9pt;mso-wrap-distance-bottom:0;mso-position-horizontal:absolute;mso-position-horizontal-relative:text;mso-position-vertical:absolute;mso-position-vertical-relative:text;mso-width-percent:0;mso-width-relative:margin;v-text-anchor:middle" o:gfxdata="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" fillcolor="white [3201]" strokecolor="#196b24 [3206]" strokeweight="1pt">
+                <v:textbox>
+                  <w:txbxContent>
+                    <w:p>
+                      <w:pPr>
+                        <w:jc w:val="center"/>
+                      </w:pPr>
+                      <w:r>
+                        <w:t>Class Name</w:t>
+                      </w:r>
+                    </w:p>
+                  </w:txbxContent>
+                </v:textbox>
+              </v:rect>
+            </w:pict>
+          </mc:Fallback>
+        </mc:AlternateContent>
+      </w:r>
+      <w:r>
+        <w:tab/>
+        <w:t>Extends</w:t>
+      </w:r>
+    </w:p>
+    <w:p>
+      <w:r>
+        <w:rPr>
+          <w:noProof/>
+        </w:rPr>
+        <mc:AlternateContent>
+          <mc:Choice Requires="wps">
+            <w:drawing>
+              <wp:anchor distT="0" distB="0" distL="114300" distR="114300" simplePos="0" relativeHeight="251670528" behindDoc="0" locked="0" layoutInCell="1" allowOverlap="1" wp14:anchorId="4CA9333A" wp14:editId="052868E6">
+                <wp:simplePos x="0" y="0"/>
+                <wp:positionH relativeFrom="column">
+                  <wp:posOffset>1477669</wp:posOffset>
+                </wp:positionH>
+                <wp:positionV relativeFrom="paragraph">
+                  <wp:posOffset>67107</wp:posOffset>
+                </wp:positionV>
+                <wp:extent cx="980237" cy="14630"/>
+                <wp:effectExtent l="0" t="76200" r="29845" b="80645"/>
+                <wp:wrapNone/>
+                <wp:docPr id="1096112054" name="Straight Arrow Connector 3"/>
+                <wp:cNvGraphicFramePr/>
+                <a:graphic xmlns:a="http://schemas.openxmlformats.org/drawingml/2006/main">
+                  <a:graphicData uri="http://schemas.microsoft.com/office/word/2010/wordprocessingShape">
+                    <wps:wsp>
+                      <wps:cNvCnPr/>
+                      <wps:spPr>
+                        <a:xfrm flipV="1">
+                          <a:off x="0" y="0"/>
+                          <a:ext cx="980237" cy="14630"/>
+                        </a:xfrm>
+                        <a:prstGeom prst="straightConnector1">
+                          <a:avLst/>
+                        </a:prstGeom>
+                        <a:ln>
+                          <a:tailEnd type="triangle"/>
+                        </a:ln>
+                      </wps:spPr>
+                      <wps:style>
+                        <a:lnRef idx="1">
+                          <a:schemeClr val="accent1"/>
+                        </a:lnRef>
+                        <a:fillRef idx="0">
+                          <a:schemeClr val="accent1"/>
+                        </a:fillRef>
+                        <a:effectRef idx="0">
+                          <a:schemeClr val="accent1"/>
+                        </a:effectRef>
+                        <a:fontRef idx="minor">
+                          <a:schemeClr val="tx1"/>
+                        </a:fontRef>
+                      </wps:style>
+                      <wps:bodyPr/>
+                    </wps:wsp>
+                  </a:graphicData>
+                </a:graphic>
+              </wp:anchor>
+            </w:drawing>
+          </mc:Choice>
+          <mc:Fallback>
+            <w:pict>
+              <v:shapetype w14:anchorId="71F12757" id="_x0000_t32" coordsize="21600,21600" o:spt="32" o:oned="t" path="m,l21600,21600e" filled="f">
+                <v:path arrowok="t" fillok="f" o:connecttype="none"/>
+                <o:lock v:ext="edit" shapetype="t"/>
+              </v:shapetype>
+              <v:shape id="Straight Arrow Connector 3" o:spid="_x0000_s1026" type="#_x0000_t32" style="position:absolute;margin-left:116.35pt;margin-top:5.3pt;width:77.2pt;height:1.15pt;flip:y;z-index:251670528;visibility:visible;mso-wrap-style:square;mso-wrap-distance-left:9pt;mso-wrap-distance-top:0;mso-wrap-distance-right:9pt;mso-wrap-distance-bottom:0;mso-position-horizontal:absolute;mso-position-horizontal-relative:text;mso-position-vertical:absolute;mso-position-vertical-relative:text" o:gfxdata="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" strokecolor="#156082 [3204]" strokeweight=".5pt">
+                <v:stroke endarrow="block" joinstyle="miter"/>
+              </v:shape>
+            </w:pict>
+          </mc:Fallback>
+        </mc:AlternateContent>
+      </w:r>
+      <w:r>
+        <w:rPr>
+          <w:noProof/>
+        </w:rPr>
+        <mc:AlternateContent>
+          <mc:Choice Requires="wps">
+            <w:drawing>
+              <wp:anchor distT="0" distB="0" distL="114300" distR="114300" simplePos="0" relativeHeight="251669504" behindDoc="0" locked="0" layoutInCell="1" allowOverlap="1" wp14:anchorId="1ADF5F22" wp14:editId="46CDEC68">
+                <wp:simplePos x="0" y="0"/>
+                <wp:positionH relativeFrom="column">
+                  <wp:posOffset>2405380</wp:posOffset>
+                </wp:positionH>
+                <wp:positionV relativeFrom="paragraph">
+                  <wp:posOffset>1865046</wp:posOffset>
+                </wp:positionV>
+                <wp:extent cx="1038758" cy="416966"/>
+                <wp:effectExtent l="0" t="0" r="28575" b="21590"/>
+                <wp:wrapNone/>
+                <wp:docPr id="503726965" name="Rectangle 2"/>
+                <wp:cNvGraphicFramePr/>
+                <a:graphic xmlns:a="http://schemas.openxmlformats.org/drawingml/2006/main">
+                  <a:graphicData uri="http://schemas.microsoft.com/office/word/2010/wordprocessingShape">
+                    <wps:wsp>
+                      <wps:cNvSpPr/>
+                      <wps:spPr>
+                        <a:xfrm>
+                          <a:off x="0" y="0"/>
+                          <a:ext cx="1038758" cy="416966"/>
+                        </a:xfrm>
+                        <a:prstGeom prst="rect">
+                          <a:avLst/>
+                        </a:prstGeom>
+                      </wps:spPr>
+                      <wps:style>
+                        <a:lnRef idx="2">
+                          <a:schemeClr val="accent3"/>
+                        </a:lnRef>
+                        <a:fillRef idx="1">
+                          <a:schemeClr val="lt1"/>
+                        </a:fillRef>
+                        <a:effectRef idx="0">
+                          <a:schemeClr val="accent3"/>
+                        </a:effectRef>
+                        <a:fontRef idx="minor">
+                          <a:schemeClr val="dk1"/>
+                        </a:fontRef>
+                      </wps:style>
+                      <wps:txbx>
+                        <w:txbxContent>
+                          <w:p>
+                            <w:pPr>
+                              <w:jc w:val="center"/>
+                            </w:pPr>
+                            <w:r>
+                              <w:t>Interface</w:t>
+                            </w:r>
+                          </w:p>
+                        </w:txbxContent>
+                      </wps:txbx>
+                      <wps:bodyPr rot="0" spcFirstLastPara="0" vertOverflow="overflow" horzOverflow="overflow" vert="horz" wrap="square" lIns="91440" tIns="45720" rIns="91440" bIns="45720" numCol="1" spcCol="0" rtlCol="0" fromWordArt="0" anchor="ctr" anchorCtr="0" forceAA="0" compatLnSpc="1">
+                        <a:prstTxWarp prst="textNoShape">
+                          <a:avLst/>
+                        </a:prstTxWarp>
+                        <a:noAutofit/>
+                      </wps:bodyPr>
+                    </wps:wsp>
+                  </a:graphicData>
+                </a:graphic>
+                <wp14:sizeRelH relativeFrom="margin">
+                  <wp14:pctWidth>0</wp14:pctWidth>
+                </wp14:sizeRelH>
+              </wp:anchor>
+            </w:drawing>
+          </mc:Choice>
+          <mc:Fallback>
+            <w:pict>
+              <v:rect w14:anchorId="1ADF5F22" id="_x0000_s1028" style="position:absolute;margin-left:189.4pt;margin-top:146.85pt;width:81.8pt;height:32.85pt;z-index:251669504;visibility:visible;mso-wrap-style:square;mso-width-percent:0;mso-wrap-distance-left:9pt;mso-wrap-distance-top:0;mso-wrap-distance-right:9pt;mso-wrap-distance-bottom:0;mso-position-horizontal:absolute;mso-position-horizontal-relative:text;mso-position-vertical:absolute;mso-position-vertical-relative:text;mso-width-percent:0;mso-width-relative:margin;v-text-anchor:middle" o:gfxdata="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" fillcolor="white [3201]" strokecolor="#196b24 [3206]" strokeweight="1pt">
+                <v:textbox>
+                  <w:txbxContent>
+                    <w:p>
+                      <w:pPr>
+                        <w:jc w:val="center"/>
+                      </w:pPr>
+                      <w:r>
+                        <w:t>Interface</w:t>
+                      </w:r>
+                    </w:p>
+                  </w:txbxContent>
+                </v:textbox>
+              </v:rect>
+            </w:pict>
+          </mc:Fallback>
+        </mc:AlternateContent>
+      </w:r>
+      <w:r>
+        <w:rPr>
+          <w:noProof/>
+        </w:rPr>
+        <mc:AlternateContent>
+          <mc:Choice Requires="wps">
+            <w:drawing>
+              <wp:anchor distT="0" distB="0" distL="114300" distR="114300" simplePos="0" relativeHeight="251667456" behindDoc="0" locked="0" layoutInCell="1" allowOverlap="1" wp14:anchorId="3C25D71E" wp14:editId="73441220">
+                <wp:simplePos x="0" y="0"/>
+                <wp:positionH relativeFrom="column">
+                  <wp:posOffset>424282</wp:posOffset>
+                </wp:positionH>
+                <wp:positionV relativeFrom="paragraph">
+                  <wp:posOffset>1864741</wp:posOffset>
+                </wp:positionV>
+                <wp:extent cx="1038758" cy="416966"/>
+                <wp:effectExtent l="0" t="0" r="28575" b="21590"/>
+                <wp:wrapNone/>
+                <wp:docPr id="1921190063" name="Rectangle 2"/>
+                <wp:cNvGraphicFramePr/>
+                <a:graphic xmlns:a="http://schemas.openxmlformats.org/drawingml/2006/main">
+                  <a:graphicData uri="http://schemas.microsoft.com/office/word/2010/wordprocessingShape">
+                    <wps:wsp>
+                      <wps:cNvSpPr/>
+                      <wps:spPr>
+                        <a:xfrm>
+                          <a:off x="0" y="0"/>
+                          <a:ext cx="1038758" cy="416966"/>
+                        </a:xfrm>
+                        <a:prstGeom prst="rect">
+                          <a:avLst/>
+                        </a:prstGeom>
+                      </wps:spPr>
+                      <wps:style>
+                        <a:lnRef idx="2">
+                          <a:schemeClr val="accent3"/>
+                        </a:lnRef>
+                        <a:fillRef idx="1">
+                          <a:schemeClr val="lt1"/>
+                        </a:fillRef>
+                        <a:effectRef idx="0">
+                          <a:schemeClr val="accent3"/>
+                        </a:effectRef>
+                        <a:fontRef idx="minor">
+                          <a:schemeClr val="dk1"/>
+                        </a:fontRef>
+                      </wps:style>
+                      <wps:txbx>
+                        <w:txbxContent>
+                          <w:p>
+                            <w:pPr>
+                              <w:jc w:val="center"/>
+                            </w:pPr>
+                            <w:r>
+                              <w:t>Interface</w:t>
+                            </w:r>
+                          </w:p>
+                        </w:txbxContent>
+                      </wps:txbx>
+                      <wps:bodyPr rot="0" spcFirstLastPara="0" vertOverflow="overflow" horzOverflow="overflow" vert="horz" wrap="square" lIns="91440" tIns="45720" rIns="91440" bIns="45720" numCol="1" spcCol="0" rtlCol="0" fromWordArt="0" anchor="ctr" anchorCtr="0" forceAA="0" compatLnSpc="1">
+                        <a:prstTxWarp prst="textNoShape">
+                          <a:avLst/>
+                        </a:prstTxWarp>
+                        <a:noAutofit/>
+                      </wps:bodyPr>
+                    </wps:wsp>
+                  </a:graphicData>
+                </a:graphic>
+                <wp14:sizeRelH relativeFrom="margin">
+                  <wp14:pctWidth>0</wp14:pctWidth>
+                </wp14:sizeRelH>
+              </wp:anchor>
+            </w:drawing>
+          </mc:Choice>
+          <mc:Fallback>
+            <w:pict>
+              <v:rect w14:anchorId="3C25D71E" id="_x0000_s1029" style="position:absolute;margin-left:33.4pt;margin-top:146.85pt;width:81.8pt;height:32.85pt;z-index:251667456;visibility:visible;mso-wrap-style:square;mso-width-percent:0;mso-wrap-distance-left:9pt;mso-wrap-distance-top:0;mso-wrap-distance-right:9pt;mso-wrap-distance-bottom:0;mso-position-horizontal:absolute;mso-position-horizontal-relative:text;mso-position-vertical:absolute;mso-position-vertical-relative:text;mso-width-percent:0;mso-width-relative:margin;v-text-anchor:middle" o:gfxdata="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" fillcolor="white [3201]" strokecolor="#196b24 [3206]" strokeweight="1pt">
+                <v:textbox>
+                  <w:txbxContent>
+                    <w:p>
+                      <w:pPr>
+                        <w:jc w:val="center"/>
+                      </w:pPr>
+                      <w:r>
+                        <w:t>Interface</w:t>
+                      </w:r>
+                    </w:p>
+                  </w:txbxContent>
+                </v:textbox>
+              </v:rect>
+            </w:pict>
+          </mc:Fallback>
+        </mc:AlternateContent>
+      </w:r>
+      <w:r>
+        <w:rPr>
+          <w:noProof/>
+        </w:rPr>
+        <mc:AlternateContent>
+          <mc:Choice Requires="wps">
+            <w:drawing>
+              <wp:anchor distT="0" distB="0" distL="114300" distR="114300" simplePos="0" relativeHeight="251663360" behindDoc="0" locked="0" layoutInCell="1" allowOverlap="1" wp14:anchorId="693C26D8" wp14:editId="62914EEF">
+                <wp:simplePos x="0" y="0"/>
+                <wp:positionH relativeFrom="column">
+                  <wp:posOffset>429946</wp:posOffset>
+                </wp:positionH>
+                <wp:positionV relativeFrom="paragraph">
+                  <wp:posOffset>877443</wp:posOffset>
+                </wp:positionV>
+                <wp:extent cx="1038758" cy="416966"/>
+                <wp:effectExtent l="0" t="0" r="28575" b="21590"/>
+                <wp:wrapNone/>
+                <wp:docPr id="1090349709" name="Rectangle 2"/>
+                <wp:cNvGraphicFramePr/>
+                <a:graphic xmlns:a="http://schemas.openxmlformats.org/drawingml/2006/main">
+                  <a:graphicData uri="http://schemas.microsoft.com/office/word/2010/wordprocessingShape">
+                    <wps:wsp>
+                      <wps:cNvSpPr/>
+                      <wps:spPr>
+                        <a:xfrm>
+                          <a:off x="0" y="0"/>
+                          <a:ext cx="1038758" cy="416966"/>
+                        </a:xfrm>
+                        <a:prstGeom prst="rect">
+                          <a:avLst/>
+                        </a:prstGeom>
+                      </wps:spPr>
+                      <wps:style>
+                        <a:lnRef idx="2">
+                          <a:schemeClr val="accent3"/>
+                        </a:lnRef>
+                        <a:fillRef idx="1">
+                          <a:schemeClr val="lt1"/>
+                        </a:fillRef>
+                        <a:effectRef idx="0">
+                          <a:schemeClr val="accent3"/>
+                        </a:effectRef>
+                        <a:fontRef idx="minor">
+                          <a:schemeClr val="dk1"/>
+                        </a:fontRef>
+                      </wps:style>
+                      <wps:txbx>
+                        <w:txbxContent>
+                          <w:p>
+                            <w:pPr>
+                              <w:jc w:val="center"/>
+                            </w:pPr>
+                            <w:r>
+                              <w:t>Class Name</w:t>
+                            </w:r>
+                          </w:p>
+                        </w:txbxContent>
+                      </wps:txbx>
+                      <wps:bodyPr rot="0" spcFirstLastPara="0" vertOverflow="overflow" horzOverflow="overflow" vert="horz" wrap="square" lIns="91440" tIns="45720" rIns="91440" bIns="45720" numCol="1" spcCol="0" rtlCol="0" fromWordArt="0" anchor="ctr" anchorCtr="0" forceAA="0" compatLnSpc="1">
+                        <a:prstTxWarp prst="textNoShape">
+                          <a:avLst/>
+                        </a:prstTxWarp>
+                        <a:noAutofit/>
+                      </wps:bodyPr>
+                    </wps:wsp>
+                  </a:graphicData>
+                </a:graphic>
+                <wp14:sizeRelH relativeFrom="margin">
+                  <wp14:pctWidth>0</wp14:pctWidth>
+                </wp14:sizeRelH>
+              </wp:anchor>
+            </w:drawing>
+          </mc:Choice>
+          <mc:Fallback>
+            <w:pict>
+              <v:rect w14:anchorId="693C26D8" id="_x0000_s1030" style="position:absolute;margin-left:33.85pt;margin-top:69.1pt;width:81.8pt;height:32.85pt;z-index:251663360;visibility:visible;mso-wrap-style:square;mso-width-percent:0;mso-wrap-distance-left:9pt;mso-wrap-distance-top:0;mso-wrap-distance-right:9pt;mso-wrap-distance-bottom:0;mso-position-horizontal:absolute;mso-position-horizontal-relative:text;mso-position-vertical:absolute;mso-position-vertical-relative:text;mso-width-percent:0;mso-width-relative:margin;v-text-anchor:middle" o:gfxdata="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" fillcolor="white [3201]" strokecolor="#196b24 [3206]" strokeweight="1pt">
+                <v:textbox>
+                  <w:txbxContent>
+                    <w:p>
+                      <w:pPr>
+                        <w:jc w:val="center"/>
+                      </w:pPr>
+                      <w:r>
+                        <w:t>Class Name</w:t>
+                      </w:r>
+                    </w:p>
+                  </w:txbxContent>
+                </v:textbox>
+              </v:rect>
+            </w:pict>
+          </mc:Fallback>
+        </mc:AlternateContent>
+      </w:r>
+    </w:p>
+    <w:p/>
+    <w:p/>
+    <w:p>
+      <w:pPr>
+        <w:tabs>
+          <w:tab w:val="left" w:pos="2730"/>
+        </w:tabs>
+      </w:pPr>
+      <w:r>
+        <w:rPr>
+          <w:noProof/>
+        </w:rPr>
+        <mc:AlternateContent>
+          <mc:Choice Requires="wps">
+            <w:drawing>
+              <wp:anchor distT="0" distB="0" distL="114300" distR="114300" simplePos="0" relativeHeight="251674624" behindDoc="0" locked="0" layoutInCell="1" allowOverlap="1" wp14:anchorId="5494B3B5" wp14:editId="6A4B53A9">
+                <wp:simplePos x="0" y="0"/>
+                <wp:positionH relativeFrom="column">
+                  <wp:posOffset>1484986</wp:posOffset>
+                </wp:positionH>
+                <wp:positionV relativeFrom="paragraph">
+                  <wp:posOffset>1216381</wp:posOffset>
+                </wp:positionV>
+                <wp:extent cx="921715" cy="45719"/>
+                <wp:effectExtent l="0" t="38100" r="50165" b="88265"/>
+                <wp:wrapNone/>
+                <wp:docPr id="1520067765" name="Straight Arrow Connector 3"/>
+                <wp:cNvGraphicFramePr/>
+                <a:graphic xmlns:a="http://schemas.openxmlformats.org/drawingml/2006/main">
+                  <a:graphicData uri="http://schemas.microsoft.com/office/word/2010/wordprocessingShape">
+                    <wps:wsp>
+                      <wps:cNvCnPr/>
+                      <wps:spPr>
+                        <a:xfrm>
+                          <a:off x="0" y="0"/>
+                          <a:ext cx="921715" cy="45719"/>
+                        </a:xfrm>
+                        <a:prstGeom prst="straightConnector1">
+                          <a:avLst/>
+                        </a:prstGeom>
+                        <a:ln>
+                          <a:tailEnd type="triangle"/>
+                        </a:ln>
+                      </wps:spPr>
+                      <wps:style>
+                        <a:lnRef idx="1">
+                          <a:schemeClr val="accent1"/>
+                        </a:lnRef>
+                        <a:fillRef idx="0">
+                          <a:schemeClr val="accent1"/>
+                        </a:fillRef>
+                        <a:effectRef idx="0">
+                          <a:schemeClr val="accent1"/>
+                        </a:effectRef>
+                        <a:fontRef idx="minor">
+                          <a:schemeClr val="tx1"/>
+                        </a:fontRef>
+                      </wps:style>
+                      <wps:bodyPr/>
+                    </wps:wsp>
+                  </a:graphicData>
+                </a:graphic>
+                <wp14:sizeRelH relativeFrom="margin">
+                  <wp14:pctWidth>0</wp14:pctWidth>
+                </wp14:sizeRelH>
+                <wp14:sizeRelV relativeFrom="margin">
+                  <wp14:pctHeight>0</wp14:pctHeight>
+                </wp14:sizeRelV>
+              </wp:anchor>
+            </w:drawing>
+          </mc:Choice>
+          <mc:Fallback>
+            <w:pict>
+              <v:shape w14:anchorId="47505B19" id="Straight Arrow Connector 3" o:spid="_x0000_s1026" type="#_x0000_t32" style="position:absolute;margin-left:116.95pt;margin-top:95.8pt;width:72.6pt;height:3.6pt;z-index:251674624;visibility:visible;mso-wrap-style:square;mso-width-percent:0;mso-height-percent:0;mso-wrap-distance-left:9pt;mso-wrap-distance-top:0;mso-wrap-distance-right:9pt;mso-wrap-distance-bottom:0;mso-position-horizontal:absolute;mso-position-horizontal-relative:text;mso-position-vertical:absolute;mso-position-vertical-relative:text;mso-width-percent:0;mso-height-percent:0;mso-width-relative:margin;mso-height-relative:margin" o:gfxdata="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" strokecolor="#156082 [3204]" strokeweight=".5pt">
+                <v:stroke endarrow="block" joinstyle="miter"/>
+              </v:shape>
+            </w:pict>
+          </mc:Fallback>
+        </mc:AlternateContent>
+      </w:r>
+      <w:r>
+        <w:rPr>
+          <w:noProof/>
+        </w:rPr>
+        <mc:AlternateContent>
+          <mc:Choice Requires="wps">
+            <w:drawing>
+              <wp:anchor distT="0" distB="0" distL="114300" distR="114300" simplePos="0" relativeHeight="251672576" behindDoc="0" locked="0" layoutInCell="1" allowOverlap="1" wp14:anchorId="69E70217" wp14:editId="3D77F717">
+                <wp:simplePos x="0" y="0"/>
+                <wp:positionH relativeFrom="column">
+                  <wp:posOffset>1484986</wp:posOffset>
+                </wp:positionH>
+                <wp:positionV relativeFrom="paragraph">
+                  <wp:posOffset>228829</wp:posOffset>
+                </wp:positionV>
+                <wp:extent cx="1089964" cy="45719"/>
+                <wp:effectExtent l="0" t="38100" r="34290" b="88265"/>
+                <wp:wrapNone/>
+                <wp:docPr id="945734243" name="Straight Arrow Connector 3"/>
+                <wp:cNvGraphicFramePr/>
+                <a:graphic xmlns:a="http://schemas.openxmlformats.org/drawingml/2006/main">
+                  <a:graphicData uri="http://schemas.microsoft.com/office/word/2010/wordprocessingShape">
+                    <wps:wsp>
+                      <wps:cNvCnPr/>
+                      <wps:spPr>
+                        <a:xfrm>
+                          <a:off x="0" y="0"/>
+                          <a:ext cx="1089964" cy="45719"/>
+                        </a:xfrm>
+                        <a:prstGeom prst="straightConnector1">
+                          <a:avLst/>
+                        </a:prstGeom>
+                        <a:ln>
+                          <a:tailEnd type="triangle"/>
+                        </a:ln>
+                      </wps:spPr>
+                      <wps:style>
+                        <a:lnRef idx="1">
+                          <a:schemeClr val="accent1"/>
+                        </a:lnRef>
+                        <a:fillRef idx="0">
+                          <a:schemeClr val="accent1"/>
+                        </a:fillRef>
+                        <a:effectRef idx="0">
+                          <a:schemeClr val="accent1"/>
+                        </a:effectRef>
+                        <a:fontRef idx="minor">
+                          <a:schemeClr val="tx1"/>
+                        </a:fontRef>
+                      </wps:style>
+                      <wps:bodyPr/>
+                    </wps:wsp>
+                  </a:graphicData>
+                </a:graphic>
+                <wp14:sizeRelH relativeFrom="margin">
+                  <wp14:pctWidth>0</wp14:pctWidth>
+                </wp14:sizeRelH>
+                <wp14:sizeRelV relativeFrom="margin">
+                  <wp14:pctHeight>0</wp14:pctHeight>
+                </wp14:sizeRelV>
+              </wp:anchor>
+            </w:drawing>
+          </mc:Choice>
+          <mc:Fallback>
+            <w:pict>
+              <v:shape w14:anchorId="12B3830D" id="Straight Arrow Connector 3" o:spid="_x0000_s1026" type="#_x0000_t32" style="position:absolute;margin-left:116.95pt;margin-top:18pt;width:85.8pt;height:3.6pt;z-index:251672576;visibility:visible;mso-wrap-style:square;mso-width-percent:0;mso-height-percent:0;mso-wrap-distance-left:9pt;mso-wrap-distance-top:0;mso-wrap-distance-right:9pt;mso-wrap-distance-bottom:0;mso-position-horizontal:absolute;mso-position-horizontal-relative:text;mso-position-vertical:absolute;mso-position-vertical-relative:text;mso-width-percent:0;mso-height-percent:0;mso-width-relative:margin;mso-height-relative:margin" o:gfxdata="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" strokecolor="#156082 [3204]" strokeweight=".5pt">
+                <v:stroke endarrow="block" joinstyle="miter"/>
+              </v:shape>
+            </w:pict>
+          </mc:Fallback>
+        </mc:AlternateContent>
+      </w:r>
+      <w:r>
+        <w:rPr>
+          <w:noProof/>
+        </w:rPr>
+        <mc:AlternateContent>
+          <mc:Choice Requires="wps">
+            <w:drawing>
+              <wp:anchor distT="0" distB="0" distL="114300" distR="114300" simplePos="0" relativeHeight="251665408" behindDoc="0" locked="0" layoutInCell="1" allowOverlap="1" wp14:anchorId="056A0FE2" wp14:editId="68193C67">
+                <wp:simplePos x="0" y="0"/>
+                <wp:positionH relativeFrom="column">
+                  <wp:posOffset>2558339</wp:posOffset>
+                </wp:positionH>
+                <wp:positionV relativeFrom="paragraph">
+                  <wp:posOffset>6350</wp:posOffset>
+                </wp:positionV>
+                <wp:extent cx="1038758" cy="416966"/>
+                <wp:effectExtent l="0" t="0" r="28575" b="21590"/>
+                <wp:wrapNone/>
+                <wp:docPr id="495190755" name="Rectangle 2"/>
+                <wp:cNvGraphicFramePr/>
+                <a:graphic xmlns:a="http://schemas.openxmlformats.org/drawingml/2006/main">
+                  <a:graphicData uri="http://schemas.microsoft.com/office/word/2010/wordprocessingShape">
+                    <wps:wsp>
+                      <wps:cNvSpPr/>
+                      <wps:spPr>
+                        <a:xfrm>
+                          <a:off x="0" y="0"/>
+                          <a:ext cx="1038758" cy="416966"/>
+                        </a:xfrm>
+                        <a:prstGeom prst="rect">
+                          <a:avLst/>
+                        </a:prstGeom>
+                      </wps:spPr>
+                      <wps:style>
+                        <a:lnRef idx="2">
+                          <a:schemeClr val="accent3"/>
+                        </a:lnRef>
+                        <a:fillRef idx="1">
+                          <a:schemeClr val="lt1"/>
+                        </a:fillRef>
+                        <a:effectRef idx="0">
+                          <a:schemeClr val="accent3"/>
+                        </a:effectRef>
+                        <a:fontRef idx="minor">
+                          <a:schemeClr val="dk1"/>
+                        </a:fontRef>
+                      </wps:style>
+                      <wps:txbx>
+                        <w:txbxContent>
+                          <w:p>
+                            <w:pPr>
+                              <w:jc w:val="center"/>
+                            </w:pPr>
+                            <w:r>
+                              <w:t>Interface</w:t>
+                            </w:r>
+                          </w:p>
+                        </w:txbxContent>
+                      </wps:txbx>
+                      <wps:bodyPr rot="0" spcFirstLastPara="0" vertOverflow="overflow" horzOverflow="overflow" vert="horz" wrap="square" lIns="91440" tIns="45720" rIns="91440" bIns="45720" numCol="1" spcCol="0" rtlCol="0" fromWordArt="0" anchor="ctr" anchorCtr="0" forceAA="0" compatLnSpc="1">
+                        <a:prstTxWarp prst="textNoShape">
+                          <a:avLst/>
+                        </a:prstTxWarp>
+                        <a:noAutofit/>
+                      </wps:bodyPr>
+                    </wps:wsp>
+                  </a:graphicData>
+                </a:graphic>
+                <wp14:sizeRelH relativeFrom="margin">
+                  <wp14:pctWidth>0</wp14:pctWidth>
+                </wp14:sizeRelH>
+              </wp:anchor>
+            </w:drawing>
+          </mc:Choice>
+          <mc:Fallback>
+            <w:pict>
+              <v:rect w14:anchorId="056A0FE2" id="_x0000_s1031" style="position:absolute;margin-left:201.45pt;margin-top:.5pt;width:81.8pt;height:32.85pt;z-index:251665408;visibility:visible;mso-wrap-style:square;mso-width-percent:0;mso-wrap-distance-left:9pt;mso-wrap-distance-top:0;mso-wrap-distance-right:9pt;mso-wrap-distance-bottom:0;mso-position-horizontal:absolute;mso-position-horizontal-relative:text;mso-position-vertical:absolute;mso-position-vertical-relative:text;mso-width-percent:0;mso-width-relative:margin;v-text-anchor:middle" o:gfxdata="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" fillcolor="white [3201]" strokecolor="#196b24 [3206]" strokeweight="1pt">
+                <v:textbox>
+                  <w:txbxContent>
+                    <w:p>
+                      <w:pPr>
+                        <w:jc w:val="center"/>
+                      </w:pPr>
+                      <w:r>
+                        <w:t>Interface</w:t>
+                      </w:r>
+                    </w:p>
+                  </w:txbxContent>
+                </v:textbox>
+              </v:rect>
+            </w:pict>
+          </mc:Fallback>
+        </mc:AlternateContent>
+      </w:r>
+      <w:r>
+        <w:t xml:space="preserve"> </w:t>
+      </w:r>
+      <w:r>
+        <w:tab/>
+        <w:t>Implements</w:t>
+      </w:r>
+    </w:p>
+    <w:p/>
+    <w:p/>
+    <w:p>
+      <w:pPr>
+        <w:tabs>
+          <w:tab w:val="left" w:pos="2719"/>
+        </w:tabs>
+      </w:pPr>
+      <w:r>
+        <w:tab/>
+        <w:t>extends</w:t>
+      </w:r>
+    </w:p>
+    <w:p/>
+    <w:p/>
+    <w:p>
+      <w:proofErr w:type="gramStart"/>
+      <w:r>
+        <w:rPr>
+          <w:b/>
+          <w:bCs/>
+          <w:u w:val="single"/>
+        </w:rPr>
+        <w:t>List</w:t>
+      </w:r>
+      <w:r>
+        <w:rPr>
+          <w:b/>
+          <w:bCs/>
+          <w:u w:val="single"/>
+        </w:rPr>
+        <w:t xml:space="preserve"> :</w:t>
+      </w:r>
+      <w:proofErr w:type="gramEnd"/>
+      <w:r>
+        <w:t xml:space="preserve"> </w:t>
+      </w:r>
+      <w:r>
+        <w:t xml:space="preserve"> </w:t>
+      </w:r>
+      <w:proofErr w:type="spellStart"/>
+      <w:r>
+        <w:t>ArrayList</w:t>
+      </w:r>
+      <w:proofErr w:type="spellEnd"/>
+      <w:r>
+        <w:t xml:space="preserve"> and LinkedList</w:t>
+      </w:r>
+    </w:p>
+    <w:p>
+      <w:pPr>
+        <w:pStyle w:val="ListParagraph"/>
+        <w:numPr>
+          <w:ilvl w:val="0"/>
+          <w:numId w:val="7"/>
+        </w:numPr>
+      </w:pPr>
+      <w:proofErr w:type="gramStart"/>
+      <w:r>
+        <w:t>Add(</w:t>
+      </w:r>
+      <w:proofErr w:type="gramEnd"/>
+      <w:r>
+        <w:t>)</w:t>
+      </w:r>
+    </w:p>
+    <w:p>
+      <w:pPr>
+        <w:pStyle w:val="ListParagraph"/>
+        <w:numPr>
+          <w:ilvl w:val="0"/>
+          <w:numId w:val="7"/>
+        </w:numPr>
+      </w:pPr>
+      <w:proofErr w:type="gramStart"/>
+      <w:r>
+        <w:t>Remove(</w:t>
+      </w:r>
+      <w:proofErr w:type="gramEnd"/>
+      <w:r>
+        <w:t>)</w:t>
+      </w:r>
+    </w:p>
+    <w:p>
+      <w:pPr>
+        <w:pStyle w:val="ListParagraph"/>
+        <w:numPr>
+          <w:ilvl w:val="0"/>
+          <w:numId w:val="7"/>
+        </w:numPr>
+      </w:pPr>
+      <w:proofErr w:type="gramStart"/>
+      <w:r>
+        <w:t>Contains(</w:t>
+      </w:r>
+      <w:proofErr w:type="gramEnd"/>
+      <w:r>
+        <w:t>)</w:t>
+      </w:r>
+    </w:p>
+    <w:p>
+      <w:pPr>
+        <w:pStyle w:val="ListParagraph"/>
+        <w:numPr>
+          <w:ilvl w:val="0"/>
+          <w:numId w:val="7"/>
+        </w:numPr>
+      </w:pPr>
+      <w:r>
+        <w:t>Iterating over list</w:t>
+      </w:r>
+    </w:p>
     <w:sectPr>
       <w:pgSz w:w="12240" w:h="15840"/>
       <w:pgMar w:top="1440" w:right="1440" w:bottom="1440" w:left="1440" w:header="720" w:footer="720" w:gutter="0"/>
@@ -9572,6 +10554,95 @@
     </w:lvl>
   </w:abstractNum>
   <w:abstractNum w:abstractNumId="5" w15:restartNumberingAfterBreak="0">
+    <w:nsid w:val="7AF5688A"/>
+    <w:multiLevelType w:val="hybridMultilevel"/>
+    <w:tmpl w:val="C096D712"/>
+    <w:lvl w:ilvl="0" w:tplc="0409000F">
+      <w:start w:val="1"/>
+      <w:numFmt w:val="decimal"/>
+      <w:lvlText w:val="%1."/>
+      <w:lvlJc w:val="left"/>
+      <w:pPr>
+        <w:ind w:left="720" w:hanging="360"/>
+      </w:pPr>
+      <w:rPr>
+        <w:rFonts w:hint="default"/>
+      </w:rPr>
+    </w:lvl>
+    <w:lvl w:ilvl="1" w:tplc="04090019" w:tentative="1">
+      <w:start w:val="1"/>
+      <w:numFmt w:val="lowerLetter"/>
+      <w:lvlText w:val="%2."/>
+      <w:lvlJc w:val="left"/>
+      <w:pPr>
+        <w:ind w:left="1440" w:hanging="360"/>
+      </w:pPr>
+    </w:lvl>
+    <w:lvl w:ilvl="2" w:tplc="0409001B" w:tentative="1">
+      <w:start w:val="1"/>
+      <w:numFmt w:val="lowerRoman"/>
+      <w:lvlText w:val="%3."/>
+      <w:lvlJc w:val="right"/>
+      <w:pPr>
+        <w:ind w:left="2160" w:hanging="180"/>
+      </w:pPr>
+    </w:lvl>
+    <w:lvl w:ilvl="3" w:tplc="0409000F" w:tentative="1">
+      <w:start w:val="1"/>
+      <w:numFmt w:val="decimal"/>
+      <w:lvlText w:val="%4."/>
+      <w:lvlJc w:val="left"/>
+      <w:pPr>
+        <w:ind w:left="2880" w:hanging="360"/>
+      </w:pPr>
+    </w:lvl>
+    <w:lvl w:ilvl="4" w:tplc="04090019" w:tentative="1">
+      <w:start w:val="1"/>
+      <w:numFmt w:val="lowerLetter"/>
+      <w:lvlText w:val="%5."/>
+      <w:lvlJc w:val="left"/>
+      <w:pPr>
+        <w:ind w:left="3600" w:hanging="360"/>
+      </w:pPr>
+    </w:lvl>
+    <w:lvl w:ilvl="5" w:tplc="0409001B" w:tentative="1">
+      <w:start w:val="1"/>
+      <w:numFmt w:val="lowerRoman"/>
+      <w:lvlText w:val="%6."/>
+      <w:lvlJc w:val="right"/>
+      <w:pPr>
+        <w:ind w:left="4320" w:hanging="180"/>
+      </w:pPr>
+    </w:lvl>
+    <w:lvl w:ilvl="6" w:tplc="0409000F" w:tentative="1">
+      <w:start w:val="1"/>
+      <w:numFmt w:val="decimal"/>
+      <w:lvlText w:val="%7."/>
+      <w:lvlJc w:val="left"/>
+      <w:pPr>
+        <w:ind w:left="5040" w:hanging="360"/>
+      </w:pPr>
+    </w:lvl>
+    <w:lvl w:ilvl="7" w:tplc="04090019" w:tentative="1">
+      <w:start w:val="1"/>
+      <w:numFmt w:val="lowerLetter"/>
+      <w:lvlText w:val="%8."/>
+      <w:lvlJc w:val="left"/>
+      <w:pPr>
+        <w:ind w:left="5760" w:hanging="360"/>
+      </w:pPr>
+    </w:lvl>
+    <w:lvl w:ilvl="8" w:tplc="0409001B" w:tentative="1">
+      <w:start w:val="1"/>
+      <w:numFmt w:val="lowerRoman"/>
+      <w:lvlText w:val="%9."/>
+      <w:lvlJc w:val="right"/>
+      <w:pPr>
+        <w:ind w:left="6480" w:hanging="180"/>
+      </w:pPr>
+    </w:lvl>
+  </w:abstractNum>
+  <w:abstractNum w:abstractNumId="6" w15:restartNumberingAfterBreak="0">
     <w:nsid w:val="7B8F61A3"/>
     <w:multiLevelType w:val="hybridMultilevel"/>
     <w:tmpl w:val="803E4AB2"/>
@@ -9670,13 +10741,16 @@
     <w:abstractNumId w:val="3"/>
   </w:num>
   <w:num w:numId="4" w16cid:durableId="923495889">
-    <w:abstractNumId w:val="5"/>
+    <w:abstractNumId w:val="6"/>
   </w:num>
   <w:num w:numId="5" w16cid:durableId="1648438691">
     <w:abstractNumId w:val="1"/>
   </w:num>
   <w:num w:numId="6" w16cid:durableId="2146577417">
     <w:abstractNumId w:val="2"/>
+  </w:num>
+  <w:num w:numId="7" w16cid:durableId="1966737610">
+    <w:abstractNumId w:val="5"/>
   </w:num>
 </w:numbering>
 </file>
@@ -10284,7 +11358,6 @@
   <w:style w:type="character" w:default="1" w:styleId="DefaultParagraphFont">
     <w:name w:val="Default Paragraph Font"/>
     <w:uiPriority w:val="1"/>
-    <w:semiHidden/>
     <w:unhideWhenUsed/>
   </w:style>
   <w:style w:type="table" w:default="1" w:styleId="TableNormal">

</xml_diff>

<commit_message>
List, set and Map, Decision Making examples
</commit_message>
<xml_diff>
--- a/src/main/java/documents/Java_Training_Sujith_Feb2024.docx
+++ b/src/main/java/documents/Java_Training_Sujith_Feb2024.docx
@@ -9126,7 +9126,7 @@
           <w:noProof/>
         </w:rPr>
         <w:drawing>
-          <wp:inline distT="0" distB="0" distL="0" distR="0" wp14:anchorId="568B8B11" wp14:editId="65DCD8EA">
+          <wp:inline distT="0" distB="0" distL="0" distR="0" wp14:anchorId="568B8B11" wp14:editId="4604F2D8">
             <wp:extent cx="5943600" cy="2557780"/>
             <wp:effectExtent l="0" t="0" r="0" b="0"/>
             <wp:docPr id="1549585647" name="Picture 1" descr="Java-Collections-Framework-Hierarchy"/>
@@ -10024,6 +10024,11 @@
       <w:r>
         <w:t xml:space="preserve"> </w:t>
       </w:r>
+      <w:r>
+        <w:t>Stores elements(objects) in an ordered format and allows duplicates elements</w:t>
+      </w:r>
+    </w:p>
+    <w:p>
       <w:proofErr w:type="spellStart"/>
       <w:r>
         <w:t>ArrayList</w:t>
@@ -10077,6 +10082,7 @@
       </w:pPr>
       <w:proofErr w:type="gramStart"/>
       <w:r>
+        <w:lastRenderedPageBreak/>
         <w:t>Contains(</w:t>
       </w:r>
       <w:proofErr w:type="gramEnd"/>
@@ -10095,6 +10101,3214 @@
       <w:r>
         <w:t>Iterating over list</w:t>
       </w:r>
+    </w:p>
+    <w:p>
+      <w:r>
+        <w:rPr>
+          <w:b/>
+          <w:bCs/>
+          <w:u w:val="single"/>
+        </w:rPr>
+        <w:t>Set</w:t>
+      </w:r>
+      <w:r>
+        <w:rPr>
+          <w:b/>
+          <w:bCs/>
+        </w:rPr>
+        <w:t xml:space="preserve">: </w:t>
+      </w:r>
+      <w:r>
+        <w:t xml:space="preserve">Store elements in an </w:t>
+      </w:r>
+      <w:proofErr w:type="gramStart"/>
+      <w:r>
+        <w:t>un ordered</w:t>
+      </w:r>
+      <w:proofErr w:type="gramEnd"/>
+      <w:r>
+        <w:t xml:space="preserve"> format and doesn’t allow you to store duplicate elements</w:t>
+      </w:r>
+    </w:p>
+    <w:p>
+      <w:pPr>
+        <w:pStyle w:val="ListParagraph"/>
+        <w:numPr>
+          <w:ilvl w:val="0"/>
+          <w:numId w:val="8"/>
+        </w:numPr>
+        <w:rPr>
+          <w:b/>
+          <w:bCs/>
+        </w:rPr>
+      </w:pPr>
+      <w:r>
+        <w:rPr>
+          <w:b/>
+          <w:bCs/>
+        </w:rPr>
+        <w:t>HashSet</w:t>
+      </w:r>
+    </w:p>
+    <w:p>
+      <w:pPr>
+        <w:pStyle w:val="ListParagraph"/>
+        <w:numPr>
+          <w:ilvl w:val="0"/>
+          <w:numId w:val="8"/>
+        </w:numPr>
+        <w:rPr>
+          <w:b/>
+          <w:bCs/>
+        </w:rPr>
+      </w:pPr>
+      <w:proofErr w:type="spellStart"/>
+      <w:r>
+        <w:rPr>
+          <w:b/>
+          <w:bCs/>
+        </w:rPr>
+        <w:t>TreeSet</w:t>
+      </w:r>
+      <w:proofErr w:type="spellEnd"/>
+    </w:p>
+    <w:p>
+      <w:pPr>
+        <w:pStyle w:val="ListParagraph"/>
+        <w:numPr>
+          <w:ilvl w:val="0"/>
+          <w:numId w:val="8"/>
+        </w:numPr>
+        <w:rPr>
+          <w:b/>
+          <w:bCs/>
+        </w:rPr>
+      </w:pPr>
+      <w:proofErr w:type="spellStart"/>
+      <w:r>
+        <w:rPr>
+          <w:b/>
+          <w:bCs/>
+        </w:rPr>
+        <w:t>CopyWriteArraySet</w:t>
+      </w:r>
+      <w:proofErr w:type="spellEnd"/>
+    </w:p>
+    <w:p>
+      <w:pPr>
+        <w:pStyle w:val="ListParagraph"/>
+        <w:numPr>
+          <w:ilvl w:val="0"/>
+          <w:numId w:val="8"/>
+        </w:numPr>
+        <w:rPr>
+          <w:b/>
+          <w:bCs/>
+        </w:rPr>
+      </w:pPr>
+      <w:proofErr w:type="spellStart"/>
+      <w:r>
+        <w:rPr>
+          <w:b/>
+          <w:bCs/>
+        </w:rPr>
+        <w:t>LinkedHashSet</w:t>
+      </w:r>
+      <w:proofErr w:type="spellEnd"/>
+    </w:p>
+    <w:p>
+      <w:pPr>
+        <w:pStyle w:val="ListParagraph"/>
+        <w:numPr>
+          <w:ilvl w:val="0"/>
+          <w:numId w:val="8"/>
+        </w:numPr>
+        <w:shd w:val="clear" w:color="auto" w:fill="FFFFFF"/>
+        <w:spacing w:after="0" w:line="240" w:lineRule="auto"/>
+        <w:jc w:val="both"/>
+        <w:textAlignment w:val="baseline"/>
+        <w:rPr>
+          <w:rFonts w:ascii="Nunito" w:eastAsia="Times New Roman" w:hAnsi="Nunito" w:cs="Times New Roman"/>
+          <w:color w:val="273239"/>
+          <w:spacing w:val="2"/>
+          <w:kern w:val="0"/>
+          <w:sz w:val="26"/>
+          <w:szCs w:val="26"/>
+          <w14:ligatures w14:val="none"/>
+        </w:rPr>
+      </w:pPr>
+      <w:r>
+        <w:rPr>
+          <w:rFonts w:ascii="Nunito" w:eastAsia="Times New Roman" w:hAnsi="Nunito" w:cs="Times New Roman"/>
+          <w:b/>
+          <w:bCs/>
+          <w:color w:val="273239"/>
+          <w:spacing w:val="2"/>
+          <w:kern w:val="0"/>
+          <w:sz w:val="26"/>
+          <w:szCs w:val="26"/>
+          <w:bdr w:val="none" w:sz="0" w:space="0" w:color="auto" w:frame="1"/>
+          <w14:ligatures w14:val="none"/>
+        </w:rPr>
+        <w:t xml:space="preserve">Differences Between HashSet, </w:t>
+      </w:r>
+      <w:proofErr w:type="spellStart"/>
+      <w:r>
+        <w:rPr>
+          <w:rFonts w:ascii="Nunito" w:eastAsia="Times New Roman" w:hAnsi="Nunito" w:cs="Times New Roman"/>
+          <w:b/>
+          <w:bCs/>
+          <w:color w:val="273239"/>
+          <w:spacing w:val="2"/>
+          <w:kern w:val="0"/>
+          <w:sz w:val="26"/>
+          <w:szCs w:val="26"/>
+          <w:bdr w:val="none" w:sz="0" w:space="0" w:color="auto" w:frame="1"/>
+          <w14:ligatures w14:val="none"/>
+        </w:rPr>
+        <w:t>LinkedHashSet</w:t>
+      </w:r>
+      <w:proofErr w:type="spellEnd"/>
+      <w:r>
+        <w:rPr>
+          <w:rFonts w:ascii="Nunito" w:eastAsia="Times New Roman" w:hAnsi="Nunito" w:cs="Times New Roman"/>
+          <w:color w:val="273239"/>
+          <w:spacing w:val="2"/>
+          <w:kern w:val="0"/>
+          <w:sz w:val="26"/>
+          <w:szCs w:val="26"/>
+          <w14:ligatures w14:val="none"/>
+        </w:rPr>
+        <w:t>,</w:t>
+      </w:r>
+      <w:r>
+        <w:rPr>
+          <w:rFonts w:ascii="Nunito" w:eastAsia="Times New Roman" w:hAnsi="Nunito" w:cs="Times New Roman"/>
+          <w:b/>
+          <w:bCs/>
+          <w:color w:val="273239"/>
+          <w:spacing w:val="2"/>
+          <w:kern w:val="0"/>
+          <w:sz w:val="26"/>
+          <w:szCs w:val="26"/>
+          <w:bdr w:val="none" w:sz="0" w:space="0" w:color="auto" w:frame="1"/>
+          <w14:ligatures w14:val="none"/>
+        </w:rPr>
+        <w:t xml:space="preserve"> and </w:t>
+      </w:r>
+      <w:proofErr w:type="spellStart"/>
+      <w:r>
+        <w:rPr>
+          <w:rFonts w:ascii="Nunito" w:eastAsia="Times New Roman" w:hAnsi="Nunito" w:cs="Times New Roman"/>
+          <w:b/>
+          <w:bCs/>
+          <w:color w:val="273239"/>
+          <w:spacing w:val="2"/>
+          <w:kern w:val="0"/>
+          <w:sz w:val="26"/>
+          <w:szCs w:val="26"/>
+          <w:bdr w:val="none" w:sz="0" w:space="0" w:color="auto" w:frame="1"/>
+          <w14:ligatures w14:val="none"/>
+        </w:rPr>
+        <w:t>TreeSet</w:t>
+      </w:r>
+      <w:proofErr w:type="spellEnd"/>
+      <w:r>
+        <w:rPr>
+          <w:rFonts w:ascii="Nunito" w:eastAsia="Times New Roman" w:hAnsi="Nunito" w:cs="Times New Roman"/>
+          <w:b/>
+          <w:bCs/>
+          <w:color w:val="273239"/>
+          <w:spacing w:val="2"/>
+          <w:kern w:val="0"/>
+          <w:sz w:val="26"/>
+          <w:szCs w:val="26"/>
+          <w:bdr w:val="none" w:sz="0" w:space="0" w:color="auto" w:frame="1"/>
+          <w14:ligatures w14:val="none"/>
+        </w:rPr>
+        <w:t>:</w:t>
+      </w:r>
+      <w:r>
+        <w:rPr>
+          <w:rFonts w:ascii="Nunito" w:eastAsia="Times New Roman" w:hAnsi="Nunito" w:cs="Times New Roman"/>
+          <w:color w:val="273239"/>
+          <w:spacing w:val="2"/>
+          <w:kern w:val="0"/>
+          <w:sz w:val="26"/>
+          <w:szCs w:val="26"/>
+          <w14:ligatures w14:val="none"/>
+        </w:rPr>
+        <w:t> </w:t>
+      </w:r>
+    </w:p>
+    <w:tbl>
+      <w:tblPr>
+        <w:tblW w:w="0" w:type="auto"/>
+        <w:tblCellMar>
+          <w:left w:w="0" w:type="dxa"/>
+          <w:right w:w="0" w:type="dxa"/>
+        </w:tblCellMar>
+        <w:tblLook w:val="04A0" w:firstRow="1" w:lastRow="0" w:firstColumn="1" w:lastColumn="0" w:noHBand="0" w:noVBand="1"/>
+      </w:tblPr>
+      <w:tblGrid>
+        <w:gridCol w:w="1618"/>
+        <w:gridCol w:w="2051"/>
+        <w:gridCol w:w="2695"/>
+        <w:gridCol w:w="2990"/>
+      </w:tblGrid>
+      <w:tr>
+        <w:trPr>
+          <w:tblHeader/>
+        </w:trPr>
+        <w:tc>
+          <w:tcPr>
+            <w:tcW w:w="0" w:type="auto"/>
+            <w:tcBorders>
+              <w:top w:val="single" w:sz="2" w:space="0" w:color="DFDFDF"/>
+              <w:left w:val="single" w:sz="2" w:space="0" w:color="DFDFDF"/>
+              <w:bottom w:val="single" w:sz="2" w:space="0" w:color="DFDFDF"/>
+              <w:right w:val="single" w:sz="2" w:space="0" w:color="DFDFDF"/>
+            </w:tcBorders>
+            <w:tcMar>
+              <w:top w:w="150" w:type="dxa"/>
+              <w:left w:w="60" w:type="dxa"/>
+              <w:bottom w:w="150" w:type="dxa"/>
+              <w:right w:w="60" w:type="dxa"/>
+            </w:tcMar>
+            <w:vAlign w:val="bottom"/>
+            <w:hideMark/>
+          </w:tcPr>
+          <w:p>
+            <w:pPr>
+              <w:spacing w:after="150" w:line="240" w:lineRule="auto"/>
+              <w:jc w:val="both"/>
+              <w:textAlignment w:val="baseline"/>
+              <w:rPr>
+                <w:rFonts w:ascii="Times New Roman" w:eastAsia="Times New Roman" w:hAnsi="Times New Roman" w:cs="Times New Roman"/>
+                <w:b/>
+                <w:bCs/>
+                <w:kern w:val="0"/>
+                <w:sz w:val="28"/>
+                <w:szCs w:val="28"/>
+                <w14:ligatures w14:val="none"/>
+              </w:rPr>
+            </w:pPr>
+            <w:r>
+              <w:rPr>
+                <w:rFonts w:ascii="Times New Roman" w:eastAsia="Times New Roman" w:hAnsi="Times New Roman" w:cs="Times New Roman"/>
+                <w:b/>
+                <w:bCs/>
+                <w:kern w:val="0"/>
+                <w:sz w:val="28"/>
+                <w:szCs w:val="28"/>
+                <w14:ligatures w14:val="none"/>
+              </w:rPr>
+              <w:t>Features</w:t>
+            </w:r>
+          </w:p>
+        </w:tc>
+        <w:tc>
+          <w:tcPr>
+            <w:tcW w:w="0" w:type="auto"/>
+            <w:tcBorders>
+              <w:top w:val="single" w:sz="2" w:space="0" w:color="DFDFDF"/>
+              <w:left w:val="single" w:sz="2" w:space="0" w:color="DFDFDF"/>
+              <w:bottom w:val="single" w:sz="2" w:space="0" w:color="DFDFDF"/>
+              <w:right w:val="single" w:sz="2" w:space="0" w:color="DFDFDF"/>
+            </w:tcBorders>
+            <w:tcMar>
+              <w:top w:w="150" w:type="dxa"/>
+              <w:left w:w="150" w:type="dxa"/>
+              <w:bottom w:w="150" w:type="dxa"/>
+              <w:right w:w="150" w:type="dxa"/>
+            </w:tcMar>
+            <w:vAlign w:val="bottom"/>
+            <w:hideMark/>
+          </w:tcPr>
+          <w:p>
+            <w:pPr>
+              <w:spacing w:after="150" w:line="240" w:lineRule="auto"/>
+              <w:jc w:val="both"/>
+              <w:textAlignment w:val="baseline"/>
+              <w:rPr>
+                <w:rFonts w:ascii="Times New Roman" w:eastAsia="Times New Roman" w:hAnsi="Times New Roman" w:cs="Times New Roman"/>
+                <w:b/>
+                <w:bCs/>
+                <w:kern w:val="0"/>
+                <w:sz w:val="28"/>
+                <w:szCs w:val="28"/>
+                <w14:ligatures w14:val="none"/>
+              </w:rPr>
+            </w:pPr>
+            <w:r>
+              <w:rPr>
+                <w:rFonts w:ascii="Times New Roman" w:eastAsia="Times New Roman" w:hAnsi="Times New Roman" w:cs="Times New Roman"/>
+                <w:b/>
+                <w:bCs/>
+                <w:kern w:val="0"/>
+                <w:sz w:val="28"/>
+                <w:szCs w:val="28"/>
+                <w14:ligatures w14:val="none"/>
+              </w:rPr>
+              <w:t>HashSet</w:t>
+            </w:r>
+          </w:p>
+        </w:tc>
+        <w:tc>
+          <w:tcPr>
+            <w:tcW w:w="0" w:type="auto"/>
+            <w:tcBorders>
+              <w:top w:val="single" w:sz="2" w:space="0" w:color="DFDFDF"/>
+              <w:left w:val="single" w:sz="2" w:space="0" w:color="DFDFDF"/>
+              <w:bottom w:val="single" w:sz="2" w:space="0" w:color="DFDFDF"/>
+              <w:right w:val="single" w:sz="2" w:space="0" w:color="DFDFDF"/>
+            </w:tcBorders>
+            <w:tcMar>
+              <w:top w:w="150" w:type="dxa"/>
+              <w:left w:w="150" w:type="dxa"/>
+              <w:bottom w:w="150" w:type="dxa"/>
+              <w:right w:w="150" w:type="dxa"/>
+            </w:tcMar>
+            <w:vAlign w:val="bottom"/>
+            <w:hideMark/>
+          </w:tcPr>
+          <w:p>
+            <w:pPr>
+              <w:spacing w:after="150" w:line="240" w:lineRule="auto"/>
+              <w:jc w:val="both"/>
+              <w:textAlignment w:val="baseline"/>
+              <w:rPr>
+                <w:rFonts w:ascii="Times New Roman" w:eastAsia="Times New Roman" w:hAnsi="Times New Roman" w:cs="Times New Roman"/>
+                <w:b/>
+                <w:bCs/>
+                <w:kern w:val="0"/>
+                <w:sz w:val="28"/>
+                <w:szCs w:val="28"/>
+                <w14:ligatures w14:val="none"/>
+              </w:rPr>
+            </w:pPr>
+            <w:proofErr w:type="spellStart"/>
+            <w:r>
+              <w:rPr>
+                <w:rFonts w:ascii="Times New Roman" w:eastAsia="Times New Roman" w:hAnsi="Times New Roman" w:cs="Times New Roman"/>
+                <w:b/>
+                <w:bCs/>
+                <w:kern w:val="0"/>
+                <w:sz w:val="28"/>
+                <w:szCs w:val="28"/>
+                <w14:ligatures w14:val="none"/>
+              </w:rPr>
+              <w:t>LinkedHashSet</w:t>
+            </w:r>
+            <w:proofErr w:type="spellEnd"/>
+          </w:p>
+        </w:tc>
+        <w:tc>
+          <w:tcPr>
+            <w:tcW w:w="0" w:type="auto"/>
+            <w:tcBorders>
+              <w:top w:val="single" w:sz="2" w:space="0" w:color="DFDFDF"/>
+              <w:left w:val="single" w:sz="2" w:space="0" w:color="DFDFDF"/>
+              <w:bottom w:val="single" w:sz="2" w:space="0" w:color="DFDFDF"/>
+              <w:right w:val="single" w:sz="2" w:space="0" w:color="DFDFDF"/>
+            </w:tcBorders>
+            <w:tcMar>
+              <w:top w:w="150" w:type="dxa"/>
+              <w:left w:w="150" w:type="dxa"/>
+              <w:bottom w:w="150" w:type="dxa"/>
+              <w:right w:w="150" w:type="dxa"/>
+            </w:tcMar>
+            <w:vAlign w:val="bottom"/>
+            <w:hideMark/>
+          </w:tcPr>
+          <w:p>
+            <w:pPr>
+              <w:spacing w:after="150" w:line="240" w:lineRule="auto"/>
+              <w:jc w:val="both"/>
+              <w:textAlignment w:val="baseline"/>
+              <w:rPr>
+                <w:rFonts w:ascii="Times New Roman" w:eastAsia="Times New Roman" w:hAnsi="Times New Roman" w:cs="Times New Roman"/>
+                <w:b/>
+                <w:bCs/>
+                <w:kern w:val="0"/>
+                <w:sz w:val="28"/>
+                <w:szCs w:val="28"/>
+                <w14:ligatures w14:val="none"/>
+              </w:rPr>
+            </w:pPr>
+            <w:proofErr w:type="spellStart"/>
+            <w:r>
+              <w:rPr>
+                <w:rFonts w:ascii="Times New Roman" w:eastAsia="Times New Roman" w:hAnsi="Times New Roman" w:cs="Times New Roman"/>
+                <w:b/>
+                <w:bCs/>
+                <w:kern w:val="0"/>
+                <w:sz w:val="28"/>
+                <w:szCs w:val="28"/>
+                <w14:ligatures w14:val="none"/>
+              </w:rPr>
+              <w:t>TreeSet</w:t>
+            </w:r>
+            <w:proofErr w:type="spellEnd"/>
+          </w:p>
+        </w:tc>
+      </w:tr>
+      <w:tr>
+        <w:tc>
+          <w:tcPr>
+            <w:tcW w:w="0" w:type="auto"/>
+            <w:tcBorders>
+              <w:top w:val="single" w:sz="2" w:space="0" w:color="DFDFDF"/>
+              <w:left w:val="single" w:sz="2" w:space="0" w:color="DFDFDF"/>
+              <w:bottom w:val="single" w:sz="2" w:space="0" w:color="DFDFDF"/>
+              <w:right w:val="single" w:sz="2" w:space="0" w:color="DFDFDF"/>
+            </w:tcBorders>
+            <w:tcMar>
+              <w:top w:w="210" w:type="dxa"/>
+              <w:left w:w="150" w:type="dxa"/>
+              <w:bottom w:w="210" w:type="dxa"/>
+              <w:right w:w="150" w:type="dxa"/>
+            </w:tcMar>
+            <w:vAlign w:val="center"/>
+            <w:hideMark/>
+          </w:tcPr>
+          <w:p>
+            <w:pPr>
+              <w:spacing w:after="150" w:line="240" w:lineRule="auto"/>
+              <w:jc w:val="both"/>
+              <w:textAlignment w:val="baseline"/>
+              <w:rPr>
+                <w:rFonts w:ascii="Times New Roman" w:eastAsia="Times New Roman" w:hAnsi="Times New Roman" w:cs="Times New Roman"/>
+                <w:kern w:val="0"/>
+                <w:sz w:val="25"/>
+                <w:szCs w:val="25"/>
+                <w14:ligatures w14:val="none"/>
+              </w:rPr>
+            </w:pPr>
+            <w:r>
+              <w:rPr>
+                <w:rFonts w:ascii="Times New Roman" w:eastAsia="Times New Roman" w:hAnsi="Times New Roman" w:cs="Times New Roman"/>
+                <w:kern w:val="0"/>
+                <w:sz w:val="25"/>
+                <w:szCs w:val="25"/>
+                <w14:ligatures w14:val="none"/>
+              </w:rPr>
+              <w:t>Internal Working</w:t>
+            </w:r>
+          </w:p>
+        </w:tc>
+        <w:tc>
+          <w:tcPr>
+            <w:tcW w:w="0" w:type="auto"/>
+            <w:tcBorders>
+              <w:top w:val="single" w:sz="2" w:space="0" w:color="DFDFDF"/>
+              <w:left w:val="single" w:sz="2" w:space="0" w:color="DFDFDF"/>
+              <w:bottom w:val="single" w:sz="2" w:space="0" w:color="DFDFDF"/>
+              <w:right w:val="single" w:sz="2" w:space="0" w:color="DFDFDF"/>
+            </w:tcBorders>
+            <w:tcMar>
+              <w:top w:w="210" w:type="dxa"/>
+              <w:left w:w="150" w:type="dxa"/>
+              <w:bottom w:w="210" w:type="dxa"/>
+              <w:right w:w="150" w:type="dxa"/>
+            </w:tcMar>
+            <w:vAlign w:val="center"/>
+            <w:hideMark/>
+          </w:tcPr>
+          <w:p>
+            <w:pPr>
+              <w:spacing w:after="150" w:line="240" w:lineRule="auto"/>
+              <w:jc w:val="both"/>
+              <w:textAlignment w:val="baseline"/>
+              <w:rPr>
+                <w:rFonts w:ascii="Times New Roman" w:eastAsia="Times New Roman" w:hAnsi="Times New Roman" w:cs="Times New Roman"/>
+                <w:kern w:val="0"/>
+                <w:sz w:val="25"/>
+                <w:szCs w:val="25"/>
+                <w14:ligatures w14:val="none"/>
+              </w:rPr>
+            </w:pPr>
+            <w:r>
+              <w:rPr>
+                <w:rFonts w:ascii="Times New Roman" w:eastAsia="Times New Roman" w:hAnsi="Times New Roman" w:cs="Times New Roman"/>
+                <w:kern w:val="0"/>
+                <w:sz w:val="25"/>
+                <w:szCs w:val="25"/>
+                <w14:ligatures w14:val="none"/>
+              </w:rPr>
+              <w:t>HashSet internally uses HashMap for storing objects</w:t>
+            </w:r>
+          </w:p>
+        </w:tc>
+        <w:tc>
+          <w:tcPr>
+            <w:tcW w:w="0" w:type="auto"/>
+            <w:tcBorders>
+              <w:top w:val="single" w:sz="2" w:space="0" w:color="DFDFDF"/>
+              <w:left w:val="single" w:sz="2" w:space="0" w:color="DFDFDF"/>
+              <w:bottom w:val="single" w:sz="2" w:space="0" w:color="DFDFDF"/>
+              <w:right w:val="single" w:sz="2" w:space="0" w:color="DFDFDF"/>
+            </w:tcBorders>
+            <w:tcMar>
+              <w:top w:w="210" w:type="dxa"/>
+              <w:left w:w="150" w:type="dxa"/>
+              <w:bottom w:w="210" w:type="dxa"/>
+              <w:right w:w="150" w:type="dxa"/>
+            </w:tcMar>
+            <w:vAlign w:val="center"/>
+            <w:hideMark/>
+          </w:tcPr>
+          <w:p>
+            <w:pPr>
+              <w:spacing w:after="150" w:line="240" w:lineRule="auto"/>
+              <w:jc w:val="both"/>
+              <w:textAlignment w:val="baseline"/>
+              <w:rPr>
+                <w:rFonts w:ascii="Times New Roman" w:eastAsia="Times New Roman" w:hAnsi="Times New Roman" w:cs="Times New Roman"/>
+                <w:kern w:val="0"/>
+                <w:sz w:val="25"/>
+                <w:szCs w:val="25"/>
+                <w14:ligatures w14:val="none"/>
+              </w:rPr>
+            </w:pPr>
+            <w:proofErr w:type="spellStart"/>
+            <w:r>
+              <w:rPr>
+                <w:rFonts w:ascii="Times New Roman" w:eastAsia="Times New Roman" w:hAnsi="Times New Roman" w:cs="Times New Roman"/>
+                <w:kern w:val="0"/>
+                <w:sz w:val="25"/>
+                <w:szCs w:val="25"/>
+                <w14:ligatures w14:val="none"/>
+              </w:rPr>
+              <w:t>LinkedHashSet</w:t>
+            </w:r>
+            <w:proofErr w:type="spellEnd"/>
+            <w:r>
+              <w:rPr>
+                <w:rFonts w:ascii="Times New Roman" w:eastAsia="Times New Roman" w:hAnsi="Times New Roman" w:cs="Times New Roman"/>
+                <w:kern w:val="0"/>
+                <w:sz w:val="25"/>
+                <w:szCs w:val="25"/>
+                <w14:ligatures w14:val="none"/>
+              </w:rPr>
+              <w:t xml:space="preserve"> uses </w:t>
+            </w:r>
+            <w:proofErr w:type="spellStart"/>
+            <w:r>
+              <w:rPr>
+                <w:rFonts w:ascii="Times New Roman" w:eastAsia="Times New Roman" w:hAnsi="Times New Roman" w:cs="Times New Roman"/>
+                <w:kern w:val="0"/>
+                <w:sz w:val="25"/>
+                <w:szCs w:val="25"/>
+                <w14:ligatures w14:val="none"/>
+              </w:rPr>
+              <w:t>LinkedHashMap</w:t>
+            </w:r>
+            <w:proofErr w:type="spellEnd"/>
+            <w:r>
+              <w:rPr>
+                <w:rFonts w:ascii="Times New Roman" w:eastAsia="Times New Roman" w:hAnsi="Times New Roman" w:cs="Times New Roman"/>
+                <w:kern w:val="0"/>
+                <w:sz w:val="25"/>
+                <w:szCs w:val="25"/>
+                <w14:ligatures w14:val="none"/>
+              </w:rPr>
+              <w:t xml:space="preserve"> internally to store objects</w:t>
+            </w:r>
+          </w:p>
+        </w:tc>
+        <w:tc>
+          <w:tcPr>
+            <w:tcW w:w="0" w:type="auto"/>
+            <w:tcBorders>
+              <w:top w:val="single" w:sz="2" w:space="0" w:color="DFDFDF"/>
+              <w:left w:val="single" w:sz="2" w:space="0" w:color="DFDFDF"/>
+              <w:bottom w:val="single" w:sz="2" w:space="0" w:color="DFDFDF"/>
+              <w:right w:val="single" w:sz="2" w:space="0" w:color="DFDFDF"/>
+            </w:tcBorders>
+            <w:tcMar>
+              <w:top w:w="210" w:type="dxa"/>
+              <w:left w:w="150" w:type="dxa"/>
+              <w:bottom w:w="210" w:type="dxa"/>
+              <w:right w:w="150" w:type="dxa"/>
+            </w:tcMar>
+            <w:vAlign w:val="center"/>
+            <w:hideMark/>
+          </w:tcPr>
+          <w:p>
+            <w:pPr>
+              <w:spacing w:after="150" w:line="240" w:lineRule="auto"/>
+              <w:jc w:val="both"/>
+              <w:textAlignment w:val="baseline"/>
+              <w:rPr>
+                <w:rFonts w:ascii="Times New Roman" w:eastAsia="Times New Roman" w:hAnsi="Times New Roman" w:cs="Times New Roman"/>
+                <w:kern w:val="0"/>
+                <w:sz w:val="25"/>
+                <w:szCs w:val="25"/>
+                <w14:ligatures w14:val="none"/>
+              </w:rPr>
+            </w:pPr>
+            <w:proofErr w:type="spellStart"/>
+            <w:r>
+              <w:rPr>
+                <w:rFonts w:ascii="Times New Roman" w:eastAsia="Times New Roman" w:hAnsi="Times New Roman" w:cs="Times New Roman"/>
+                <w:kern w:val="0"/>
+                <w:sz w:val="25"/>
+                <w:szCs w:val="25"/>
+                <w14:ligatures w14:val="none"/>
+              </w:rPr>
+              <w:t>TreeSet</w:t>
+            </w:r>
+            <w:proofErr w:type="spellEnd"/>
+            <w:r>
+              <w:rPr>
+                <w:rFonts w:ascii="Times New Roman" w:eastAsia="Times New Roman" w:hAnsi="Times New Roman" w:cs="Times New Roman"/>
+                <w:kern w:val="0"/>
+                <w:sz w:val="25"/>
+                <w:szCs w:val="25"/>
+                <w14:ligatures w14:val="none"/>
+              </w:rPr>
+              <w:t xml:space="preserve"> uses </w:t>
+            </w:r>
+            <w:proofErr w:type="spellStart"/>
+            <w:r>
+              <w:rPr>
+                <w:rFonts w:ascii="Times New Roman" w:eastAsia="Times New Roman" w:hAnsi="Times New Roman" w:cs="Times New Roman"/>
+                <w:kern w:val="0"/>
+                <w:sz w:val="25"/>
+                <w:szCs w:val="25"/>
+                <w14:ligatures w14:val="none"/>
+              </w:rPr>
+              <w:t>TreeMap</w:t>
+            </w:r>
+            <w:proofErr w:type="spellEnd"/>
+            <w:r>
+              <w:rPr>
+                <w:rFonts w:ascii="Times New Roman" w:eastAsia="Times New Roman" w:hAnsi="Times New Roman" w:cs="Times New Roman"/>
+                <w:kern w:val="0"/>
+                <w:sz w:val="25"/>
+                <w:szCs w:val="25"/>
+                <w14:ligatures w14:val="none"/>
+              </w:rPr>
+              <w:t xml:space="preserve"> internally to store objects</w:t>
+            </w:r>
+          </w:p>
+        </w:tc>
+      </w:tr>
+      <w:tr>
+        <w:tc>
+          <w:tcPr>
+            <w:tcW w:w="0" w:type="auto"/>
+            <w:tcBorders>
+              <w:top w:val="single" w:sz="2" w:space="0" w:color="DFDFDF"/>
+              <w:left w:val="single" w:sz="2" w:space="0" w:color="DFDFDF"/>
+              <w:bottom w:val="single" w:sz="2" w:space="0" w:color="DFDFDF"/>
+              <w:right w:val="single" w:sz="2" w:space="0" w:color="DFDFDF"/>
+            </w:tcBorders>
+            <w:tcMar>
+              <w:top w:w="210" w:type="dxa"/>
+              <w:left w:w="150" w:type="dxa"/>
+              <w:bottom w:w="210" w:type="dxa"/>
+              <w:right w:w="150" w:type="dxa"/>
+            </w:tcMar>
+            <w:vAlign w:val="center"/>
+            <w:hideMark/>
+          </w:tcPr>
+          <w:p>
+            <w:pPr>
+              <w:spacing w:after="150" w:line="240" w:lineRule="auto"/>
+              <w:jc w:val="both"/>
+              <w:textAlignment w:val="baseline"/>
+              <w:rPr>
+                <w:rFonts w:ascii="Times New Roman" w:eastAsia="Times New Roman" w:hAnsi="Times New Roman" w:cs="Times New Roman"/>
+                <w:kern w:val="0"/>
+                <w:sz w:val="25"/>
+                <w:szCs w:val="25"/>
+                <w14:ligatures w14:val="none"/>
+              </w:rPr>
+            </w:pPr>
+            <w:r>
+              <w:rPr>
+                <w:rFonts w:ascii="Times New Roman" w:eastAsia="Times New Roman" w:hAnsi="Times New Roman" w:cs="Times New Roman"/>
+                <w:kern w:val="0"/>
+                <w:sz w:val="25"/>
+                <w:szCs w:val="25"/>
+                <w14:ligatures w14:val="none"/>
+              </w:rPr>
+              <w:t>When To Use</w:t>
+            </w:r>
+          </w:p>
+        </w:tc>
+        <w:tc>
+          <w:tcPr>
+            <w:tcW w:w="0" w:type="auto"/>
+            <w:tcBorders>
+              <w:top w:val="single" w:sz="2" w:space="0" w:color="DFDFDF"/>
+              <w:left w:val="single" w:sz="2" w:space="0" w:color="DFDFDF"/>
+              <w:bottom w:val="single" w:sz="2" w:space="0" w:color="DFDFDF"/>
+              <w:right w:val="single" w:sz="2" w:space="0" w:color="DFDFDF"/>
+            </w:tcBorders>
+            <w:tcMar>
+              <w:top w:w="210" w:type="dxa"/>
+              <w:left w:w="150" w:type="dxa"/>
+              <w:bottom w:w="210" w:type="dxa"/>
+              <w:right w:w="150" w:type="dxa"/>
+            </w:tcMar>
+            <w:vAlign w:val="center"/>
+            <w:hideMark/>
+          </w:tcPr>
+          <w:p>
+            <w:pPr>
+              <w:spacing w:after="150" w:line="240" w:lineRule="auto"/>
+              <w:jc w:val="both"/>
+              <w:textAlignment w:val="baseline"/>
+              <w:rPr>
+                <w:rFonts w:ascii="Times New Roman" w:eastAsia="Times New Roman" w:hAnsi="Times New Roman" w:cs="Times New Roman"/>
+                <w:kern w:val="0"/>
+                <w:sz w:val="25"/>
+                <w:szCs w:val="25"/>
+                <w14:ligatures w14:val="none"/>
+              </w:rPr>
+            </w:pPr>
+            <w:r>
+              <w:rPr>
+                <w:rFonts w:ascii="Times New Roman" w:eastAsia="Times New Roman" w:hAnsi="Times New Roman" w:cs="Times New Roman"/>
+                <w:kern w:val="0"/>
+                <w:sz w:val="25"/>
+                <w:szCs w:val="25"/>
+                <w14:ligatures w14:val="none"/>
+              </w:rPr>
+              <w:t>If you don’t want to maintain insertion order but want to store unique objects</w:t>
+            </w:r>
+          </w:p>
+        </w:tc>
+        <w:tc>
+          <w:tcPr>
+            <w:tcW w:w="0" w:type="auto"/>
+            <w:tcBorders>
+              <w:top w:val="single" w:sz="2" w:space="0" w:color="DFDFDF"/>
+              <w:left w:val="single" w:sz="2" w:space="0" w:color="DFDFDF"/>
+              <w:bottom w:val="single" w:sz="2" w:space="0" w:color="DFDFDF"/>
+              <w:right w:val="single" w:sz="2" w:space="0" w:color="DFDFDF"/>
+            </w:tcBorders>
+            <w:tcMar>
+              <w:top w:w="210" w:type="dxa"/>
+              <w:left w:w="150" w:type="dxa"/>
+              <w:bottom w:w="210" w:type="dxa"/>
+              <w:right w:w="150" w:type="dxa"/>
+            </w:tcMar>
+            <w:vAlign w:val="center"/>
+            <w:hideMark/>
+          </w:tcPr>
+          <w:p>
+            <w:pPr>
+              <w:spacing w:after="150" w:line="240" w:lineRule="auto"/>
+              <w:jc w:val="both"/>
+              <w:textAlignment w:val="baseline"/>
+              <w:rPr>
+                <w:rFonts w:ascii="Times New Roman" w:eastAsia="Times New Roman" w:hAnsi="Times New Roman" w:cs="Times New Roman"/>
+                <w:kern w:val="0"/>
+                <w:sz w:val="25"/>
+                <w:szCs w:val="25"/>
+                <w14:ligatures w14:val="none"/>
+              </w:rPr>
+            </w:pPr>
+            <w:r>
+              <w:rPr>
+                <w:rFonts w:ascii="Times New Roman" w:eastAsia="Times New Roman" w:hAnsi="Times New Roman" w:cs="Times New Roman"/>
+                <w:kern w:val="0"/>
+                <w:sz w:val="25"/>
+                <w:szCs w:val="25"/>
+                <w14:ligatures w14:val="none"/>
+              </w:rPr>
+              <w:t xml:space="preserve">If you want to maintain the insertion order of </w:t>
+            </w:r>
+            <w:proofErr w:type="gramStart"/>
+            <w:r>
+              <w:rPr>
+                <w:rFonts w:ascii="Times New Roman" w:eastAsia="Times New Roman" w:hAnsi="Times New Roman" w:cs="Times New Roman"/>
+                <w:kern w:val="0"/>
+                <w:sz w:val="25"/>
+                <w:szCs w:val="25"/>
+                <w14:ligatures w14:val="none"/>
+              </w:rPr>
+              <w:t>elements</w:t>
+            </w:r>
+            <w:proofErr w:type="gramEnd"/>
+            <w:r>
+              <w:rPr>
+                <w:rFonts w:ascii="Times New Roman" w:eastAsia="Times New Roman" w:hAnsi="Times New Roman" w:cs="Times New Roman"/>
+                <w:kern w:val="0"/>
+                <w:sz w:val="25"/>
+                <w:szCs w:val="25"/>
+                <w14:ligatures w14:val="none"/>
+              </w:rPr>
+              <w:t xml:space="preserve"> then you can use </w:t>
+            </w:r>
+            <w:proofErr w:type="spellStart"/>
+            <w:r>
+              <w:rPr>
+                <w:rFonts w:ascii="Times New Roman" w:eastAsia="Times New Roman" w:hAnsi="Times New Roman" w:cs="Times New Roman"/>
+                <w:kern w:val="0"/>
+                <w:sz w:val="25"/>
+                <w:szCs w:val="25"/>
+                <w14:ligatures w14:val="none"/>
+              </w:rPr>
+              <w:t>LinkedHashSet</w:t>
+            </w:r>
+            <w:proofErr w:type="spellEnd"/>
+          </w:p>
+        </w:tc>
+        <w:tc>
+          <w:tcPr>
+            <w:tcW w:w="0" w:type="auto"/>
+            <w:tcBorders>
+              <w:top w:val="single" w:sz="2" w:space="0" w:color="DFDFDF"/>
+              <w:left w:val="single" w:sz="2" w:space="0" w:color="DFDFDF"/>
+              <w:bottom w:val="single" w:sz="2" w:space="0" w:color="DFDFDF"/>
+              <w:right w:val="single" w:sz="2" w:space="0" w:color="DFDFDF"/>
+            </w:tcBorders>
+            <w:tcMar>
+              <w:top w:w="210" w:type="dxa"/>
+              <w:left w:w="150" w:type="dxa"/>
+              <w:bottom w:w="210" w:type="dxa"/>
+              <w:right w:w="150" w:type="dxa"/>
+            </w:tcMar>
+            <w:vAlign w:val="center"/>
+            <w:hideMark/>
+          </w:tcPr>
+          <w:p>
+            <w:pPr>
+              <w:spacing w:after="150" w:line="240" w:lineRule="auto"/>
+              <w:jc w:val="both"/>
+              <w:textAlignment w:val="baseline"/>
+              <w:rPr>
+                <w:rFonts w:ascii="Times New Roman" w:eastAsia="Times New Roman" w:hAnsi="Times New Roman" w:cs="Times New Roman"/>
+                <w:kern w:val="0"/>
+                <w:sz w:val="25"/>
+                <w:szCs w:val="25"/>
+                <w14:ligatures w14:val="none"/>
+              </w:rPr>
+            </w:pPr>
+            <w:r>
+              <w:rPr>
+                <w:rFonts w:ascii="Times New Roman" w:eastAsia="Times New Roman" w:hAnsi="Times New Roman" w:cs="Times New Roman"/>
+                <w:kern w:val="0"/>
+                <w:sz w:val="25"/>
+                <w:szCs w:val="25"/>
+                <w14:ligatures w14:val="none"/>
+              </w:rPr>
+              <w:t xml:space="preserve">If you want to sort the elements according to some </w:t>
+            </w:r>
+            <w:proofErr w:type="gramStart"/>
+            <w:r>
+              <w:rPr>
+                <w:rFonts w:ascii="Times New Roman" w:eastAsia="Times New Roman" w:hAnsi="Times New Roman" w:cs="Times New Roman"/>
+                <w:kern w:val="0"/>
+                <w:sz w:val="25"/>
+                <w:szCs w:val="25"/>
+                <w14:ligatures w14:val="none"/>
+              </w:rPr>
+              <w:t>Comparator</w:t>
+            </w:r>
+            <w:proofErr w:type="gramEnd"/>
+            <w:r>
+              <w:rPr>
+                <w:rFonts w:ascii="Times New Roman" w:eastAsia="Times New Roman" w:hAnsi="Times New Roman" w:cs="Times New Roman"/>
+                <w:kern w:val="0"/>
+                <w:sz w:val="25"/>
+                <w:szCs w:val="25"/>
+                <w14:ligatures w14:val="none"/>
+              </w:rPr>
+              <w:t xml:space="preserve"> then use </w:t>
+            </w:r>
+            <w:proofErr w:type="spellStart"/>
+            <w:r>
+              <w:rPr>
+                <w:rFonts w:ascii="Times New Roman" w:eastAsia="Times New Roman" w:hAnsi="Times New Roman" w:cs="Times New Roman"/>
+                <w:kern w:val="0"/>
+                <w:sz w:val="25"/>
+                <w:szCs w:val="25"/>
+                <w14:ligatures w14:val="none"/>
+              </w:rPr>
+              <w:t>TreeSet</w:t>
+            </w:r>
+            <w:proofErr w:type="spellEnd"/>
+          </w:p>
+        </w:tc>
+      </w:tr>
+      <w:tr>
+        <w:tc>
+          <w:tcPr>
+            <w:tcW w:w="0" w:type="auto"/>
+            <w:tcBorders>
+              <w:top w:val="single" w:sz="2" w:space="0" w:color="DFDFDF"/>
+              <w:left w:val="single" w:sz="2" w:space="0" w:color="DFDFDF"/>
+              <w:bottom w:val="single" w:sz="2" w:space="0" w:color="DFDFDF"/>
+              <w:right w:val="single" w:sz="2" w:space="0" w:color="DFDFDF"/>
+            </w:tcBorders>
+            <w:tcMar>
+              <w:top w:w="210" w:type="dxa"/>
+              <w:left w:w="150" w:type="dxa"/>
+              <w:bottom w:w="210" w:type="dxa"/>
+              <w:right w:w="150" w:type="dxa"/>
+            </w:tcMar>
+            <w:vAlign w:val="center"/>
+            <w:hideMark/>
+          </w:tcPr>
+          <w:p>
+            <w:pPr>
+              <w:spacing w:after="150" w:line="240" w:lineRule="auto"/>
+              <w:jc w:val="both"/>
+              <w:textAlignment w:val="baseline"/>
+              <w:rPr>
+                <w:rFonts w:ascii="Times New Roman" w:eastAsia="Times New Roman" w:hAnsi="Times New Roman" w:cs="Times New Roman"/>
+                <w:kern w:val="0"/>
+                <w:sz w:val="25"/>
+                <w:szCs w:val="25"/>
+                <w14:ligatures w14:val="none"/>
+              </w:rPr>
+            </w:pPr>
+            <w:r>
+              <w:rPr>
+                <w:rFonts w:ascii="Times New Roman" w:eastAsia="Times New Roman" w:hAnsi="Times New Roman" w:cs="Times New Roman"/>
+                <w:kern w:val="0"/>
+                <w:sz w:val="25"/>
+                <w:szCs w:val="25"/>
+                <w14:ligatures w14:val="none"/>
+              </w:rPr>
+              <w:t>Order</w:t>
+            </w:r>
+          </w:p>
+        </w:tc>
+        <w:tc>
+          <w:tcPr>
+            <w:tcW w:w="0" w:type="auto"/>
+            <w:tcBorders>
+              <w:top w:val="single" w:sz="2" w:space="0" w:color="DFDFDF"/>
+              <w:left w:val="single" w:sz="2" w:space="0" w:color="DFDFDF"/>
+              <w:bottom w:val="single" w:sz="2" w:space="0" w:color="DFDFDF"/>
+              <w:right w:val="single" w:sz="2" w:space="0" w:color="DFDFDF"/>
+            </w:tcBorders>
+            <w:tcMar>
+              <w:top w:w="210" w:type="dxa"/>
+              <w:left w:w="150" w:type="dxa"/>
+              <w:bottom w:w="210" w:type="dxa"/>
+              <w:right w:w="150" w:type="dxa"/>
+            </w:tcMar>
+            <w:vAlign w:val="center"/>
+            <w:hideMark/>
+          </w:tcPr>
+          <w:p>
+            <w:pPr>
+              <w:spacing w:after="150" w:line="240" w:lineRule="auto"/>
+              <w:jc w:val="both"/>
+              <w:textAlignment w:val="baseline"/>
+              <w:rPr>
+                <w:rFonts w:ascii="Times New Roman" w:eastAsia="Times New Roman" w:hAnsi="Times New Roman" w:cs="Times New Roman"/>
+                <w:kern w:val="0"/>
+                <w:sz w:val="25"/>
+                <w:szCs w:val="25"/>
+                <w14:ligatures w14:val="none"/>
+              </w:rPr>
+            </w:pPr>
+            <w:r>
+              <w:rPr>
+                <w:rFonts w:ascii="Times New Roman" w:eastAsia="Times New Roman" w:hAnsi="Times New Roman" w:cs="Times New Roman"/>
+                <w:kern w:val="0"/>
+                <w:sz w:val="25"/>
+                <w:szCs w:val="25"/>
+                <w14:ligatures w14:val="none"/>
+              </w:rPr>
+              <w:t>HashSet does not maintain insertion order</w:t>
+            </w:r>
+          </w:p>
+        </w:tc>
+        <w:tc>
+          <w:tcPr>
+            <w:tcW w:w="0" w:type="auto"/>
+            <w:tcBorders>
+              <w:top w:val="single" w:sz="2" w:space="0" w:color="DFDFDF"/>
+              <w:left w:val="single" w:sz="2" w:space="0" w:color="DFDFDF"/>
+              <w:bottom w:val="single" w:sz="2" w:space="0" w:color="DFDFDF"/>
+              <w:right w:val="single" w:sz="2" w:space="0" w:color="DFDFDF"/>
+            </w:tcBorders>
+            <w:tcMar>
+              <w:top w:w="210" w:type="dxa"/>
+              <w:left w:w="150" w:type="dxa"/>
+              <w:bottom w:w="210" w:type="dxa"/>
+              <w:right w:w="150" w:type="dxa"/>
+            </w:tcMar>
+            <w:vAlign w:val="center"/>
+            <w:hideMark/>
+          </w:tcPr>
+          <w:p>
+            <w:pPr>
+              <w:spacing w:after="150" w:line="240" w:lineRule="auto"/>
+              <w:jc w:val="both"/>
+              <w:textAlignment w:val="baseline"/>
+              <w:rPr>
+                <w:rFonts w:ascii="Times New Roman" w:eastAsia="Times New Roman" w:hAnsi="Times New Roman" w:cs="Times New Roman"/>
+                <w:kern w:val="0"/>
+                <w:sz w:val="25"/>
+                <w:szCs w:val="25"/>
+                <w14:ligatures w14:val="none"/>
+              </w:rPr>
+            </w:pPr>
+            <w:proofErr w:type="spellStart"/>
+            <w:r>
+              <w:rPr>
+                <w:rFonts w:ascii="Times New Roman" w:eastAsia="Times New Roman" w:hAnsi="Times New Roman" w:cs="Times New Roman"/>
+                <w:kern w:val="0"/>
+                <w:sz w:val="25"/>
+                <w:szCs w:val="25"/>
+                <w14:ligatures w14:val="none"/>
+              </w:rPr>
+              <w:t>LinkedHashSet</w:t>
+            </w:r>
+            <w:proofErr w:type="spellEnd"/>
+            <w:r>
+              <w:rPr>
+                <w:rFonts w:ascii="Times New Roman" w:eastAsia="Times New Roman" w:hAnsi="Times New Roman" w:cs="Times New Roman"/>
+                <w:kern w:val="0"/>
+                <w:sz w:val="25"/>
+                <w:szCs w:val="25"/>
+                <w14:ligatures w14:val="none"/>
+              </w:rPr>
+              <w:t xml:space="preserve"> maintains the insertion order of objects</w:t>
+            </w:r>
+          </w:p>
+        </w:tc>
+        <w:tc>
+          <w:tcPr>
+            <w:tcW w:w="0" w:type="auto"/>
+            <w:tcBorders>
+              <w:top w:val="single" w:sz="2" w:space="0" w:color="DFDFDF"/>
+              <w:left w:val="single" w:sz="2" w:space="0" w:color="DFDFDF"/>
+              <w:bottom w:val="single" w:sz="2" w:space="0" w:color="DFDFDF"/>
+              <w:right w:val="single" w:sz="2" w:space="0" w:color="DFDFDF"/>
+            </w:tcBorders>
+            <w:tcMar>
+              <w:top w:w="210" w:type="dxa"/>
+              <w:left w:w="150" w:type="dxa"/>
+              <w:bottom w:w="210" w:type="dxa"/>
+              <w:right w:w="150" w:type="dxa"/>
+            </w:tcMar>
+            <w:vAlign w:val="center"/>
+            <w:hideMark/>
+          </w:tcPr>
+          <w:p>
+            <w:pPr>
+              <w:spacing w:after="150" w:line="240" w:lineRule="auto"/>
+              <w:jc w:val="both"/>
+              <w:textAlignment w:val="baseline"/>
+              <w:rPr>
+                <w:rFonts w:ascii="Times New Roman" w:eastAsia="Times New Roman" w:hAnsi="Times New Roman" w:cs="Times New Roman"/>
+                <w:kern w:val="0"/>
+                <w:sz w:val="25"/>
+                <w:szCs w:val="25"/>
+                <w14:ligatures w14:val="none"/>
+              </w:rPr>
+            </w:pPr>
+            <w:r>
+              <w:rPr>
+                <w:rFonts w:ascii="Times New Roman" w:eastAsia="Times New Roman" w:hAnsi="Times New Roman" w:cs="Times New Roman"/>
+                <w:kern w:val="0"/>
+                <w:sz w:val="25"/>
+                <w:szCs w:val="25"/>
+                <w14:ligatures w14:val="none"/>
+              </w:rPr>
+              <w:t xml:space="preserve">While </w:t>
+            </w:r>
+            <w:proofErr w:type="spellStart"/>
+            <w:r>
+              <w:rPr>
+                <w:rFonts w:ascii="Times New Roman" w:eastAsia="Times New Roman" w:hAnsi="Times New Roman" w:cs="Times New Roman"/>
+                <w:kern w:val="0"/>
+                <w:sz w:val="25"/>
+                <w:szCs w:val="25"/>
+                <w14:ligatures w14:val="none"/>
+              </w:rPr>
+              <w:t>TreeSet</w:t>
+            </w:r>
+            <w:proofErr w:type="spellEnd"/>
+            <w:r>
+              <w:rPr>
+                <w:rFonts w:ascii="Times New Roman" w:eastAsia="Times New Roman" w:hAnsi="Times New Roman" w:cs="Times New Roman"/>
+                <w:kern w:val="0"/>
+                <w:sz w:val="25"/>
+                <w:szCs w:val="25"/>
+                <w14:ligatures w14:val="none"/>
+              </w:rPr>
+              <w:t xml:space="preserve"> orders the elements according to </w:t>
+            </w:r>
+            <w:proofErr w:type="gramStart"/>
+            <w:r>
+              <w:rPr>
+                <w:rFonts w:ascii="Times New Roman" w:eastAsia="Times New Roman" w:hAnsi="Times New Roman" w:cs="Times New Roman"/>
+                <w:kern w:val="0"/>
+                <w:sz w:val="25"/>
+                <w:szCs w:val="25"/>
+                <w14:ligatures w14:val="none"/>
+              </w:rPr>
+              <w:t>supplied</w:t>
+            </w:r>
+            <w:proofErr w:type="gramEnd"/>
+            <w:r>
+              <w:rPr>
+                <w:rFonts w:ascii="Times New Roman" w:eastAsia="Times New Roman" w:hAnsi="Times New Roman" w:cs="Times New Roman"/>
+                <w:kern w:val="0"/>
+                <w:sz w:val="25"/>
+                <w:szCs w:val="25"/>
+                <w14:ligatures w14:val="none"/>
+              </w:rPr>
+              <w:t xml:space="preserve"> Comparator. By default, objects will be placed according to their natural ascending order.</w:t>
+            </w:r>
+          </w:p>
+        </w:tc>
+      </w:tr>
+      <w:tr>
+        <w:tc>
+          <w:tcPr>
+            <w:tcW w:w="0" w:type="auto"/>
+            <w:tcBorders>
+              <w:top w:val="single" w:sz="2" w:space="0" w:color="DFDFDF"/>
+              <w:left w:val="single" w:sz="2" w:space="0" w:color="DFDFDF"/>
+              <w:bottom w:val="single" w:sz="2" w:space="0" w:color="DFDFDF"/>
+              <w:right w:val="single" w:sz="2" w:space="0" w:color="DFDFDF"/>
+            </w:tcBorders>
+            <w:tcMar>
+              <w:top w:w="210" w:type="dxa"/>
+              <w:left w:w="150" w:type="dxa"/>
+              <w:bottom w:w="210" w:type="dxa"/>
+              <w:right w:w="150" w:type="dxa"/>
+            </w:tcMar>
+            <w:vAlign w:val="center"/>
+            <w:hideMark/>
+          </w:tcPr>
+          <w:p>
+            <w:pPr>
+              <w:spacing w:after="150" w:line="240" w:lineRule="auto"/>
+              <w:jc w:val="both"/>
+              <w:textAlignment w:val="baseline"/>
+              <w:rPr>
+                <w:rFonts w:ascii="Times New Roman" w:eastAsia="Times New Roman" w:hAnsi="Times New Roman" w:cs="Times New Roman"/>
+                <w:kern w:val="0"/>
+                <w:sz w:val="25"/>
+                <w:szCs w:val="25"/>
+                <w14:ligatures w14:val="none"/>
+              </w:rPr>
+            </w:pPr>
+            <w:r>
+              <w:rPr>
+                <w:rFonts w:ascii="Times New Roman" w:eastAsia="Times New Roman" w:hAnsi="Times New Roman" w:cs="Times New Roman"/>
+                <w:kern w:val="0"/>
+                <w:sz w:val="25"/>
+                <w:szCs w:val="25"/>
+                <w14:ligatures w14:val="none"/>
+              </w:rPr>
+              <w:t>Complexity of Operations</w:t>
+            </w:r>
+          </w:p>
+        </w:tc>
+        <w:tc>
+          <w:tcPr>
+            <w:tcW w:w="0" w:type="auto"/>
+            <w:tcBorders>
+              <w:top w:val="single" w:sz="2" w:space="0" w:color="DFDFDF"/>
+              <w:left w:val="single" w:sz="2" w:space="0" w:color="DFDFDF"/>
+              <w:bottom w:val="single" w:sz="2" w:space="0" w:color="DFDFDF"/>
+              <w:right w:val="single" w:sz="2" w:space="0" w:color="DFDFDF"/>
+            </w:tcBorders>
+            <w:tcMar>
+              <w:top w:w="210" w:type="dxa"/>
+              <w:left w:w="150" w:type="dxa"/>
+              <w:bottom w:w="210" w:type="dxa"/>
+              <w:right w:w="150" w:type="dxa"/>
+            </w:tcMar>
+            <w:vAlign w:val="center"/>
+            <w:hideMark/>
+          </w:tcPr>
+          <w:p>
+            <w:pPr>
+              <w:spacing w:after="150" w:line="240" w:lineRule="auto"/>
+              <w:jc w:val="both"/>
+              <w:textAlignment w:val="baseline"/>
+              <w:rPr>
+                <w:rFonts w:ascii="Times New Roman" w:eastAsia="Times New Roman" w:hAnsi="Times New Roman" w:cs="Times New Roman"/>
+                <w:kern w:val="0"/>
+                <w:sz w:val="25"/>
+                <w:szCs w:val="25"/>
+                <w14:ligatures w14:val="none"/>
+              </w:rPr>
+            </w:pPr>
+            <w:r>
+              <w:rPr>
+                <w:rFonts w:ascii="Times New Roman" w:eastAsia="Times New Roman" w:hAnsi="Times New Roman" w:cs="Times New Roman"/>
+                <w:kern w:val="0"/>
+                <w:sz w:val="25"/>
+                <w:szCs w:val="25"/>
+                <w14:ligatures w14:val="none"/>
+              </w:rPr>
+              <w:t xml:space="preserve">HashSet gives </w:t>
+            </w:r>
+            <w:proofErr w:type="gramStart"/>
+            <w:r>
+              <w:rPr>
+                <w:rFonts w:ascii="Times New Roman" w:eastAsia="Times New Roman" w:hAnsi="Times New Roman" w:cs="Times New Roman"/>
+                <w:kern w:val="0"/>
+                <w:sz w:val="25"/>
+                <w:szCs w:val="25"/>
+                <w14:ligatures w14:val="none"/>
+              </w:rPr>
+              <w:t>O(</w:t>
+            </w:r>
+            <w:proofErr w:type="gramEnd"/>
+            <w:r>
+              <w:rPr>
+                <w:rFonts w:ascii="Times New Roman" w:eastAsia="Times New Roman" w:hAnsi="Times New Roman" w:cs="Times New Roman"/>
+                <w:kern w:val="0"/>
+                <w:sz w:val="25"/>
+                <w:szCs w:val="25"/>
+                <w14:ligatures w14:val="none"/>
+              </w:rPr>
+              <w:t>1) complexity for insertion, removing, and retrieving objects</w:t>
+            </w:r>
+          </w:p>
+        </w:tc>
+        <w:tc>
+          <w:tcPr>
+            <w:tcW w:w="0" w:type="auto"/>
+            <w:tcBorders>
+              <w:top w:val="single" w:sz="2" w:space="0" w:color="DFDFDF"/>
+              <w:left w:val="single" w:sz="2" w:space="0" w:color="DFDFDF"/>
+              <w:bottom w:val="single" w:sz="2" w:space="0" w:color="DFDFDF"/>
+              <w:right w:val="single" w:sz="2" w:space="0" w:color="DFDFDF"/>
+            </w:tcBorders>
+            <w:tcMar>
+              <w:top w:w="210" w:type="dxa"/>
+              <w:left w:w="150" w:type="dxa"/>
+              <w:bottom w:w="210" w:type="dxa"/>
+              <w:right w:w="150" w:type="dxa"/>
+            </w:tcMar>
+            <w:vAlign w:val="center"/>
+            <w:hideMark/>
+          </w:tcPr>
+          <w:p>
+            <w:pPr>
+              <w:spacing w:after="150" w:line="240" w:lineRule="auto"/>
+              <w:jc w:val="both"/>
+              <w:textAlignment w:val="baseline"/>
+              <w:rPr>
+                <w:rFonts w:ascii="Times New Roman" w:eastAsia="Times New Roman" w:hAnsi="Times New Roman" w:cs="Times New Roman"/>
+                <w:kern w:val="0"/>
+                <w:sz w:val="25"/>
+                <w:szCs w:val="25"/>
+                <w14:ligatures w14:val="none"/>
+              </w:rPr>
+            </w:pPr>
+            <w:proofErr w:type="spellStart"/>
+            <w:r>
+              <w:rPr>
+                <w:rFonts w:ascii="Times New Roman" w:eastAsia="Times New Roman" w:hAnsi="Times New Roman" w:cs="Times New Roman"/>
+                <w:kern w:val="0"/>
+                <w:sz w:val="25"/>
+                <w:szCs w:val="25"/>
+                <w14:ligatures w14:val="none"/>
+              </w:rPr>
+              <w:t>LinkedHashSet</w:t>
+            </w:r>
+            <w:proofErr w:type="spellEnd"/>
+            <w:r>
+              <w:rPr>
+                <w:rFonts w:ascii="Times New Roman" w:eastAsia="Times New Roman" w:hAnsi="Times New Roman" w:cs="Times New Roman"/>
+                <w:kern w:val="0"/>
+                <w:sz w:val="25"/>
+                <w:szCs w:val="25"/>
+                <w14:ligatures w14:val="none"/>
+              </w:rPr>
+              <w:t xml:space="preserve"> gives insertion, removing, and retrieving operations performance in order </w:t>
+            </w:r>
+            <w:proofErr w:type="gramStart"/>
+            <w:r>
+              <w:rPr>
+                <w:rFonts w:ascii="Times New Roman" w:eastAsia="Times New Roman" w:hAnsi="Times New Roman" w:cs="Times New Roman"/>
+                <w:kern w:val="0"/>
+                <w:sz w:val="25"/>
+                <w:szCs w:val="25"/>
+                <w14:ligatures w14:val="none"/>
+              </w:rPr>
+              <w:t>O(</w:t>
+            </w:r>
+            <w:proofErr w:type="gramEnd"/>
+            <w:r>
+              <w:rPr>
+                <w:rFonts w:ascii="Times New Roman" w:eastAsia="Times New Roman" w:hAnsi="Times New Roman" w:cs="Times New Roman"/>
+                <w:kern w:val="0"/>
+                <w:sz w:val="25"/>
+                <w:szCs w:val="25"/>
+                <w14:ligatures w14:val="none"/>
+              </w:rPr>
+              <w:t>1).</w:t>
+            </w:r>
+          </w:p>
+        </w:tc>
+        <w:tc>
+          <w:tcPr>
+            <w:tcW w:w="0" w:type="auto"/>
+            <w:tcBorders>
+              <w:top w:val="single" w:sz="2" w:space="0" w:color="DFDFDF"/>
+              <w:left w:val="single" w:sz="2" w:space="0" w:color="DFDFDF"/>
+              <w:bottom w:val="single" w:sz="2" w:space="0" w:color="DFDFDF"/>
+              <w:right w:val="single" w:sz="2" w:space="0" w:color="DFDFDF"/>
+            </w:tcBorders>
+            <w:tcMar>
+              <w:top w:w="210" w:type="dxa"/>
+              <w:left w:w="150" w:type="dxa"/>
+              <w:bottom w:w="210" w:type="dxa"/>
+              <w:right w:w="150" w:type="dxa"/>
+            </w:tcMar>
+            <w:vAlign w:val="center"/>
+            <w:hideMark/>
+          </w:tcPr>
+          <w:p>
+            <w:pPr>
+              <w:spacing w:after="150" w:line="240" w:lineRule="auto"/>
+              <w:jc w:val="both"/>
+              <w:textAlignment w:val="baseline"/>
+              <w:rPr>
+                <w:rFonts w:ascii="Times New Roman" w:eastAsia="Times New Roman" w:hAnsi="Times New Roman" w:cs="Times New Roman"/>
+                <w:kern w:val="0"/>
+                <w:sz w:val="25"/>
+                <w:szCs w:val="25"/>
+                <w14:ligatures w14:val="none"/>
+              </w:rPr>
+            </w:pPr>
+            <w:r>
+              <w:rPr>
+                <w:rFonts w:ascii="Times New Roman" w:eastAsia="Times New Roman" w:hAnsi="Times New Roman" w:cs="Times New Roman"/>
+                <w:kern w:val="0"/>
+                <w:sz w:val="25"/>
+                <w:szCs w:val="25"/>
+                <w14:ligatures w14:val="none"/>
+              </w:rPr>
+              <w:t xml:space="preserve">While </w:t>
+            </w:r>
+            <w:proofErr w:type="spellStart"/>
+            <w:r>
+              <w:rPr>
+                <w:rFonts w:ascii="Times New Roman" w:eastAsia="Times New Roman" w:hAnsi="Times New Roman" w:cs="Times New Roman"/>
+                <w:kern w:val="0"/>
+                <w:sz w:val="25"/>
+                <w:szCs w:val="25"/>
+                <w14:ligatures w14:val="none"/>
+              </w:rPr>
+              <w:t>TreeSet</w:t>
+            </w:r>
+            <w:proofErr w:type="spellEnd"/>
+            <w:r>
+              <w:rPr>
+                <w:rFonts w:ascii="Times New Roman" w:eastAsia="Times New Roman" w:hAnsi="Times New Roman" w:cs="Times New Roman"/>
+                <w:kern w:val="0"/>
+                <w:sz w:val="25"/>
+                <w:szCs w:val="25"/>
+                <w14:ligatures w14:val="none"/>
+              </w:rPr>
+              <w:t xml:space="preserve"> gives the performance of order O(log(n)) for insertion, removing, and retrieving operations.</w:t>
+            </w:r>
+          </w:p>
+        </w:tc>
+      </w:tr>
+      <w:tr>
+        <w:tc>
+          <w:tcPr>
+            <w:tcW w:w="0" w:type="auto"/>
+            <w:tcBorders>
+              <w:top w:val="single" w:sz="2" w:space="0" w:color="DFDFDF"/>
+              <w:left w:val="single" w:sz="2" w:space="0" w:color="DFDFDF"/>
+              <w:bottom w:val="single" w:sz="2" w:space="0" w:color="DFDFDF"/>
+              <w:right w:val="single" w:sz="2" w:space="0" w:color="DFDFDF"/>
+            </w:tcBorders>
+            <w:tcMar>
+              <w:top w:w="210" w:type="dxa"/>
+              <w:left w:w="150" w:type="dxa"/>
+              <w:bottom w:w="210" w:type="dxa"/>
+              <w:right w:w="150" w:type="dxa"/>
+            </w:tcMar>
+            <w:vAlign w:val="center"/>
+            <w:hideMark/>
+          </w:tcPr>
+          <w:p>
+            <w:pPr>
+              <w:spacing w:after="150" w:line="240" w:lineRule="auto"/>
+              <w:jc w:val="both"/>
+              <w:textAlignment w:val="baseline"/>
+              <w:rPr>
+                <w:rFonts w:ascii="Times New Roman" w:eastAsia="Times New Roman" w:hAnsi="Times New Roman" w:cs="Times New Roman"/>
+                <w:kern w:val="0"/>
+                <w:sz w:val="25"/>
+                <w:szCs w:val="25"/>
+                <w14:ligatures w14:val="none"/>
+              </w:rPr>
+            </w:pPr>
+            <w:r>
+              <w:rPr>
+                <w:rFonts w:ascii="Times New Roman" w:eastAsia="Times New Roman" w:hAnsi="Times New Roman" w:cs="Times New Roman"/>
+                <w:kern w:val="0"/>
+                <w:sz w:val="25"/>
+                <w:szCs w:val="25"/>
+                <w14:ligatures w14:val="none"/>
+              </w:rPr>
+              <w:t>Performance</w:t>
+            </w:r>
+          </w:p>
+        </w:tc>
+        <w:tc>
+          <w:tcPr>
+            <w:tcW w:w="0" w:type="auto"/>
+            <w:tcBorders>
+              <w:top w:val="single" w:sz="2" w:space="0" w:color="DFDFDF"/>
+              <w:left w:val="single" w:sz="2" w:space="0" w:color="DFDFDF"/>
+              <w:bottom w:val="single" w:sz="2" w:space="0" w:color="DFDFDF"/>
+              <w:right w:val="single" w:sz="2" w:space="0" w:color="DFDFDF"/>
+            </w:tcBorders>
+            <w:tcMar>
+              <w:top w:w="210" w:type="dxa"/>
+              <w:left w:w="150" w:type="dxa"/>
+              <w:bottom w:w="210" w:type="dxa"/>
+              <w:right w:w="150" w:type="dxa"/>
+            </w:tcMar>
+            <w:vAlign w:val="center"/>
+            <w:hideMark/>
+          </w:tcPr>
+          <w:p>
+            <w:pPr>
+              <w:spacing w:after="150" w:line="240" w:lineRule="auto"/>
+              <w:jc w:val="both"/>
+              <w:textAlignment w:val="baseline"/>
+              <w:rPr>
+                <w:rFonts w:ascii="Times New Roman" w:eastAsia="Times New Roman" w:hAnsi="Times New Roman" w:cs="Times New Roman"/>
+                <w:kern w:val="0"/>
+                <w:sz w:val="25"/>
+                <w:szCs w:val="25"/>
+                <w14:ligatures w14:val="none"/>
+              </w:rPr>
+            </w:pPr>
+            <w:r>
+              <w:rPr>
+                <w:rFonts w:ascii="Times New Roman" w:eastAsia="Times New Roman" w:hAnsi="Times New Roman" w:cs="Times New Roman"/>
+                <w:kern w:val="0"/>
+                <w:sz w:val="25"/>
+                <w:szCs w:val="25"/>
+                <w14:ligatures w14:val="none"/>
+              </w:rPr>
+              <w:t xml:space="preserve">The performance of HashSet is better when </w:t>
+            </w:r>
+            <w:r>
+              <w:rPr>
+                <w:rFonts w:ascii="Times New Roman" w:eastAsia="Times New Roman" w:hAnsi="Times New Roman" w:cs="Times New Roman"/>
+                <w:kern w:val="0"/>
+                <w:sz w:val="25"/>
+                <w:szCs w:val="25"/>
+                <w14:ligatures w14:val="none"/>
+              </w:rPr>
+              <w:lastRenderedPageBreak/>
+              <w:t xml:space="preserve">compared to </w:t>
+            </w:r>
+            <w:proofErr w:type="spellStart"/>
+            <w:r>
+              <w:rPr>
+                <w:rFonts w:ascii="Times New Roman" w:eastAsia="Times New Roman" w:hAnsi="Times New Roman" w:cs="Times New Roman"/>
+                <w:kern w:val="0"/>
+                <w:sz w:val="25"/>
+                <w:szCs w:val="25"/>
+                <w14:ligatures w14:val="none"/>
+              </w:rPr>
+              <w:t>LinkedHashSet</w:t>
+            </w:r>
+            <w:proofErr w:type="spellEnd"/>
+            <w:r>
+              <w:rPr>
+                <w:rFonts w:ascii="Times New Roman" w:eastAsia="Times New Roman" w:hAnsi="Times New Roman" w:cs="Times New Roman"/>
+                <w:kern w:val="0"/>
+                <w:sz w:val="25"/>
+                <w:szCs w:val="25"/>
+                <w14:ligatures w14:val="none"/>
+              </w:rPr>
+              <w:t xml:space="preserve"> and </w:t>
+            </w:r>
+            <w:proofErr w:type="spellStart"/>
+            <w:r>
+              <w:rPr>
+                <w:rFonts w:ascii="Times New Roman" w:eastAsia="Times New Roman" w:hAnsi="Times New Roman" w:cs="Times New Roman"/>
+                <w:kern w:val="0"/>
+                <w:sz w:val="25"/>
+                <w:szCs w:val="25"/>
+                <w14:ligatures w14:val="none"/>
+              </w:rPr>
+              <w:t>TreeSet</w:t>
+            </w:r>
+            <w:proofErr w:type="spellEnd"/>
+            <w:r>
+              <w:rPr>
+                <w:rFonts w:ascii="Times New Roman" w:eastAsia="Times New Roman" w:hAnsi="Times New Roman" w:cs="Times New Roman"/>
+                <w:kern w:val="0"/>
+                <w:sz w:val="25"/>
+                <w:szCs w:val="25"/>
+                <w14:ligatures w14:val="none"/>
+              </w:rPr>
+              <w:t>.</w:t>
+            </w:r>
+          </w:p>
+        </w:tc>
+        <w:tc>
+          <w:tcPr>
+            <w:tcW w:w="0" w:type="auto"/>
+            <w:tcBorders>
+              <w:top w:val="single" w:sz="2" w:space="0" w:color="DFDFDF"/>
+              <w:left w:val="single" w:sz="2" w:space="0" w:color="DFDFDF"/>
+              <w:bottom w:val="single" w:sz="2" w:space="0" w:color="DFDFDF"/>
+              <w:right w:val="single" w:sz="2" w:space="0" w:color="DFDFDF"/>
+            </w:tcBorders>
+            <w:tcMar>
+              <w:top w:w="210" w:type="dxa"/>
+              <w:left w:w="150" w:type="dxa"/>
+              <w:bottom w:w="210" w:type="dxa"/>
+              <w:right w:w="150" w:type="dxa"/>
+            </w:tcMar>
+            <w:vAlign w:val="center"/>
+            <w:hideMark/>
+          </w:tcPr>
+          <w:p>
+            <w:pPr>
+              <w:spacing w:after="150" w:line="240" w:lineRule="auto"/>
+              <w:jc w:val="both"/>
+              <w:textAlignment w:val="baseline"/>
+              <w:rPr>
+                <w:rFonts w:ascii="Times New Roman" w:eastAsia="Times New Roman" w:hAnsi="Times New Roman" w:cs="Times New Roman"/>
+                <w:kern w:val="0"/>
+                <w:sz w:val="25"/>
+                <w:szCs w:val="25"/>
+                <w14:ligatures w14:val="none"/>
+              </w:rPr>
+            </w:pPr>
+            <w:r>
+              <w:rPr>
+                <w:rFonts w:ascii="Times New Roman" w:eastAsia="Times New Roman" w:hAnsi="Times New Roman" w:cs="Times New Roman"/>
+                <w:kern w:val="0"/>
+                <w:sz w:val="25"/>
+                <w:szCs w:val="25"/>
+                <w14:ligatures w14:val="none"/>
+              </w:rPr>
+              <w:lastRenderedPageBreak/>
+              <w:t xml:space="preserve">The performance of </w:t>
+            </w:r>
+            <w:proofErr w:type="spellStart"/>
+            <w:r>
+              <w:rPr>
+                <w:rFonts w:ascii="Times New Roman" w:eastAsia="Times New Roman" w:hAnsi="Times New Roman" w:cs="Times New Roman"/>
+                <w:kern w:val="0"/>
+                <w:sz w:val="25"/>
+                <w:szCs w:val="25"/>
+                <w14:ligatures w14:val="none"/>
+              </w:rPr>
+              <w:t>LinkedHashSet</w:t>
+            </w:r>
+            <w:proofErr w:type="spellEnd"/>
+            <w:r>
+              <w:rPr>
+                <w:rFonts w:ascii="Times New Roman" w:eastAsia="Times New Roman" w:hAnsi="Times New Roman" w:cs="Times New Roman"/>
+                <w:kern w:val="0"/>
+                <w:sz w:val="25"/>
+                <w:szCs w:val="25"/>
+                <w14:ligatures w14:val="none"/>
+              </w:rPr>
+              <w:t xml:space="preserve"> is slower than </w:t>
+            </w:r>
+            <w:proofErr w:type="spellStart"/>
+            <w:r>
+              <w:rPr>
+                <w:rFonts w:ascii="Times New Roman" w:eastAsia="Times New Roman" w:hAnsi="Times New Roman" w:cs="Times New Roman"/>
+                <w:kern w:val="0"/>
+                <w:sz w:val="25"/>
+                <w:szCs w:val="25"/>
+                <w14:ligatures w14:val="none"/>
+              </w:rPr>
+              <w:t>TreeSet</w:t>
+            </w:r>
+            <w:proofErr w:type="spellEnd"/>
+            <w:r>
+              <w:rPr>
+                <w:rFonts w:ascii="Times New Roman" w:eastAsia="Times New Roman" w:hAnsi="Times New Roman" w:cs="Times New Roman"/>
+                <w:kern w:val="0"/>
+                <w:sz w:val="25"/>
+                <w:szCs w:val="25"/>
+                <w14:ligatures w14:val="none"/>
+              </w:rPr>
+              <w:t xml:space="preserve">. It </w:t>
+            </w:r>
+            <w:r>
+              <w:rPr>
+                <w:rFonts w:ascii="Times New Roman" w:eastAsia="Times New Roman" w:hAnsi="Times New Roman" w:cs="Times New Roman"/>
+                <w:kern w:val="0"/>
+                <w:sz w:val="25"/>
+                <w:szCs w:val="25"/>
+                <w14:ligatures w14:val="none"/>
+              </w:rPr>
+              <w:lastRenderedPageBreak/>
+              <w:t xml:space="preserve">is almost </w:t>
+            </w:r>
+            <w:proofErr w:type="gramStart"/>
+            <w:r>
+              <w:rPr>
+                <w:rFonts w:ascii="Times New Roman" w:eastAsia="Times New Roman" w:hAnsi="Times New Roman" w:cs="Times New Roman"/>
+                <w:kern w:val="0"/>
+                <w:sz w:val="25"/>
+                <w:szCs w:val="25"/>
+                <w14:ligatures w14:val="none"/>
+              </w:rPr>
+              <w:t>similar to</w:t>
+            </w:r>
+            <w:proofErr w:type="gramEnd"/>
+            <w:r>
+              <w:rPr>
+                <w:rFonts w:ascii="Times New Roman" w:eastAsia="Times New Roman" w:hAnsi="Times New Roman" w:cs="Times New Roman"/>
+                <w:kern w:val="0"/>
+                <w:sz w:val="25"/>
+                <w:szCs w:val="25"/>
+                <w14:ligatures w14:val="none"/>
+              </w:rPr>
+              <w:t xml:space="preserve"> HashSet but slower because </w:t>
+            </w:r>
+            <w:proofErr w:type="spellStart"/>
+            <w:r>
+              <w:rPr>
+                <w:rFonts w:ascii="Times New Roman" w:eastAsia="Times New Roman" w:hAnsi="Times New Roman" w:cs="Times New Roman"/>
+                <w:kern w:val="0"/>
+                <w:sz w:val="25"/>
+                <w:szCs w:val="25"/>
+                <w14:ligatures w14:val="none"/>
+              </w:rPr>
+              <w:t>LinkedHashSet</w:t>
+            </w:r>
+            <w:proofErr w:type="spellEnd"/>
+            <w:r>
+              <w:rPr>
+                <w:rFonts w:ascii="Times New Roman" w:eastAsia="Times New Roman" w:hAnsi="Times New Roman" w:cs="Times New Roman"/>
+                <w:kern w:val="0"/>
+                <w:sz w:val="25"/>
+                <w:szCs w:val="25"/>
+                <w14:ligatures w14:val="none"/>
+              </w:rPr>
+              <w:t xml:space="preserve"> internally maintains LinkedList to maintain the insertion order of elements</w:t>
+            </w:r>
+          </w:p>
+        </w:tc>
+        <w:tc>
+          <w:tcPr>
+            <w:tcW w:w="0" w:type="auto"/>
+            <w:tcBorders>
+              <w:top w:val="single" w:sz="2" w:space="0" w:color="DFDFDF"/>
+              <w:left w:val="single" w:sz="2" w:space="0" w:color="DFDFDF"/>
+              <w:bottom w:val="single" w:sz="2" w:space="0" w:color="DFDFDF"/>
+              <w:right w:val="single" w:sz="2" w:space="0" w:color="DFDFDF"/>
+            </w:tcBorders>
+            <w:tcMar>
+              <w:top w:w="210" w:type="dxa"/>
+              <w:left w:w="150" w:type="dxa"/>
+              <w:bottom w:w="210" w:type="dxa"/>
+              <w:right w:w="150" w:type="dxa"/>
+            </w:tcMar>
+            <w:vAlign w:val="center"/>
+            <w:hideMark/>
+          </w:tcPr>
+          <w:p>
+            <w:pPr>
+              <w:spacing w:after="150" w:line="240" w:lineRule="auto"/>
+              <w:jc w:val="both"/>
+              <w:textAlignment w:val="baseline"/>
+              <w:rPr>
+                <w:rFonts w:ascii="Times New Roman" w:eastAsia="Times New Roman" w:hAnsi="Times New Roman" w:cs="Times New Roman"/>
+                <w:kern w:val="0"/>
+                <w:sz w:val="25"/>
+                <w:szCs w:val="25"/>
+                <w14:ligatures w14:val="none"/>
+              </w:rPr>
+            </w:pPr>
+            <w:proofErr w:type="spellStart"/>
+            <w:r>
+              <w:rPr>
+                <w:rFonts w:ascii="Times New Roman" w:eastAsia="Times New Roman" w:hAnsi="Times New Roman" w:cs="Times New Roman"/>
+                <w:kern w:val="0"/>
+                <w:sz w:val="25"/>
+                <w:szCs w:val="25"/>
+                <w14:ligatures w14:val="none"/>
+              </w:rPr>
+              <w:lastRenderedPageBreak/>
+              <w:t>TreeSet</w:t>
+            </w:r>
+            <w:proofErr w:type="spellEnd"/>
+            <w:r>
+              <w:rPr>
+                <w:rFonts w:ascii="Times New Roman" w:eastAsia="Times New Roman" w:hAnsi="Times New Roman" w:cs="Times New Roman"/>
+                <w:kern w:val="0"/>
+                <w:sz w:val="25"/>
+                <w:szCs w:val="25"/>
+                <w14:ligatures w14:val="none"/>
+              </w:rPr>
+              <w:t xml:space="preserve"> performance is better than </w:t>
+            </w:r>
+            <w:proofErr w:type="spellStart"/>
+            <w:r>
+              <w:rPr>
+                <w:rFonts w:ascii="Times New Roman" w:eastAsia="Times New Roman" w:hAnsi="Times New Roman" w:cs="Times New Roman"/>
+                <w:kern w:val="0"/>
+                <w:sz w:val="25"/>
+                <w:szCs w:val="25"/>
+                <w14:ligatures w14:val="none"/>
+              </w:rPr>
+              <w:t>LinkedHashSet</w:t>
+            </w:r>
+            <w:proofErr w:type="spellEnd"/>
+            <w:r>
+              <w:rPr>
+                <w:rFonts w:ascii="Times New Roman" w:eastAsia="Times New Roman" w:hAnsi="Times New Roman" w:cs="Times New Roman"/>
+                <w:kern w:val="0"/>
+                <w:sz w:val="25"/>
+                <w:szCs w:val="25"/>
+                <w14:ligatures w14:val="none"/>
+              </w:rPr>
+              <w:t xml:space="preserve"> except for insertion and </w:t>
+            </w:r>
+            <w:r>
+              <w:rPr>
+                <w:rFonts w:ascii="Times New Roman" w:eastAsia="Times New Roman" w:hAnsi="Times New Roman" w:cs="Times New Roman"/>
+                <w:kern w:val="0"/>
+                <w:sz w:val="25"/>
+                <w:szCs w:val="25"/>
+                <w14:ligatures w14:val="none"/>
+              </w:rPr>
+              <w:lastRenderedPageBreak/>
+              <w:t xml:space="preserve">removal operations because it </w:t>
+            </w:r>
+            <w:proofErr w:type="gramStart"/>
+            <w:r>
+              <w:rPr>
+                <w:rFonts w:ascii="Times New Roman" w:eastAsia="Times New Roman" w:hAnsi="Times New Roman" w:cs="Times New Roman"/>
+                <w:kern w:val="0"/>
+                <w:sz w:val="25"/>
+                <w:szCs w:val="25"/>
+                <w14:ligatures w14:val="none"/>
+              </w:rPr>
+              <w:t>has to</w:t>
+            </w:r>
+            <w:proofErr w:type="gramEnd"/>
+            <w:r>
+              <w:rPr>
+                <w:rFonts w:ascii="Times New Roman" w:eastAsia="Times New Roman" w:hAnsi="Times New Roman" w:cs="Times New Roman"/>
+                <w:kern w:val="0"/>
+                <w:sz w:val="25"/>
+                <w:szCs w:val="25"/>
+                <w14:ligatures w14:val="none"/>
+              </w:rPr>
+              <w:t xml:space="preserve"> sort the elements after each insertion and removal operation.</w:t>
+            </w:r>
+          </w:p>
+        </w:tc>
+      </w:tr>
+      <w:tr>
+        <w:tc>
+          <w:tcPr>
+            <w:tcW w:w="0" w:type="auto"/>
+            <w:tcBorders>
+              <w:top w:val="single" w:sz="2" w:space="0" w:color="DFDFDF"/>
+              <w:left w:val="single" w:sz="2" w:space="0" w:color="DFDFDF"/>
+              <w:bottom w:val="single" w:sz="2" w:space="0" w:color="DFDFDF"/>
+              <w:right w:val="single" w:sz="2" w:space="0" w:color="DFDFDF"/>
+            </w:tcBorders>
+            <w:tcMar>
+              <w:top w:w="210" w:type="dxa"/>
+              <w:left w:w="150" w:type="dxa"/>
+              <w:bottom w:w="210" w:type="dxa"/>
+              <w:right w:w="150" w:type="dxa"/>
+            </w:tcMar>
+            <w:vAlign w:val="center"/>
+            <w:hideMark/>
+          </w:tcPr>
+          <w:p>
+            <w:pPr>
+              <w:spacing w:after="150" w:line="240" w:lineRule="auto"/>
+              <w:jc w:val="both"/>
+              <w:textAlignment w:val="baseline"/>
+              <w:rPr>
+                <w:rFonts w:ascii="Times New Roman" w:eastAsia="Times New Roman" w:hAnsi="Times New Roman" w:cs="Times New Roman"/>
+                <w:kern w:val="0"/>
+                <w:sz w:val="25"/>
+                <w:szCs w:val="25"/>
+                <w14:ligatures w14:val="none"/>
+              </w:rPr>
+            </w:pPr>
+            <w:r>
+              <w:rPr>
+                <w:rFonts w:ascii="Times New Roman" w:eastAsia="Times New Roman" w:hAnsi="Times New Roman" w:cs="Times New Roman"/>
+                <w:kern w:val="0"/>
+                <w:sz w:val="25"/>
+                <w:szCs w:val="25"/>
+                <w14:ligatures w14:val="none"/>
+              </w:rPr>
+              <w:lastRenderedPageBreak/>
+              <w:t>Compare</w:t>
+            </w:r>
+          </w:p>
+        </w:tc>
+        <w:tc>
+          <w:tcPr>
+            <w:tcW w:w="0" w:type="auto"/>
+            <w:tcBorders>
+              <w:top w:val="single" w:sz="2" w:space="0" w:color="DFDFDF"/>
+              <w:left w:val="single" w:sz="2" w:space="0" w:color="DFDFDF"/>
+              <w:bottom w:val="single" w:sz="2" w:space="0" w:color="DFDFDF"/>
+              <w:right w:val="single" w:sz="2" w:space="0" w:color="DFDFDF"/>
+            </w:tcBorders>
+            <w:tcMar>
+              <w:top w:w="210" w:type="dxa"/>
+              <w:left w:w="150" w:type="dxa"/>
+              <w:bottom w:w="210" w:type="dxa"/>
+              <w:right w:w="150" w:type="dxa"/>
+            </w:tcMar>
+            <w:vAlign w:val="center"/>
+            <w:hideMark/>
+          </w:tcPr>
+          <w:p>
+            <w:pPr>
+              <w:spacing w:after="150" w:line="240" w:lineRule="auto"/>
+              <w:jc w:val="both"/>
+              <w:textAlignment w:val="baseline"/>
+              <w:rPr>
+                <w:rFonts w:ascii="Times New Roman" w:eastAsia="Times New Roman" w:hAnsi="Times New Roman" w:cs="Times New Roman"/>
+                <w:kern w:val="0"/>
+                <w:sz w:val="25"/>
+                <w:szCs w:val="25"/>
+                <w14:ligatures w14:val="none"/>
+              </w:rPr>
+            </w:pPr>
+            <w:r>
+              <w:rPr>
+                <w:rFonts w:ascii="Times New Roman" w:eastAsia="Times New Roman" w:hAnsi="Times New Roman" w:cs="Times New Roman"/>
+                <w:kern w:val="0"/>
+                <w:sz w:val="25"/>
+                <w:szCs w:val="25"/>
+                <w14:ligatures w14:val="none"/>
+              </w:rPr>
+              <w:t xml:space="preserve">HashSet uses </w:t>
+            </w:r>
+            <w:proofErr w:type="gramStart"/>
+            <w:r>
+              <w:rPr>
+                <w:rFonts w:ascii="Times New Roman" w:eastAsia="Times New Roman" w:hAnsi="Times New Roman" w:cs="Times New Roman"/>
+                <w:kern w:val="0"/>
+                <w:sz w:val="25"/>
+                <w:szCs w:val="25"/>
+                <w14:ligatures w14:val="none"/>
+              </w:rPr>
+              <w:t>equals(</w:t>
+            </w:r>
+            <w:proofErr w:type="gramEnd"/>
+            <w:r>
+              <w:rPr>
+                <w:rFonts w:ascii="Times New Roman" w:eastAsia="Times New Roman" w:hAnsi="Times New Roman" w:cs="Times New Roman"/>
+                <w:kern w:val="0"/>
+                <w:sz w:val="25"/>
+                <w:szCs w:val="25"/>
+                <w14:ligatures w14:val="none"/>
+              </w:rPr>
+              <w:t xml:space="preserve">) and </w:t>
+            </w:r>
+            <w:proofErr w:type="spellStart"/>
+            <w:r>
+              <w:rPr>
+                <w:rFonts w:ascii="Times New Roman" w:eastAsia="Times New Roman" w:hAnsi="Times New Roman" w:cs="Times New Roman"/>
+                <w:kern w:val="0"/>
+                <w:sz w:val="25"/>
+                <w:szCs w:val="25"/>
+                <w14:ligatures w14:val="none"/>
+              </w:rPr>
+              <w:t>hashCode</w:t>
+            </w:r>
+            <w:proofErr w:type="spellEnd"/>
+            <w:r>
+              <w:rPr>
+                <w:rFonts w:ascii="Times New Roman" w:eastAsia="Times New Roman" w:hAnsi="Times New Roman" w:cs="Times New Roman"/>
+                <w:kern w:val="0"/>
+                <w:sz w:val="25"/>
+                <w:szCs w:val="25"/>
+                <w14:ligatures w14:val="none"/>
+              </w:rPr>
+              <w:t>() methods to compare the objects</w:t>
+            </w:r>
+          </w:p>
+        </w:tc>
+        <w:tc>
+          <w:tcPr>
+            <w:tcW w:w="0" w:type="auto"/>
+            <w:tcBorders>
+              <w:top w:val="single" w:sz="2" w:space="0" w:color="DFDFDF"/>
+              <w:left w:val="single" w:sz="2" w:space="0" w:color="DFDFDF"/>
+              <w:bottom w:val="single" w:sz="2" w:space="0" w:color="DFDFDF"/>
+              <w:right w:val="single" w:sz="2" w:space="0" w:color="DFDFDF"/>
+            </w:tcBorders>
+            <w:tcMar>
+              <w:top w:w="210" w:type="dxa"/>
+              <w:left w:w="150" w:type="dxa"/>
+              <w:bottom w:w="210" w:type="dxa"/>
+              <w:right w:w="150" w:type="dxa"/>
+            </w:tcMar>
+            <w:vAlign w:val="center"/>
+            <w:hideMark/>
+          </w:tcPr>
+          <w:p>
+            <w:pPr>
+              <w:spacing w:after="150" w:line="240" w:lineRule="auto"/>
+              <w:jc w:val="both"/>
+              <w:textAlignment w:val="baseline"/>
+              <w:rPr>
+                <w:rFonts w:ascii="Times New Roman" w:eastAsia="Times New Roman" w:hAnsi="Times New Roman" w:cs="Times New Roman"/>
+                <w:kern w:val="0"/>
+                <w:sz w:val="25"/>
+                <w:szCs w:val="25"/>
+                <w14:ligatures w14:val="none"/>
+              </w:rPr>
+            </w:pPr>
+            <w:proofErr w:type="spellStart"/>
+            <w:r>
+              <w:rPr>
+                <w:rFonts w:ascii="Times New Roman" w:eastAsia="Times New Roman" w:hAnsi="Times New Roman" w:cs="Times New Roman"/>
+                <w:kern w:val="0"/>
+                <w:sz w:val="25"/>
+                <w:szCs w:val="25"/>
+                <w14:ligatures w14:val="none"/>
+              </w:rPr>
+              <w:t>LinkedHashSet</w:t>
+            </w:r>
+            <w:proofErr w:type="spellEnd"/>
+            <w:r>
+              <w:rPr>
+                <w:rFonts w:ascii="Times New Roman" w:eastAsia="Times New Roman" w:hAnsi="Times New Roman" w:cs="Times New Roman"/>
+                <w:kern w:val="0"/>
+                <w:sz w:val="25"/>
+                <w:szCs w:val="25"/>
+                <w14:ligatures w14:val="none"/>
+              </w:rPr>
+              <w:t xml:space="preserve"> uses </w:t>
+            </w:r>
+            <w:proofErr w:type="gramStart"/>
+            <w:r>
+              <w:rPr>
+                <w:rFonts w:ascii="Times New Roman" w:eastAsia="Times New Roman" w:hAnsi="Times New Roman" w:cs="Times New Roman"/>
+                <w:kern w:val="0"/>
+                <w:sz w:val="25"/>
+                <w:szCs w:val="25"/>
+                <w14:ligatures w14:val="none"/>
+              </w:rPr>
+              <w:t>equals(</w:t>
+            </w:r>
+            <w:proofErr w:type="gramEnd"/>
+            <w:r>
+              <w:rPr>
+                <w:rFonts w:ascii="Times New Roman" w:eastAsia="Times New Roman" w:hAnsi="Times New Roman" w:cs="Times New Roman"/>
+                <w:kern w:val="0"/>
+                <w:sz w:val="25"/>
+                <w:szCs w:val="25"/>
+                <w14:ligatures w14:val="none"/>
+              </w:rPr>
+              <w:t xml:space="preserve">) and </w:t>
+            </w:r>
+            <w:proofErr w:type="spellStart"/>
+            <w:r>
+              <w:rPr>
+                <w:rFonts w:ascii="Times New Roman" w:eastAsia="Times New Roman" w:hAnsi="Times New Roman" w:cs="Times New Roman"/>
+                <w:kern w:val="0"/>
+                <w:sz w:val="25"/>
+                <w:szCs w:val="25"/>
+                <w14:ligatures w14:val="none"/>
+              </w:rPr>
+              <w:t>hashCode</w:t>
+            </w:r>
+            <w:proofErr w:type="spellEnd"/>
+            <w:r>
+              <w:rPr>
+                <w:rFonts w:ascii="Times New Roman" w:eastAsia="Times New Roman" w:hAnsi="Times New Roman" w:cs="Times New Roman"/>
+                <w:kern w:val="0"/>
+                <w:sz w:val="25"/>
+                <w:szCs w:val="25"/>
+                <w14:ligatures w14:val="none"/>
+              </w:rPr>
+              <w:t>() methods to compare it’s objects</w:t>
+            </w:r>
+          </w:p>
+        </w:tc>
+        <w:tc>
+          <w:tcPr>
+            <w:tcW w:w="0" w:type="auto"/>
+            <w:tcBorders>
+              <w:top w:val="single" w:sz="2" w:space="0" w:color="DFDFDF"/>
+              <w:left w:val="single" w:sz="2" w:space="0" w:color="DFDFDF"/>
+              <w:bottom w:val="single" w:sz="2" w:space="0" w:color="DFDFDF"/>
+              <w:right w:val="single" w:sz="2" w:space="0" w:color="DFDFDF"/>
+            </w:tcBorders>
+            <w:tcMar>
+              <w:top w:w="210" w:type="dxa"/>
+              <w:left w:w="150" w:type="dxa"/>
+              <w:bottom w:w="210" w:type="dxa"/>
+              <w:right w:w="150" w:type="dxa"/>
+            </w:tcMar>
+            <w:vAlign w:val="center"/>
+            <w:hideMark/>
+          </w:tcPr>
+          <w:p>
+            <w:pPr>
+              <w:spacing w:after="150" w:line="240" w:lineRule="auto"/>
+              <w:jc w:val="both"/>
+              <w:textAlignment w:val="baseline"/>
+              <w:rPr>
+                <w:rFonts w:ascii="Times New Roman" w:eastAsia="Times New Roman" w:hAnsi="Times New Roman" w:cs="Times New Roman"/>
+                <w:kern w:val="0"/>
+                <w:sz w:val="25"/>
+                <w:szCs w:val="25"/>
+                <w14:ligatures w14:val="none"/>
+              </w:rPr>
+            </w:pPr>
+            <w:proofErr w:type="spellStart"/>
+            <w:r>
+              <w:rPr>
+                <w:rFonts w:ascii="Times New Roman" w:eastAsia="Times New Roman" w:hAnsi="Times New Roman" w:cs="Times New Roman"/>
+                <w:kern w:val="0"/>
+                <w:sz w:val="25"/>
+                <w:szCs w:val="25"/>
+                <w14:ligatures w14:val="none"/>
+              </w:rPr>
+              <w:t>TreeSet</w:t>
+            </w:r>
+            <w:proofErr w:type="spellEnd"/>
+            <w:r>
+              <w:rPr>
+                <w:rFonts w:ascii="Times New Roman" w:eastAsia="Times New Roman" w:hAnsi="Times New Roman" w:cs="Times New Roman"/>
+                <w:kern w:val="0"/>
+                <w:sz w:val="25"/>
+                <w:szCs w:val="25"/>
+                <w14:ligatures w14:val="none"/>
+              </w:rPr>
+              <w:t xml:space="preserve"> uses </w:t>
+            </w:r>
+            <w:proofErr w:type="gramStart"/>
+            <w:r>
+              <w:rPr>
+                <w:rFonts w:ascii="Times New Roman" w:eastAsia="Times New Roman" w:hAnsi="Times New Roman" w:cs="Times New Roman"/>
+                <w:kern w:val="0"/>
+                <w:sz w:val="25"/>
+                <w:szCs w:val="25"/>
+                <w14:ligatures w14:val="none"/>
+              </w:rPr>
+              <w:t>compare(</w:t>
+            </w:r>
+            <w:proofErr w:type="gramEnd"/>
+            <w:r>
+              <w:rPr>
+                <w:rFonts w:ascii="Times New Roman" w:eastAsia="Times New Roman" w:hAnsi="Times New Roman" w:cs="Times New Roman"/>
+                <w:kern w:val="0"/>
+                <w:sz w:val="25"/>
+                <w:szCs w:val="25"/>
+                <w14:ligatures w14:val="none"/>
+              </w:rPr>
+              <w:t xml:space="preserve">) and </w:t>
+            </w:r>
+            <w:proofErr w:type="spellStart"/>
+            <w:r>
+              <w:rPr>
+                <w:rFonts w:ascii="Times New Roman" w:eastAsia="Times New Roman" w:hAnsi="Times New Roman" w:cs="Times New Roman"/>
+                <w:kern w:val="0"/>
+                <w:sz w:val="25"/>
+                <w:szCs w:val="25"/>
+                <w14:ligatures w14:val="none"/>
+              </w:rPr>
+              <w:t>compareTo</w:t>
+            </w:r>
+            <w:proofErr w:type="spellEnd"/>
+            <w:r>
+              <w:rPr>
+                <w:rFonts w:ascii="Times New Roman" w:eastAsia="Times New Roman" w:hAnsi="Times New Roman" w:cs="Times New Roman"/>
+                <w:kern w:val="0"/>
+                <w:sz w:val="25"/>
+                <w:szCs w:val="25"/>
+                <w14:ligatures w14:val="none"/>
+              </w:rPr>
+              <w:t>() methods to compare the objects</w:t>
+            </w:r>
+          </w:p>
+        </w:tc>
+      </w:tr>
+      <w:tr>
+        <w:tc>
+          <w:tcPr>
+            <w:tcW w:w="0" w:type="auto"/>
+            <w:tcBorders>
+              <w:top w:val="single" w:sz="2" w:space="0" w:color="DFDFDF"/>
+              <w:left w:val="single" w:sz="2" w:space="0" w:color="DFDFDF"/>
+              <w:bottom w:val="single" w:sz="2" w:space="0" w:color="DFDFDF"/>
+              <w:right w:val="single" w:sz="2" w:space="0" w:color="DFDFDF"/>
+            </w:tcBorders>
+            <w:tcMar>
+              <w:top w:w="210" w:type="dxa"/>
+              <w:left w:w="150" w:type="dxa"/>
+              <w:bottom w:w="210" w:type="dxa"/>
+              <w:right w:w="150" w:type="dxa"/>
+            </w:tcMar>
+            <w:vAlign w:val="center"/>
+            <w:hideMark/>
+          </w:tcPr>
+          <w:p>
+            <w:pPr>
+              <w:spacing w:after="150" w:line="240" w:lineRule="auto"/>
+              <w:jc w:val="both"/>
+              <w:textAlignment w:val="baseline"/>
+              <w:rPr>
+                <w:rFonts w:ascii="Times New Roman" w:eastAsia="Times New Roman" w:hAnsi="Times New Roman" w:cs="Times New Roman"/>
+                <w:kern w:val="0"/>
+                <w:sz w:val="25"/>
+                <w:szCs w:val="25"/>
+                <w14:ligatures w14:val="none"/>
+              </w:rPr>
+            </w:pPr>
+            <w:r>
+              <w:rPr>
+                <w:rFonts w:ascii="Times New Roman" w:eastAsia="Times New Roman" w:hAnsi="Times New Roman" w:cs="Times New Roman"/>
+                <w:kern w:val="0"/>
+                <w:sz w:val="25"/>
+                <w:szCs w:val="25"/>
+                <w14:ligatures w14:val="none"/>
+              </w:rPr>
+              <w:t>Null Elements</w:t>
+            </w:r>
+          </w:p>
+        </w:tc>
+        <w:tc>
+          <w:tcPr>
+            <w:tcW w:w="0" w:type="auto"/>
+            <w:tcBorders>
+              <w:top w:val="single" w:sz="2" w:space="0" w:color="DFDFDF"/>
+              <w:left w:val="single" w:sz="2" w:space="0" w:color="DFDFDF"/>
+              <w:bottom w:val="single" w:sz="2" w:space="0" w:color="DFDFDF"/>
+              <w:right w:val="single" w:sz="2" w:space="0" w:color="DFDFDF"/>
+            </w:tcBorders>
+            <w:tcMar>
+              <w:top w:w="210" w:type="dxa"/>
+              <w:left w:w="150" w:type="dxa"/>
+              <w:bottom w:w="210" w:type="dxa"/>
+              <w:right w:w="150" w:type="dxa"/>
+            </w:tcMar>
+            <w:vAlign w:val="center"/>
+            <w:hideMark/>
+          </w:tcPr>
+          <w:p>
+            <w:pPr>
+              <w:spacing w:after="150" w:line="240" w:lineRule="auto"/>
+              <w:jc w:val="both"/>
+              <w:textAlignment w:val="baseline"/>
+              <w:rPr>
+                <w:rFonts w:ascii="Times New Roman" w:eastAsia="Times New Roman" w:hAnsi="Times New Roman" w:cs="Times New Roman"/>
+                <w:kern w:val="0"/>
+                <w:sz w:val="25"/>
+                <w:szCs w:val="25"/>
+                <w14:ligatures w14:val="none"/>
+              </w:rPr>
+            </w:pPr>
+            <w:r>
+              <w:rPr>
+                <w:rFonts w:ascii="Times New Roman" w:eastAsia="Times New Roman" w:hAnsi="Times New Roman" w:cs="Times New Roman"/>
+                <w:kern w:val="0"/>
+                <w:sz w:val="25"/>
+                <w:szCs w:val="25"/>
+                <w14:ligatures w14:val="none"/>
+              </w:rPr>
+              <w:t>HashSet allows only one null value.</w:t>
+            </w:r>
+          </w:p>
+        </w:tc>
+        <w:tc>
+          <w:tcPr>
+            <w:tcW w:w="0" w:type="auto"/>
+            <w:tcBorders>
+              <w:top w:val="single" w:sz="2" w:space="0" w:color="DFDFDF"/>
+              <w:left w:val="single" w:sz="2" w:space="0" w:color="DFDFDF"/>
+              <w:bottom w:val="single" w:sz="2" w:space="0" w:color="DFDFDF"/>
+              <w:right w:val="single" w:sz="2" w:space="0" w:color="DFDFDF"/>
+            </w:tcBorders>
+            <w:tcMar>
+              <w:top w:w="210" w:type="dxa"/>
+              <w:left w:w="150" w:type="dxa"/>
+              <w:bottom w:w="210" w:type="dxa"/>
+              <w:right w:w="150" w:type="dxa"/>
+            </w:tcMar>
+            <w:vAlign w:val="center"/>
+            <w:hideMark/>
+          </w:tcPr>
+          <w:p>
+            <w:pPr>
+              <w:spacing w:after="150" w:line="240" w:lineRule="auto"/>
+              <w:jc w:val="both"/>
+              <w:textAlignment w:val="baseline"/>
+              <w:rPr>
+                <w:rFonts w:ascii="Times New Roman" w:eastAsia="Times New Roman" w:hAnsi="Times New Roman" w:cs="Times New Roman"/>
+                <w:kern w:val="0"/>
+                <w:sz w:val="25"/>
+                <w:szCs w:val="25"/>
+                <w14:ligatures w14:val="none"/>
+              </w:rPr>
+            </w:pPr>
+            <w:proofErr w:type="spellStart"/>
+            <w:r>
+              <w:rPr>
+                <w:rFonts w:ascii="Times New Roman" w:eastAsia="Times New Roman" w:hAnsi="Times New Roman" w:cs="Times New Roman"/>
+                <w:kern w:val="0"/>
+                <w:sz w:val="25"/>
+                <w:szCs w:val="25"/>
+                <w14:ligatures w14:val="none"/>
+              </w:rPr>
+              <w:t>LinkedHashSet</w:t>
+            </w:r>
+            <w:proofErr w:type="spellEnd"/>
+            <w:r>
+              <w:rPr>
+                <w:rFonts w:ascii="Times New Roman" w:eastAsia="Times New Roman" w:hAnsi="Times New Roman" w:cs="Times New Roman"/>
+                <w:kern w:val="0"/>
+                <w:sz w:val="25"/>
+                <w:szCs w:val="25"/>
+                <w14:ligatures w14:val="none"/>
+              </w:rPr>
+              <w:t xml:space="preserve"> allows only one null value.</w:t>
+            </w:r>
+          </w:p>
+        </w:tc>
+        <w:tc>
+          <w:tcPr>
+            <w:tcW w:w="0" w:type="auto"/>
+            <w:tcBorders>
+              <w:top w:val="single" w:sz="2" w:space="0" w:color="DFDFDF"/>
+              <w:left w:val="single" w:sz="2" w:space="0" w:color="DFDFDF"/>
+              <w:bottom w:val="single" w:sz="2" w:space="0" w:color="DFDFDF"/>
+              <w:right w:val="single" w:sz="2" w:space="0" w:color="DFDFDF"/>
+            </w:tcBorders>
+            <w:tcMar>
+              <w:top w:w="210" w:type="dxa"/>
+              <w:left w:w="150" w:type="dxa"/>
+              <w:bottom w:w="210" w:type="dxa"/>
+              <w:right w:w="150" w:type="dxa"/>
+            </w:tcMar>
+            <w:vAlign w:val="center"/>
+            <w:hideMark/>
+          </w:tcPr>
+          <w:p>
+            <w:pPr>
+              <w:spacing w:after="150" w:line="240" w:lineRule="auto"/>
+              <w:jc w:val="both"/>
+              <w:textAlignment w:val="baseline"/>
+              <w:rPr>
+                <w:rFonts w:ascii="Times New Roman" w:eastAsia="Times New Roman" w:hAnsi="Times New Roman" w:cs="Times New Roman"/>
+                <w:kern w:val="0"/>
+                <w:sz w:val="25"/>
+                <w:szCs w:val="25"/>
+                <w14:ligatures w14:val="none"/>
+              </w:rPr>
+            </w:pPr>
+            <w:proofErr w:type="spellStart"/>
+            <w:r>
+              <w:rPr>
+                <w:rFonts w:ascii="Times New Roman" w:eastAsia="Times New Roman" w:hAnsi="Times New Roman" w:cs="Times New Roman"/>
+                <w:kern w:val="0"/>
+                <w:sz w:val="25"/>
+                <w:szCs w:val="25"/>
+                <w14:ligatures w14:val="none"/>
+              </w:rPr>
+              <w:t>TreeSet</w:t>
+            </w:r>
+            <w:proofErr w:type="spellEnd"/>
+            <w:r>
+              <w:rPr>
+                <w:rFonts w:ascii="Times New Roman" w:eastAsia="Times New Roman" w:hAnsi="Times New Roman" w:cs="Times New Roman"/>
+                <w:kern w:val="0"/>
+                <w:sz w:val="25"/>
+                <w:szCs w:val="25"/>
+                <w14:ligatures w14:val="none"/>
+              </w:rPr>
+              <w:t xml:space="preserve"> does not permit null value. If you insert null value into </w:t>
+            </w:r>
+            <w:proofErr w:type="spellStart"/>
+            <w:r>
+              <w:rPr>
+                <w:rFonts w:ascii="Times New Roman" w:eastAsia="Times New Roman" w:hAnsi="Times New Roman" w:cs="Times New Roman"/>
+                <w:kern w:val="0"/>
+                <w:sz w:val="25"/>
+                <w:szCs w:val="25"/>
+                <w14:ligatures w14:val="none"/>
+              </w:rPr>
+              <w:t>TreeSet</w:t>
+            </w:r>
+            <w:proofErr w:type="spellEnd"/>
+            <w:r>
+              <w:rPr>
+                <w:rFonts w:ascii="Times New Roman" w:eastAsia="Times New Roman" w:hAnsi="Times New Roman" w:cs="Times New Roman"/>
+                <w:kern w:val="0"/>
+                <w:sz w:val="25"/>
+                <w:szCs w:val="25"/>
+                <w14:ligatures w14:val="none"/>
+              </w:rPr>
+              <w:t xml:space="preserve">, it will throw </w:t>
+            </w:r>
+            <w:proofErr w:type="spellStart"/>
+            <w:r>
+              <w:rPr>
+                <w:rFonts w:ascii="Times New Roman" w:eastAsia="Times New Roman" w:hAnsi="Times New Roman" w:cs="Times New Roman"/>
+                <w:kern w:val="0"/>
+                <w:sz w:val="25"/>
+                <w:szCs w:val="25"/>
+                <w14:ligatures w14:val="none"/>
+              </w:rPr>
+              <w:t>NullPointerException</w:t>
+            </w:r>
+            <w:proofErr w:type="spellEnd"/>
+            <w:r>
+              <w:rPr>
+                <w:rFonts w:ascii="Times New Roman" w:eastAsia="Times New Roman" w:hAnsi="Times New Roman" w:cs="Times New Roman"/>
+                <w:kern w:val="0"/>
+                <w:sz w:val="25"/>
+                <w:szCs w:val="25"/>
+                <w14:ligatures w14:val="none"/>
+              </w:rPr>
+              <w:t>.</w:t>
+            </w:r>
+          </w:p>
+        </w:tc>
+      </w:tr>
+      <w:tr>
+        <w:tc>
+          <w:tcPr>
+            <w:tcW w:w="0" w:type="auto"/>
+            <w:tcBorders>
+              <w:top w:val="single" w:sz="2" w:space="0" w:color="DFDFDF"/>
+              <w:left w:val="single" w:sz="2" w:space="0" w:color="DFDFDF"/>
+              <w:bottom w:val="single" w:sz="2" w:space="0" w:color="DFDFDF"/>
+              <w:right w:val="single" w:sz="2" w:space="0" w:color="DFDFDF"/>
+            </w:tcBorders>
+            <w:tcMar>
+              <w:top w:w="210" w:type="dxa"/>
+              <w:left w:w="150" w:type="dxa"/>
+              <w:bottom w:w="210" w:type="dxa"/>
+              <w:right w:w="150" w:type="dxa"/>
+            </w:tcMar>
+            <w:vAlign w:val="center"/>
+            <w:hideMark/>
+          </w:tcPr>
+          <w:p>
+            <w:pPr>
+              <w:spacing w:after="150" w:line="240" w:lineRule="auto"/>
+              <w:jc w:val="both"/>
+              <w:textAlignment w:val="baseline"/>
+              <w:rPr>
+                <w:rFonts w:ascii="Times New Roman" w:eastAsia="Times New Roman" w:hAnsi="Times New Roman" w:cs="Times New Roman"/>
+                <w:kern w:val="0"/>
+                <w:sz w:val="25"/>
+                <w:szCs w:val="25"/>
+                <w14:ligatures w14:val="none"/>
+              </w:rPr>
+            </w:pPr>
+            <w:r>
+              <w:rPr>
+                <w:rFonts w:ascii="Times New Roman" w:eastAsia="Times New Roman" w:hAnsi="Times New Roman" w:cs="Times New Roman"/>
+                <w:kern w:val="0"/>
+                <w:sz w:val="25"/>
+                <w:szCs w:val="25"/>
+                <w14:ligatures w14:val="none"/>
+              </w:rPr>
+              <w:t>Syntax</w:t>
+            </w:r>
+          </w:p>
+        </w:tc>
+        <w:tc>
+          <w:tcPr>
+            <w:tcW w:w="0" w:type="auto"/>
+            <w:tcBorders>
+              <w:top w:val="single" w:sz="2" w:space="0" w:color="DFDFDF"/>
+              <w:left w:val="single" w:sz="2" w:space="0" w:color="DFDFDF"/>
+              <w:bottom w:val="single" w:sz="2" w:space="0" w:color="DFDFDF"/>
+              <w:right w:val="single" w:sz="2" w:space="0" w:color="DFDFDF"/>
+            </w:tcBorders>
+            <w:tcMar>
+              <w:top w:w="210" w:type="dxa"/>
+              <w:left w:w="150" w:type="dxa"/>
+              <w:bottom w:w="210" w:type="dxa"/>
+              <w:right w:w="150" w:type="dxa"/>
+            </w:tcMar>
+            <w:vAlign w:val="center"/>
+            <w:hideMark/>
+          </w:tcPr>
+          <w:p>
+            <w:pPr>
+              <w:spacing w:after="150" w:line="240" w:lineRule="auto"/>
+              <w:jc w:val="both"/>
+              <w:textAlignment w:val="baseline"/>
+              <w:rPr>
+                <w:rFonts w:ascii="Times New Roman" w:eastAsia="Times New Roman" w:hAnsi="Times New Roman" w:cs="Times New Roman"/>
+                <w:kern w:val="0"/>
+                <w:sz w:val="25"/>
+                <w:szCs w:val="25"/>
+                <w14:ligatures w14:val="none"/>
+              </w:rPr>
+            </w:pPr>
+            <w:r>
+              <w:rPr>
+                <w:rFonts w:ascii="Times New Roman" w:eastAsia="Times New Roman" w:hAnsi="Times New Roman" w:cs="Times New Roman"/>
+                <w:kern w:val="0"/>
+                <w:sz w:val="25"/>
+                <w:szCs w:val="25"/>
+                <w14:ligatures w14:val="none"/>
+              </w:rPr>
+              <w:t xml:space="preserve">HashSet obj = new </w:t>
+            </w:r>
+            <w:proofErr w:type="gramStart"/>
+            <w:r>
+              <w:rPr>
+                <w:rFonts w:ascii="Times New Roman" w:eastAsia="Times New Roman" w:hAnsi="Times New Roman" w:cs="Times New Roman"/>
+                <w:kern w:val="0"/>
+                <w:sz w:val="25"/>
+                <w:szCs w:val="25"/>
+                <w14:ligatures w14:val="none"/>
+              </w:rPr>
+              <w:t>HashSet(</w:t>
+            </w:r>
+            <w:proofErr w:type="gramEnd"/>
+            <w:r>
+              <w:rPr>
+                <w:rFonts w:ascii="Times New Roman" w:eastAsia="Times New Roman" w:hAnsi="Times New Roman" w:cs="Times New Roman"/>
+                <w:kern w:val="0"/>
+                <w:sz w:val="25"/>
+                <w:szCs w:val="25"/>
+                <w14:ligatures w14:val="none"/>
+              </w:rPr>
+              <w:t>);</w:t>
+            </w:r>
+          </w:p>
+        </w:tc>
+        <w:tc>
+          <w:tcPr>
+            <w:tcW w:w="0" w:type="auto"/>
+            <w:tcBorders>
+              <w:top w:val="single" w:sz="2" w:space="0" w:color="DFDFDF"/>
+              <w:left w:val="single" w:sz="2" w:space="0" w:color="DFDFDF"/>
+              <w:bottom w:val="single" w:sz="2" w:space="0" w:color="DFDFDF"/>
+              <w:right w:val="single" w:sz="2" w:space="0" w:color="DFDFDF"/>
+            </w:tcBorders>
+            <w:tcMar>
+              <w:top w:w="210" w:type="dxa"/>
+              <w:left w:w="150" w:type="dxa"/>
+              <w:bottom w:w="210" w:type="dxa"/>
+              <w:right w:w="150" w:type="dxa"/>
+            </w:tcMar>
+            <w:vAlign w:val="center"/>
+            <w:hideMark/>
+          </w:tcPr>
+          <w:p>
+            <w:pPr>
+              <w:spacing w:after="150" w:line="240" w:lineRule="auto"/>
+              <w:jc w:val="both"/>
+              <w:textAlignment w:val="baseline"/>
+              <w:rPr>
+                <w:rFonts w:ascii="Times New Roman" w:eastAsia="Times New Roman" w:hAnsi="Times New Roman" w:cs="Times New Roman"/>
+                <w:kern w:val="0"/>
+                <w:sz w:val="25"/>
+                <w:szCs w:val="25"/>
+                <w14:ligatures w14:val="none"/>
+              </w:rPr>
+            </w:pPr>
+            <w:proofErr w:type="spellStart"/>
+            <w:r>
+              <w:rPr>
+                <w:rFonts w:ascii="Times New Roman" w:eastAsia="Times New Roman" w:hAnsi="Times New Roman" w:cs="Times New Roman"/>
+                <w:kern w:val="0"/>
+                <w:sz w:val="25"/>
+                <w:szCs w:val="25"/>
+                <w14:ligatures w14:val="none"/>
+              </w:rPr>
+              <w:t>LinkedHashSet</w:t>
+            </w:r>
+            <w:proofErr w:type="spellEnd"/>
+            <w:r>
+              <w:rPr>
+                <w:rFonts w:ascii="Times New Roman" w:eastAsia="Times New Roman" w:hAnsi="Times New Roman" w:cs="Times New Roman"/>
+                <w:kern w:val="0"/>
+                <w:sz w:val="25"/>
+                <w:szCs w:val="25"/>
+                <w14:ligatures w14:val="none"/>
+              </w:rPr>
+              <w:t xml:space="preserve"> obj = new </w:t>
+            </w:r>
+            <w:proofErr w:type="spellStart"/>
+            <w:proofErr w:type="gramStart"/>
+            <w:r>
+              <w:rPr>
+                <w:rFonts w:ascii="Times New Roman" w:eastAsia="Times New Roman" w:hAnsi="Times New Roman" w:cs="Times New Roman"/>
+                <w:kern w:val="0"/>
+                <w:sz w:val="25"/>
+                <w:szCs w:val="25"/>
+                <w14:ligatures w14:val="none"/>
+              </w:rPr>
+              <w:t>LinkedHashSet</w:t>
+            </w:r>
+            <w:proofErr w:type="spellEnd"/>
+            <w:r>
+              <w:rPr>
+                <w:rFonts w:ascii="Times New Roman" w:eastAsia="Times New Roman" w:hAnsi="Times New Roman" w:cs="Times New Roman"/>
+                <w:kern w:val="0"/>
+                <w:sz w:val="25"/>
+                <w:szCs w:val="25"/>
+                <w14:ligatures w14:val="none"/>
+              </w:rPr>
+              <w:t>(</w:t>
+            </w:r>
+            <w:proofErr w:type="gramEnd"/>
+            <w:r>
+              <w:rPr>
+                <w:rFonts w:ascii="Times New Roman" w:eastAsia="Times New Roman" w:hAnsi="Times New Roman" w:cs="Times New Roman"/>
+                <w:kern w:val="0"/>
+                <w:sz w:val="25"/>
+                <w:szCs w:val="25"/>
+                <w14:ligatures w14:val="none"/>
+              </w:rPr>
+              <w:t>);</w:t>
+            </w:r>
+          </w:p>
+        </w:tc>
+        <w:tc>
+          <w:tcPr>
+            <w:tcW w:w="0" w:type="auto"/>
+            <w:tcBorders>
+              <w:top w:val="single" w:sz="2" w:space="0" w:color="DFDFDF"/>
+              <w:left w:val="single" w:sz="2" w:space="0" w:color="DFDFDF"/>
+              <w:bottom w:val="single" w:sz="2" w:space="0" w:color="DFDFDF"/>
+              <w:right w:val="single" w:sz="2" w:space="0" w:color="DFDFDF"/>
+            </w:tcBorders>
+            <w:tcMar>
+              <w:top w:w="210" w:type="dxa"/>
+              <w:left w:w="150" w:type="dxa"/>
+              <w:bottom w:w="210" w:type="dxa"/>
+              <w:right w:w="150" w:type="dxa"/>
+            </w:tcMar>
+            <w:vAlign w:val="center"/>
+            <w:hideMark/>
+          </w:tcPr>
+          <w:p>
+            <w:pPr>
+              <w:spacing w:after="150" w:line="240" w:lineRule="auto"/>
+              <w:jc w:val="both"/>
+              <w:textAlignment w:val="baseline"/>
+              <w:rPr>
+                <w:rFonts w:ascii="Times New Roman" w:eastAsia="Times New Roman" w:hAnsi="Times New Roman" w:cs="Times New Roman"/>
+                <w:kern w:val="0"/>
+                <w:sz w:val="25"/>
+                <w:szCs w:val="25"/>
+                <w14:ligatures w14:val="none"/>
+              </w:rPr>
+            </w:pPr>
+            <w:proofErr w:type="spellStart"/>
+            <w:r>
+              <w:rPr>
+                <w:rFonts w:ascii="Times New Roman" w:eastAsia="Times New Roman" w:hAnsi="Times New Roman" w:cs="Times New Roman"/>
+                <w:kern w:val="0"/>
+                <w:sz w:val="25"/>
+                <w:szCs w:val="25"/>
+                <w14:ligatures w14:val="none"/>
+              </w:rPr>
+              <w:t>TreeSet</w:t>
+            </w:r>
+            <w:proofErr w:type="spellEnd"/>
+            <w:r>
+              <w:rPr>
+                <w:rFonts w:ascii="Times New Roman" w:eastAsia="Times New Roman" w:hAnsi="Times New Roman" w:cs="Times New Roman"/>
+                <w:kern w:val="0"/>
+                <w:sz w:val="25"/>
+                <w:szCs w:val="25"/>
+                <w14:ligatures w14:val="none"/>
+              </w:rPr>
+              <w:t xml:space="preserve"> obj = new </w:t>
+            </w:r>
+            <w:proofErr w:type="spellStart"/>
+            <w:proofErr w:type="gramStart"/>
+            <w:r>
+              <w:rPr>
+                <w:rFonts w:ascii="Times New Roman" w:eastAsia="Times New Roman" w:hAnsi="Times New Roman" w:cs="Times New Roman"/>
+                <w:kern w:val="0"/>
+                <w:sz w:val="25"/>
+                <w:szCs w:val="25"/>
+                <w14:ligatures w14:val="none"/>
+              </w:rPr>
+              <w:t>TreeSet</w:t>
+            </w:r>
+            <w:proofErr w:type="spellEnd"/>
+            <w:r>
+              <w:rPr>
+                <w:rFonts w:ascii="Times New Roman" w:eastAsia="Times New Roman" w:hAnsi="Times New Roman" w:cs="Times New Roman"/>
+                <w:kern w:val="0"/>
+                <w:sz w:val="25"/>
+                <w:szCs w:val="25"/>
+                <w14:ligatures w14:val="none"/>
+              </w:rPr>
+              <w:t>(</w:t>
+            </w:r>
+            <w:proofErr w:type="gramEnd"/>
+            <w:r>
+              <w:rPr>
+                <w:rFonts w:ascii="Times New Roman" w:eastAsia="Times New Roman" w:hAnsi="Times New Roman" w:cs="Times New Roman"/>
+                <w:kern w:val="0"/>
+                <w:sz w:val="25"/>
+                <w:szCs w:val="25"/>
+                <w14:ligatures w14:val="none"/>
+              </w:rPr>
+              <w:t>);</w:t>
+            </w:r>
+          </w:p>
+        </w:tc>
+      </w:tr>
+    </w:tbl>
+    <w:p>
+      <w:pPr>
+        <w:rPr>
+          <w:b/>
+          <w:bCs/>
+        </w:rPr>
+      </w:pPr>
+      <w:r>
+        <w:rPr>
+          <w:b/>
+          <w:bCs/>
+        </w:rPr>
+        <w:t xml:space="preserve">  </w:t>
+      </w:r>
+    </w:p>
+    <w:p>
+      <w:pPr>
+        <w:rPr>
+          <w:b/>
+          <w:bCs/>
+        </w:rPr>
+      </w:pPr>
+    </w:p>
+    <w:p>
+      <w:pPr>
+        <w:rPr>
+          <w:b/>
+          <w:bCs/>
+        </w:rPr>
+      </w:pPr>
+      <w:r>
+        <w:rPr>
+          <w:b/>
+          <w:bCs/>
+        </w:rPr>
+        <w:t>Decision Making</w:t>
+      </w:r>
+    </w:p>
+    <w:p>
+      <w:pPr>
+        <w:pStyle w:val="ListParagraph"/>
+        <w:numPr>
+          <w:ilvl w:val="0"/>
+          <w:numId w:val="9"/>
+        </w:numPr>
+        <w:rPr>
+          <w:b/>
+          <w:bCs/>
+        </w:rPr>
+      </w:pPr>
+      <w:r>
+        <w:rPr>
+          <w:b/>
+          <w:bCs/>
+        </w:rPr>
+        <w:t>If</w:t>
+      </w:r>
+    </w:p>
+    <w:p>
+      <w:pPr>
+        <w:pStyle w:val="ListParagraph"/>
+        <w:rPr>
+          <w:b/>
+          <w:bCs/>
+        </w:rPr>
+      </w:pPr>
+      <w:r>
+        <w:rPr>
+          <w:b/>
+          <w:bCs/>
+        </w:rPr>
+        <w:t xml:space="preserve">Syntax: </w:t>
+      </w:r>
+    </w:p>
+    <w:p>
+      <w:pPr>
+        <w:pStyle w:val="ListParagraph"/>
+        <w:rPr>
+          <w:b/>
+          <w:bCs/>
+        </w:rPr>
+      </w:pPr>
+      <w:r>
+        <w:rPr>
+          <w:b/>
+          <w:bCs/>
+        </w:rPr>
+        <w:t>if(condition) {</w:t>
+      </w:r>
+      <w:r>
+        <w:rPr>
+          <w:b/>
+          <w:bCs/>
+        </w:rPr>
+        <w:br/>
+      </w:r>
+    </w:p>
+    <w:p>
+      <w:pPr>
+        <w:pStyle w:val="ListParagraph"/>
+        <w:rPr>
+          <w:b/>
+          <w:bCs/>
+        </w:rPr>
+      </w:pPr>
+      <w:r>
+        <w:rPr>
+          <w:b/>
+          <w:bCs/>
+        </w:rPr>
+        <w:t>}</w:t>
+      </w:r>
+      <w:r>
+        <w:rPr>
+          <w:b/>
+          <w:bCs/>
+        </w:rPr>
+        <w:br/>
+      </w:r>
+    </w:p>
+    <w:p>
+      <w:pPr>
+        <w:pStyle w:val="ListParagraph"/>
+        <w:rPr>
+          <w:b/>
+          <w:bCs/>
+        </w:rPr>
+      </w:pPr>
+    </w:p>
+    <w:p>
+      <w:pPr>
+        <w:pStyle w:val="ListParagraph"/>
+        <w:rPr>
+          <w:b/>
+          <w:bCs/>
+        </w:rPr>
+      </w:pPr>
+    </w:p>
+    <w:p>
+      <w:pPr>
+        <w:pStyle w:val="ListParagraph"/>
+        <w:rPr>
+          <w:b/>
+          <w:bCs/>
+        </w:rPr>
+      </w:pPr>
+    </w:p>
+    <w:p>
+      <w:pPr>
+        <w:pStyle w:val="ListParagraph"/>
+        <w:numPr>
+          <w:ilvl w:val="0"/>
+          <w:numId w:val="9"/>
+        </w:numPr>
+        <w:rPr>
+          <w:b/>
+          <w:bCs/>
+        </w:rPr>
+      </w:pPr>
+      <w:r>
+        <w:rPr>
+          <w:b/>
+          <w:bCs/>
+        </w:rPr>
+        <w:lastRenderedPageBreak/>
+        <w:t>If -else</w:t>
+      </w:r>
+    </w:p>
+    <w:p>
+      <w:pPr>
+        <w:pStyle w:val="ListParagraph"/>
+        <w:rPr>
+          <w:b/>
+          <w:bCs/>
+        </w:rPr>
+      </w:pPr>
+      <w:proofErr w:type="gramStart"/>
+      <w:r>
+        <w:rPr>
+          <w:b/>
+          <w:bCs/>
+        </w:rPr>
+        <w:t>Syntax :</w:t>
+      </w:r>
+      <w:proofErr w:type="gramEnd"/>
+      <w:r>
+        <w:rPr>
+          <w:b/>
+          <w:bCs/>
+        </w:rPr>
+        <w:t xml:space="preserve"> </w:t>
+      </w:r>
+      <w:r>
+        <w:rPr>
+          <w:b/>
+          <w:bCs/>
+        </w:rPr>
+        <w:t>if(condition) {</w:t>
+      </w:r>
+      <w:r>
+        <w:rPr>
+          <w:b/>
+          <w:bCs/>
+        </w:rPr>
+        <w:br/>
+      </w:r>
+      <w:r>
+        <w:rPr>
+          <w:b/>
+          <w:bCs/>
+        </w:rPr>
+        <w:t xml:space="preserve">  //statement</w:t>
+      </w:r>
+    </w:p>
+    <w:p>
+      <w:pPr>
+        <w:pStyle w:val="ListParagraph"/>
+        <w:rPr>
+          <w:b/>
+          <w:bCs/>
+        </w:rPr>
+      </w:pPr>
+      <w:r>
+        <w:rPr>
+          <w:b/>
+          <w:bCs/>
+        </w:rPr>
+        <w:t>}</w:t>
+      </w:r>
+      <w:r>
+        <w:rPr>
+          <w:b/>
+          <w:bCs/>
+        </w:rPr>
+        <w:t xml:space="preserve"> else {</w:t>
+      </w:r>
+      <w:r>
+        <w:rPr>
+          <w:b/>
+          <w:bCs/>
+        </w:rPr>
+        <w:br/>
+        <w:t xml:space="preserve">  //statement</w:t>
+      </w:r>
+      <w:r>
+        <w:rPr>
+          <w:b/>
+          <w:bCs/>
+        </w:rPr>
+        <w:br/>
+        <w:t>}</w:t>
+      </w:r>
+    </w:p>
+    <w:p>
+      <w:pPr>
+        <w:pStyle w:val="ListParagraph"/>
+        <w:numPr>
+          <w:ilvl w:val="0"/>
+          <w:numId w:val="9"/>
+        </w:numPr>
+        <w:rPr>
+          <w:b/>
+          <w:bCs/>
+        </w:rPr>
+      </w:pPr>
+      <w:r>
+        <w:rPr>
+          <w:b/>
+          <w:bCs/>
+        </w:rPr>
+        <w:t>Nested-if</w:t>
+      </w:r>
+      <w:r>
+        <w:rPr>
+          <w:b/>
+          <w:bCs/>
+        </w:rPr>
+        <w:br/>
+        <w:t>if(condition) {</w:t>
+      </w:r>
+      <w:r>
+        <w:rPr>
+          <w:b/>
+          <w:bCs/>
+        </w:rPr>
+        <w:br/>
+        <w:t xml:space="preserve">     </w:t>
+      </w:r>
+      <w:proofErr w:type="gramStart"/>
+      <w:r>
+        <w:rPr>
+          <w:b/>
+          <w:bCs/>
+        </w:rPr>
+        <w:t>if( condition</w:t>
+      </w:r>
+      <w:proofErr w:type="gramEnd"/>
+      <w:r>
+        <w:rPr>
+          <w:b/>
+          <w:bCs/>
+        </w:rPr>
+        <w:t>) {</w:t>
+      </w:r>
+      <w:r>
+        <w:rPr>
+          <w:b/>
+          <w:bCs/>
+        </w:rPr>
+        <w:br/>
+        <w:t xml:space="preserve">       //statement</w:t>
+      </w:r>
+      <w:r>
+        <w:rPr>
+          <w:b/>
+          <w:bCs/>
+        </w:rPr>
+        <w:br/>
+        <w:t xml:space="preserve">    }</w:t>
+      </w:r>
+      <w:r>
+        <w:rPr>
+          <w:b/>
+          <w:bCs/>
+        </w:rPr>
+        <w:br/>
+        <w:t>} else {</w:t>
+      </w:r>
+      <w:r>
+        <w:rPr>
+          <w:b/>
+          <w:bCs/>
+        </w:rPr>
+        <w:br/>
+        <w:t xml:space="preserve">   if(condition) {</w:t>
+      </w:r>
+      <w:r>
+        <w:rPr>
+          <w:b/>
+          <w:bCs/>
+        </w:rPr>
+        <w:br/>
+        <w:t xml:space="preserve">    //statement</w:t>
+      </w:r>
+      <w:r>
+        <w:rPr>
+          <w:b/>
+          <w:bCs/>
+        </w:rPr>
+        <w:br/>
+        <w:t xml:space="preserve">   }</w:t>
+      </w:r>
+      <w:r>
+        <w:rPr>
+          <w:b/>
+          <w:bCs/>
+        </w:rPr>
+        <w:br/>
+        <w:t>}</w:t>
+      </w:r>
+    </w:p>
+    <w:p>
+      <w:pPr>
+        <w:pStyle w:val="ListParagraph"/>
+        <w:numPr>
+          <w:ilvl w:val="0"/>
+          <w:numId w:val="9"/>
+        </w:numPr>
+        <w:rPr>
+          <w:b/>
+          <w:bCs/>
+        </w:rPr>
+      </w:pPr>
+      <w:r>
+        <w:rPr>
+          <w:b/>
+          <w:bCs/>
+        </w:rPr>
+        <w:t>If-else-if</w:t>
+      </w:r>
+      <w:r>
+        <w:rPr>
+          <w:b/>
+          <w:bCs/>
+        </w:rPr>
+        <w:br/>
+      </w:r>
+      <w:proofErr w:type="gramStart"/>
+      <w:r>
+        <w:rPr>
+          <w:b/>
+          <w:bCs/>
+        </w:rPr>
+        <w:t>Syntax :</w:t>
+      </w:r>
+      <w:proofErr w:type="gramEnd"/>
+      <w:r>
+        <w:rPr>
+          <w:b/>
+          <w:bCs/>
+        </w:rPr>
+        <w:t xml:space="preserve"> if(condition) {</w:t>
+      </w:r>
+      <w:r>
+        <w:rPr>
+          <w:b/>
+          <w:bCs/>
+        </w:rPr>
+        <w:br/>
+        <w:t xml:space="preserve">  //statement</w:t>
+      </w:r>
+    </w:p>
+    <w:p>
+      <w:pPr>
+        <w:pStyle w:val="ListParagraph"/>
+        <w:rPr>
+          <w:b/>
+          <w:bCs/>
+        </w:rPr>
+      </w:pPr>
+      <w:r>
+        <w:rPr>
+          <w:b/>
+          <w:bCs/>
+        </w:rPr>
+        <w:t>}</w:t>
+      </w:r>
+      <w:r>
+        <w:rPr>
+          <w:b/>
+          <w:bCs/>
+        </w:rPr>
+        <w:t xml:space="preserve"> else if(condition) {</w:t>
+      </w:r>
+      <w:r>
+        <w:rPr>
+          <w:b/>
+          <w:bCs/>
+        </w:rPr>
+        <w:br/>
+      </w:r>
+      <w:r>
+        <w:rPr>
+          <w:b/>
+          <w:bCs/>
+        </w:rPr>
+        <w:t>//stateme</w:t>
+      </w:r>
+      <w:r>
+        <w:rPr>
+          <w:b/>
+          <w:bCs/>
+        </w:rPr>
+        <w:t>nt</w:t>
+      </w:r>
+      <w:r>
+        <w:rPr>
+          <w:b/>
+          <w:bCs/>
+        </w:rPr>
+        <w:br/>
+        <w:t>}</w:t>
+      </w:r>
+      <w:r>
+        <w:rPr>
+          <w:b/>
+          <w:bCs/>
+        </w:rPr>
+        <w:t xml:space="preserve"> else {</w:t>
+      </w:r>
+      <w:r>
+        <w:rPr>
+          <w:b/>
+          <w:bCs/>
+        </w:rPr>
+        <w:br/>
+        <w:t xml:space="preserve">  //statement</w:t>
+      </w:r>
+      <w:r>
+        <w:rPr>
+          <w:b/>
+          <w:bCs/>
+        </w:rPr>
+        <w:br/>
+        <w:t>}</w:t>
+      </w:r>
+    </w:p>
+    <w:p>
+      <w:pPr>
+        <w:pStyle w:val="ListParagraph"/>
+        <w:numPr>
+          <w:ilvl w:val="0"/>
+          <w:numId w:val="9"/>
+        </w:numPr>
+        <w:rPr>
+          <w:b/>
+          <w:bCs/>
+        </w:rPr>
+      </w:pPr>
+      <w:r>
+        <w:rPr>
+          <w:b/>
+          <w:bCs/>
+        </w:rPr>
+        <w:t xml:space="preserve">Switch </w:t>
+      </w:r>
+      <w:proofErr w:type="gramStart"/>
+      <w:r>
+        <w:rPr>
+          <w:b/>
+          <w:bCs/>
+        </w:rPr>
+        <w:t>case</w:t>
+      </w:r>
+      <w:r>
+        <w:rPr>
+          <w:b/>
+          <w:bCs/>
+        </w:rPr>
+        <w:t xml:space="preserve"> :</w:t>
+      </w:r>
+      <w:proofErr w:type="gramEnd"/>
+    </w:p>
+    <w:p>
+      <w:pPr>
+        <w:pStyle w:val="ListParagraph"/>
+        <w:rPr>
+          <w:b/>
+          <w:bCs/>
+        </w:rPr>
+      </w:pPr>
     </w:p>
     <w:sectPr>
       <w:pgSz w:w="12240" w:h="15840"/>
@@ -10198,6 +13412,96 @@
     </w:lvl>
   </w:abstractNum>
   <w:abstractNum w:abstractNumId="1" w15:restartNumberingAfterBreak="0">
+    <w:nsid w:val="0EF17062"/>
+    <w:multiLevelType w:val="hybridMultilevel"/>
+    <w:tmpl w:val="FC5ACE2A"/>
+    <w:lvl w:ilvl="0" w:tplc="0409000F">
+      <w:start w:val="1"/>
+      <w:numFmt w:val="decimal"/>
+      <w:lvlText w:val="%1."/>
+      <w:lvlJc w:val="left"/>
+      <w:pPr>
+        <w:ind w:left="720" w:hanging="360"/>
+      </w:pPr>
+      <w:rPr>
+        <w:rFonts w:hint="default"/>
+        <w:b w:val="0"/>
+      </w:rPr>
+    </w:lvl>
+    <w:lvl w:ilvl="1" w:tplc="04090019" w:tentative="1">
+      <w:start w:val="1"/>
+      <w:numFmt w:val="lowerLetter"/>
+      <w:lvlText w:val="%2."/>
+      <w:lvlJc w:val="left"/>
+      <w:pPr>
+        <w:ind w:left="1440" w:hanging="360"/>
+      </w:pPr>
+    </w:lvl>
+    <w:lvl w:ilvl="2" w:tplc="0409001B" w:tentative="1">
+      <w:start w:val="1"/>
+      <w:numFmt w:val="lowerRoman"/>
+      <w:lvlText w:val="%3."/>
+      <w:lvlJc w:val="right"/>
+      <w:pPr>
+        <w:ind w:left="2160" w:hanging="180"/>
+      </w:pPr>
+    </w:lvl>
+    <w:lvl w:ilvl="3" w:tplc="0409000F" w:tentative="1">
+      <w:start w:val="1"/>
+      <w:numFmt w:val="decimal"/>
+      <w:lvlText w:val="%4."/>
+      <w:lvlJc w:val="left"/>
+      <w:pPr>
+        <w:ind w:left="2880" w:hanging="360"/>
+      </w:pPr>
+    </w:lvl>
+    <w:lvl w:ilvl="4" w:tplc="04090019" w:tentative="1">
+      <w:start w:val="1"/>
+      <w:numFmt w:val="lowerLetter"/>
+      <w:lvlText w:val="%5."/>
+      <w:lvlJc w:val="left"/>
+      <w:pPr>
+        <w:ind w:left="3600" w:hanging="360"/>
+      </w:pPr>
+    </w:lvl>
+    <w:lvl w:ilvl="5" w:tplc="0409001B" w:tentative="1">
+      <w:start w:val="1"/>
+      <w:numFmt w:val="lowerRoman"/>
+      <w:lvlText w:val="%6."/>
+      <w:lvlJc w:val="right"/>
+      <w:pPr>
+        <w:ind w:left="4320" w:hanging="180"/>
+      </w:pPr>
+    </w:lvl>
+    <w:lvl w:ilvl="6" w:tplc="0409000F" w:tentative="1">
+      <w:start w:val="1"/>
+      <w:numFmt w:val="decimal"/>
+      <w:lvlText w:val="%7."/>
+      <w:lvlJc w:val="left"/>
+      <w:pPr>
+        <w:ind w:left="5040" w:hanging="360"/>
+      </w:pPr>
+    </w:lvl>
+    <w:lvl w:ilvl="7" w:tplc="04090019" w:tentative="1">
+      <w:start w:val="1"/>
+      <w:numFmt w:val="lowerLetter"/>
+      <w:lvlText w:val="%8."/>
+      <w:lvlJc w:val="left"/>
+      <w:pPr>
+        <w:ind w:left="5760" w:hanging="360"/>
+      </w:pPr>
+    </w:lvl>
+    <w:lvl w:ilvl="8" w:tplc="0409001B" w:tentative="1">
+      <w:start w:val="1"/>
+      <w:numFmt w:val="lowerRoman"/>
+      <w:lvlText w:val="%9."/>
+      <w:lvlJc w:val="right"/>
+      <w:pPr>
+        <w:ind w:left="6480" w:hanging="180"/>
+      </w:pPr>
+    </w:lvl>
+  </w:abstractNum>
+  <w:abstractNum w:abstractNumId="2" w15:restartNumberingAfterBreak="0">
     <w:nsid w:val="366203E1"/>
     <w:multiLevelType w:val="hybridMultilevel"/>
     <w:tmpl w:val="2022172E"/>
@@ -10286,7 +13590,7 @@
       </w:pPr>
     </w:lvl>
   </w:abstractNum>
-  <w:abstractNum w:abstractNumId="2" w15:restartNumberingAfterBreak="0">
+  <w:abstractNum w:abstractNumId="3" w15:restartNumberingAfterBreak="0">
     <w:nsid w:val="479B534B"/>
     <w:multiLevelType w:val="hybridMultilevel"/>
     <w:tmpl w:val="25AA6AEE"/>
@@ -10375,7 +13679,96 @@
       </w:pPr>
     </w:lvl>
   </w:abstractNum>
-  <w:abstractNum w:abstractNumId="3" w15:restartNumberingAfterBreak="0">
+  <w:abstractNum w:abstractNumId="4" w15:restartNumberingAfterBreak="0">
+    <w:nsid w:val="607770AA"/>
+    <w:multiLevelType w:val="hybridMultilevel"/>
+    <w:tmpl w:val="D80C01E4"/>
+    <w:lvl w:ilvl="0" w:tplc="0409000F">
+      <w:start w:val="1"/>
+      <w:numFmt w:val="decimal"/>
+      <w:lvlText w:val="%1."/>
+      <w:lvlJc w:val="left"/>
+      <w:pPr>
+        <w:ind w:left="720" w:hanging="360"/>
+      </w:pPr>
+      <w:rPr>
+        <w:rFonts w:hint="default"/>
+      </w:rPr>
+    </w:lvl>
+    <w:lvl w:ilvl="1" w:tplc="04090019" w:tentative="1">
+      <w:start w:val="1"/>
+      <w:numFmt w:val="lowerLetter"/>
+      <w:lvlText w:val="%2."/>
+      <w:lvlJc w:val="left"/>
+      <w:pPr>
+        <w:ind w:left="1440" w:hanging="360"/>
+      </w:pPr>
+    </w:lvl>
+    <w:lvl w:ilvl="2" w:tplc="0409001B" w:tentative="1">
+      <w:start w:val="1"/>
+      <w:numFmt w:val="lowerRoman"/>
+      <w:lvlText w:val="%3."/>
+      <w:lvlJc w:val="right"/>
+      <w:pPr>
+        <w:ind w:left="2160" w:hanging="180"/>
+      </w:pPr>
+    </w:lvl>
+    <w:lvl w:ilvl="3" w:tplc="0409000F" w:tentative="1">
+      <w:start w:val="1"/>
+      <w:numFmt w:val="decimal"/>
+      <w:lvlText w:val="%4."/>
+      <w:lvlJc w:val="left"/>
+      <w:pPr>
+        <w:ind w:left="2880" w:hanging="360"/>
+      </w:pPr>
+    </w:lvl>
+    <w:lvl w:ilvl="4" w:tplc="04090019" w:tentative="1">
+      <w:start w:val="1"/>
+      <w:numFmt w:val="lowerLetter"/>
+      <w:lvlText w:val="%5."/>
+      <w:lvlJc w:val="left"/>
+      <w:pPr>
+        <w:ind w:left="3600" w:hanging="360"/>
+      </w:pPr>
+    </w:lvl>
+    <w:lvl w:ilvl="5" w:tplc="0409001B" w:tentative="1">
+      <w:start w:val="1"/>
+      <w:numFmt w:val="lowerRoman"/>
+      <w:lvlText w:val="%6."/>
+      <w:lvlJc w:val="right"/>
+      <w:pPr>
+        <w:ind w:left="4320" w:hanging="180"/>
+      </w:pPr>
+    </w:lvl>
+    <w:lvl w:ilvl="6" w:tplc="0409000F" w:tentative="1">
+      <w:start w:val="1"/>
+      <w:numFmt w:val="decimal"/>
+      <w:lvlText w:val="%7."/>
+      <w:lvlJc w:val="left"/>
+      <w:pPr>
+        <w:ind w:left="5040" w:hanging="360"/>
+      </w:pPr>
+    </w:lvl>
+    <w:lvl w:ilvl="7" w:tplc="04090019" w:tentative="1">
+      <w:start w:val="1"/>
+      <w:numFmt w:val="lowerLetter"/>
+      <w:lvlText w:val="%8."/>
+      <w:lvlJc w:val="left"/>
+      <w:pPr>
+        <w:ind w:left="5760" w:hanging="360"/>
+      </w:pPr>
+    </w:lvl>
+    <w:lvl w:ilvl="8" w:tplc="0409001B" w:tentative="1">
+      <w:start w:val="1"/>
+      <w:numFmt w:val="lowerRoman"/>
+      <w:lvlText w:val="%9."/>
+      <w:lvlJc w:val="right"/>
+      <w:pPr>
+        <w:ind w:left="6480" w:hanging="180"/>
+      </w:pPr>
+    </w:lvl>
+  </w:abstractNum>
+  <w:abstractNum w:abstractNumId="5" w15:restartNumberingAfterBreak="0">
     <w:nsid w:val="6B597537"/>
     <w:multiLevelType w:val="hybridMultilevel"/>
     <w:tmpl w:val="8E8886EC"/>
@@ -10464,7 +13857,7 @@
       </w:pPr>
     </w:lvl>
   </w:abstractNum>
-  <w:abstractNum w:abstractNumId="4" w15:restartNumberingAfterBreak="0">
+  <w:abstractNum w:abstractNumId="6" w15:restartNumberingAfterBreak="0">
     <w:nsid w:val="6B992472"/>
     <w:multiLevelType w:val="hybridMultilevel"/>
     <w:tmpl w:val="3A5ADCFE"/>
@@ -10553,7 +13946,7 @@
       </w:pPr>
     </w:lvl>
   </w:abstractNum>
-  <w:abstractNum w:abstractNumId="5" w15:restartNumberingAfterBreak="0">
+  <w:abstractNum w:abstractNumId="7" w15:restartNumberingAfterBreak="0">
     <w:nsid w:val="7AF5688A"/>
     <w:multiLevelType w:val="hybridMultilevel"/>
     <w:tmpl w:val="C096D712"/>
@@ -10642,7 +14035,7 @@
       </w:pPr>
     </w:lvl>
   </w:abstractNum>
-  <w:abstractNum w:abstractNumId="6" w15:restartNumberingAfterBreak="0">
+  <w:abstractNum w:abstractNumId="8" w15:restartNumberingAfterBreak="0">
     <w:nsid w:val="7B8F61A3"/>
     <w:multiLevelType w:val="hybridMultilevel"/>
     <w:tmpl w:val="803E4AB2"/>
@@ -10735,22 +14128,28 @@
     <w:abstractNumId w:val="0"/>
   </w:num>
   <w:num w:numId="2" w16cid:durableId="2144495703">
-    <w:abstractNumId w:val="4"/>
+    <w:abstractNumId w:val="6"/>
   </w:num>
   <w:num w:numId="3" w16cid:durableId="2138833854">
+    <w:abstractNumId w:val="5"/>
+  </w:num>
+  <w:num w:numId="4" w16cid:durableId="923495889">
+    <w:abstractNumId w:val="8"/>
+  </w:num>
+  <w:num w:numId="5" w16cid:durableId="1648438691">
+    <w:abstractNumId w:val="2"/>
+  </w:num>
+  <w:num w:numId="6" w16cid:durableId="2146577417">
     <w:abstractNumId w:val="3"/>
   </w:num>
-  <w:num w:numId="4" w16cid:durableId="923495889">
-    <w:abstractNumId w:val="6"/>
+  <w:num w:numId="7" w16cid:durableId="1966737610">
+    <w:abstractNumId w:val="7"/>
   </w:num>
-  <w:num w:numId="5" w16cid:durableId="1648438691">
+  <w:num w:numId="8" w16cid:durableId="327366128">
     <w:abstractNumId w:val="1"/>
   </w:num>
-  <w:num w:numId="6" w16cid:durableId="2146577417">
-    <w:abstractNumId w:val="2"/>
-  </w:num>
-  <w:num w:numId="7" w16cid:durableId="1966737610">
-    <w:abstractNumId w:val="5"/>
+  <w:num w:numId="9" w16cid:durableId="49422573">
+    <w:abstractNumId w:val="4"/>
   </w:num>
 </w:numbering>
 </file>
@@ -11723,6 +15122,35 @@
       <w14:ligatures w14:val="none"/>
     </w:rPr>
   </w:style>
+  <w:style w:type="paragraph" w:styleId="NormalWeb">
+    <w:name w:val="Normal (Web)"/>
+    <w:basedOn w:val="Normal"/>
+    <w:uiPriority w:val="99"/>
+    <w:semiHidden/>
+    <w:unhideWhenUsed/>
+    <w:rsid w:val="005211FF"/>
+    <w:pPr>
+      <w:spacing w:before="100" w:beforeAutospacing="1" w:after="100" w:afterAutospacing="1" w:line="240" w:lineRule="auto"/>
+    </w:pPr>
+    <w:rPr>
+      <w:rFonts w:ascii="Times New Roman" w:eastAsia="Times New Roman" w:hAnsi="Times New Roman" w:cs="Times New Roman"/>
+      <w:kern w:val="0"/>
+      <w:sz w:val="24"/>
+      <w:szCs w:val="24"/>
+      <w14:ligatures w14:val="none"/>
+    </w:rPr>
+  </w:style>
+  <w:style w:type="character" w:styleId="Strong">
+    <w:name w:val="Strong"/>
+    <w:basedOn w:val="DefaultParagraphFont"/>
+    <w:uiPriority w:val="22"/>
+    <w:qFormat/>
+    <w:rsid w:val="005211FF"/>
+    <w:rPr>
+      <w:b/>
+      <w:bCs/>
+    </w:rPr>
+  </w:style>
 </w:styles>
 </file>
 

</xml_diff>

<commit_message>
stream api and lambda expression
</commit_message>
<xml_diff>
--- a/src/main/java/documents/Java_Training_Sujith_Feb2024.docx
+++ b/src/main/java/documents/Java_Training_Sujith_Feb2024.docx
@@ -18,34 +18,19 @@
     </w:p>
     <w:p>
       <w:r>
-        <w:t xml:space="preserve">Most Popular – Java 8 and Java 16 </w:t>
-      </w:r>
-      <w:proofErr w:type="gramStart"/>
-      <w:r>
-        <w:t>( Spring</w:t>
-      </w:r>
-      <w:proofErr w:type="gramEnd"/>
-      <w:r>
-        <w:t xml:space="preserve"> 2+), Java 17  ( Spring boot 3+)</w:t>
+        <w:t>Most Popular – Java 8 and Java 16 ( Spring 2+), Java 17  ( Spring boot 3+)</w:t>
       </w:r>
     </w:p>
     <w:p/>
     <w:p>
       <w:r>
-        <w:t xml:space="preserve">JDK vs JRE -&gt; Java Development Kit and Java Run time </w:t>
-      </w:r>
-      <w:proofErr w:type="gramStart"/>
-      <w:r>
-        <w:t>Environment</w:t>
-      </w:r>
-      <w:proofErr w:type="gramEnd"/>
+        <w:t>JDK vs JRE -&gt; Java Development Kit and Java Run time Environment</w:t>
+      </w:r>
     </w:p>
     <w:p>
-      <w:proofErr w:type="gramStart"/>
       <w:r>
         <w:t>Features :</w:t>
       </w:r>
-      <w:proofErr w:type="gramEnd"/>
     </w:p>
     <w:p>
       <w:r>
@@ -67,15 +52,7 @@
       </w:r>
       <w:proofErr w:type="spellEnd"/>
       <w:r>
-        <w:t xml:space="preserve"> IDEA Community Version, </w:t>
-      </w:r>
-      <w:proofErr w:type="gramStart"/>
-      <w:r>
-        <w:t>Eclipse ,</w:t>
-      </w:r>
-      <w:proofErr w:type="gramEnd"/>
-      <w:r>
-        <w:t xml:space="preserve"> STS</w:t>
+        <w:t xml:space="preserve"> IDEA Community Version, Eclipse , STS</w:t>
       </w:r>
     </w:p>
     <w:p/>
@@ -86,15 +63,7 @@
     </w:p>
     <w:p>
       <w:r>
-        <w:t xml:space="preserve">We ran sample program </w:t>
-      </w:r>
-      <w:proofErr w:type="gramStart"/>
-      <w:r>
-        <w:t>( HelloWorld</w:t>
-      </w:r>
-      <w:proofErr w:type="gramEnd"/>
-      <w:r>
-        <w:t xml:space="preserve">) -&gt; Create a sample program and run </w:t>
+        <w:t xml:space="preserve">We ran sample program ( HelloWorld) -&gt; Create a sample program and run </w:t>
       </w:r>
     </w:p>
     <w:p/>
@@ -6525,15 +6494,7 @@
         </w:numPr>
       </w:pPr>
       <w:r>
-        <w:t xml:space="preserve">Method Overloading </w:t>
-      </w:r>
-      <w:proofErr w:type="gramStart"/>
-      <w:r>
-        <w:t>( Static</w:t>
-      </w:r>
-      <w:proofErr w:type="gramEnd"/>
-      <w:r>
-        <w:t xml:space="preserve"> Polymorphism/Compile Polymorphism )</w:t>
+        <w:t>Method Overloading ( Static Polymorphism/Compile Polymorphism )</w:t>
       </w:r>
     </w:p>
     <w:p>
@@ -6553,15 +6514,7 @@
       </w:r>
       <w:proofErr w:type="spellEnd"/>
       <w:r>
-        <w:t xml:space="preserve"> </w:t>
-      </w:r>
-      <w:proofErr w:type="gramStart"/>
-      <w:r>
-        <w:t>( Dynamic</w:t>
-      </w:r>
-      <w:proofErr w:type="gramEnd"/>
-      <w:r>
-        <w:t xml:space="preserve"> Polymorphism/Runtime Polymorphism )</w:t>
+        <w:t xml:space="preserve"> ( Dynamic Polymorphism/Runtime Polymorphism )</w:t>
       </w:r>
     </w:p>
     <w:p/>
@@ -6577,17 +6530,8 @@
           <w:b/>
           <w:bCs/>
         </w:rPr>
-        <w:t xml:space="preserve">Method Overloading (Static Polymorphism/Compile </w:t>
-      </w:r>
-      <w:proofErr w:type="gramStart"/>
-      <w:r>
-        <w:rPr>
-          <w:b/>
-          <w:bCs/>
-        </w:rPr>
-        <w:t>Polymorphism )</w:t>
-      </w:r>
-      <w:proofErr w:type="gramEnd"/>
+        <w:t>Method Overloading (Static Polymorphism/Compile Polymorphism )</w:t>
+      </w:r>
     </w:p>
     <w:p>
       <w:pPr>
@@ -8007,17 +7951,8 @@
           <w:b/>
           <w:bCs/>
         </w:rPr>
-        <w:t xml:space="preserve"> (Dynamic Polymorphism/Runtime </w:t>
-      </w:r>
-      <w:proofErr w:type="gramStart"/>
-      <w:r>
-        <w:rPr>
-          <w:b/>
-          <w:bCs/>
-        </w:rPr>
-        <w:t>Polymorphism )</w:t>
-      </w:r>
-      <w:proofErr w:type="gramEnd"/>
+        <w:t xml:space="preserve"> (Dynamic Polymorphism/Runtime Polymorphism )</w:t>
+      </w:r>
     </w:p>
     <w:p/>
     <w:p>
@@ -8027,7 +7962,6 @@
           <w:bCs/>
         </w:rPr>
       </w:pPr>
-      <w:proofErr w:type="gramStart"/>
       <w:r>
         <w:rPr>
           <w:b/>
@@ -8040,15 +7974,7 @@
           <w:b/>
           <w:bCs/>
         </w:rPr>
-        <w:t>:</w:t>
-      </w:r>
-      <w:proofErr w:type="gramEnd"/>
-      <w:r>
-        <w:rPr>
-          <w:b/>
-          <w:bCs/>
-        </w:rPr>
-        <w:t xml:space="preserve"> Two way to achieve abstraction in Java</w:t>
+        <w:t>: Two way to achieve abstraction in Java</w:t>
       </w:r>
     </w:p>
     <w:p>
@@ -9072,13 +8998,8 @@
     <w:p>
       <w:r>
         <w:lastRenderedPageBreak/>
-        <w:t xml:space="preserve">Different ways to throw an </w:t>
-      </w:r>
-      <w:proofErr w:type="gramStart"/>
-      <w:r>
-        <w:t>Exception</w:t>
-      </w:r>
-      <w:proofErr w:type="gramEnd"/>
+        <w:t>Different ways to throw an Exception</w:t>
+      </w:r>
     </w:p>
     <w:p>
       <w:pPr>
@@ -9089,13 +9010,8 @@
         </w:numPr>
       </w:pPr>
       <w:r>
-        <w:t xml:space="preserve">Using try catch </w:t>
-      </w:r>
-      <w:proofErr w:type="gramStart"/>
-      <w:r>
-        <w:t>block</w:t>
-      </w:r>
-      <w:proofErr w:type="gramEnd"/>
+        <w:t>Using try catch block</w:t>
+      </w:r>
     </w:p>
     <w:p>
       <w:pPr>
@@ -9106,13 +9022,8 @@
         </w:numPr>
       </w:pPr>
       <w:r>
-        <w:t xml:space="preserve">Using throws key word which we need to use at method </w:t>
-      </w:r>
-      <w:proofErr w:type="gramStart"/>
-      <w:r>
-        <w:t>level</w:t>
-      </w:r>
-      <w:proofErr w:type="gramEnd"/>
+        <w:t>Using throws key word which we need to use at method level</w:t>
+      </w:r>
     </w:p>
     <w:p/>
     <w:p>
@@ -9126,7 +9037,7 @@
           <w:noProof/>
         </w:rPr>
         <w:drawing>
-          <wp:inline distT="0" distB="0" distL="0" distR="0" wp14:anchorId="568B8B11" wp14:editId="07798A15">
+          <wp:inline distT="0" distB="0" distL="0" distR="0" wp14:anchorId="568B8B11" wp14:editId="5B20A592">
             <wp:extent cx="5943600" cy="2557780"/>
             <wp:effectExtent l="0" t="0" r="0" b="0"/>
             <wp:docPr id="1549585647" name="Picture 1" descr="Java-Collections-Framework-Hierarchy"/>
@@ -10000,7 +9911,6 @@
     <w:p/>
     <w:p/>
     <w:p>
-      <w:proofErr w:type="gramStart"/>
       <w:r>
         <w:rPr>
           <w:b/>
@@ -10017,7 +9927,6 @@
         </w:rPr>
         <w:t xml:space="preserve"> :</w:t>
       </w:r>
-      <w:proofErr w:type="gramEnd"/>
       <w:r>
         <w:t xml:space="preserve"> </w:t>
       </w:r>
@@ -10046,13 +9955,8 @@
           <w:numId w:val="7"/>
         </w:numPr>
       </w:pPr>
-      <w:proofErr w:type="gramStart"/>
-      <w:r>
-        <w:t>Add(</w:t>
-      </w:r>
-      <w:proofErr w:type="gramEnd"/>
-      <w:r>
-        <w:t>)</w:t>
+      <w:r>
+        <w:t>Add()</w:t>
       </w:r>
     </w:p>
     <w:p>
@@ -10063,13 +9967,8 @@
           <w:numId w:val="7"/>
         </w:numPr>
       </w:pPr>
-      <w:proofErr w:type="gramStart"/>
-      <w:r>
-        <w:t>Remove(</w:t>
-      </w:r>
-      <w:proofErr w:type="gramEnd"/>
-      <w:r>
-        <w:t>)</w:t>
+      <w:r>
+        <w:t>Remove()</w:t>
       </w:r>
     </w:p>
     <w:p>
@@ -10080,14 +9979,9 @@
           <w:numId w:val="7"/>
         </w:numPr>
       </w:pPr>
-      <w:proofErr w:type="gramStart"/>
       <w:r>
         <w:lastRenderedPageBreak/>
-        <w:t>Contains(</w:t>
-      </w:r>
-      <w:proofErr w:type="gramEnd"/>
-      <w:r>
-        <w:t>)</w:t>
+        <w:t>Contains()</w:t>
       </w:r>
     </w:p>
     <w:p>
@@ -10119,15 +10013,7 @@
         <w:t xml:space="preserve">: </w:t>
       </w:r>
       <w:r>
-        <w:t xml:space="preserve">Store elements in an </w:t>
-      </w:r>
-      <w:proofErr w:type="gramStart"/>
-      <w:r>
-        <w:t>un ordered</w:t>
-      </w:r>
-      <w:proofErr w:type="gramEnd"/>
-      <w:r>
-        <w:t xml:space="preserve"> format and doesn’t allow you to store duplicate elements</w:t>
+        <w:t>Store elements in an un ordered format and doesn’t allow you to store duplicate elements</w:t>
       </w:r>
     </w:p>
     <w:p>
@@ -10921,29 +10807,7 @@
                 <w:szCs w:val="25"/>
                 <w14:ligatures w14:val="none"/>
               </w:rPr>
-              <w:t xml:space="preserve">If you want to maintain the insertion order of </w:t>
-            </w:r>
-            <w:proofErr w:type="gramStart"/>
-            <w:r>
-              <w:rPr>
-                <w:rFonts w:ascii="Times New Roman" w:eastAsia="Times New Roman" w:hAnsi="Times New Roman" w:cs="Times New Roman"/>
-                <w:kern w:val="0"/>
-                <w:sz w:val="25"/>
-                <w:szCs w:val="25"/>
-                <w14:ligatures w14:val="none"/>
-              </w:rPr>
-              <w:t>elements</w:t>
-            </w:r>
-            <w:proofErr w:type="gramEnd"/>
-            <w:r>
-              <w:rPr>
-                <w:rFonts w:ascii="Times New Roman" w:eastAsia="Times New Roman" w:hAnsi="Times New Roman" w:cs="Times New Roman"/>
-                <w:kern w:val="0"/>
-                <w:sz w:val="25"/>
-                <w:szCs w:val="25"/>
-                <w14:ligatures w14:val="none"/>
-              </w:rPr>
-              <w:t xml:space="preserve"> then you can use </w:t>
+              <w:t xml:space="preserve">If you want to maintain the insertion order of elements then you can use </w:t>
             </w:r>
             <w:proofErr w:type="spellStart"/>
             <w:r>
@@ -10998,29 +10862,7 @@
                 <w:szCs w:val="25"/>
                 <w14:ligatures w14:val="none"/>
               </w:rPr>
-              <w:t xml:space="preserve">If you want to sort the elements according to some </w:t>
-            </w:r>
-            <w:proofErr w:type="gramStart"/>
-            <w:r>
-              <w:rPr>
-                <w:rFonts w:ascii="Times New Roman" w:eastAsia="Times New Roman" w:hAnsi="Times New Roman" w:cs="Times New Roman"/>
-                <w:kern w:val="0"/>
-                <w:sz w:val="25"/>
-                <w:szCs w:val="25"/>
-                <w14:ligatures w14:val="none"/>
-              </w:rPr>
-              <w:t>Comparator</w:t>
-            </w:r>
-            <w:proofErr w:type="gramEnd"/>
-            <w:r>
-              <w:rPr>
-                <w:rFonts w:ascii="Times New Roman" w:eastAsia="Times New Roman" w:hAnsi="Times New Roman" w:cs="Times New Roman"/>
-                <w:kern w:val="0"/>
-                <w:sz w:val="25"/>
-                <w:szCs w:val="25"/>
-                <w14:ligatures w14:val="none"/>
-              </w:rPr>
-              <w:t xml:space="preserve"> then use </w:t>
+              <w:t xml:space="preserve">If you want to sort the elements according to some Comparator then use </w:t>
             </w:r>
             <w:proofErr w:type="spellStart"/>
             <w:r>
@@ -11240,29 +11082,7 @@
                 <w:szCs w:val="25"/>
                 <w14:ligatures w14:val="none"/>
               </w:rPr>
-              <w:t xml:space="preserve"> orders the elements according to </w:t>
-            </w:r>
-            <w:proofErr w:type="gramStart"/>
-            <w:r>
-              <w:rPr>
-                <w:rFonts w:ascii="Times New Roman" w:eastAsia="Times New Roman" w:hAnsi="Times New Roman" w:cs="Times New Roman"/>
-                <w:kern w:val="0"/>
-                <w:sz w:val="25"/>
-                <w:szCs w:val="25"/>
-                <w14:ligatures w14:val="none"/>
-              </w:rPr>
-              <w:t>supplied</w:t>
-            </w:r>
-            <w:proofErr w:type="gramEnd"/>
-            <w:r>
-              <w:rPr>
-                <w:rFonts w:ascii="Times New Roman" w:eastAsia="Times New Roman" w:hAnsi="Times New Roman" w:cs="Times New Roman"/>
-                <w:kern w:val="0"/>
-                <w:sz w:val="25"/>
-                <w:szCs w:val="25"/>
-                <w14:ligatures w14:val="none"/>
-              </w:rPr>
-              <w:t xml:space="preserve"> Comparator. By default, objects will be placed according to their natural ascending order.</w:t>
+              <w:t xml:space="preserve"> orders the elements according to supplied Comparator. By default, objects will be placed according to their natural ascending order.</w:t>
             </w:r>
           </w:p>
         </w:tc>
@@ -11350,29 +11170,7 @@
                 <w:szCs w:val="25"/>
                 <w14:ligatures w14:val="none"/>
               </w:rPr>
-              <w:t xml:space="preserve">HashSet gives </w:t>
-            </w:r>
-            <w:proofErr w:type="gramStart"/>
-            <w:r>
-              <w:rPr>
-                <w:rFonts w:ascii="Times New Roman" w:eastAsia="Times New Roman" w:hAnsi="Times New Roman" w:cs="Times New Roman"/>
-                <w:kern w:val="0"/>
-                <w:sz w:val="25"/>
-                <w:szCs w:val="25"/>
-                <w14:ligatures w14:val="none"/>
-              </w:rPr>
-              <w:t>O(</w:t>
-            </w:r>
-            <w:proofErr w:type="gramEnd"/>
-            <w:r>
-              <w:rPr>
-                <w:rFonts w:ascii="Times New Roman" w:eastAsia="Times New Roman" w:hAnsi="Times New Roman" w:cs="Times New Roman"/>
-                <w:kern w:val="0"/>
-                <w:sz w:val="25"/>
-                <w:szCs w:val="25"/>
-                <w14:ligatures w14:val="none"/>
-              </w:rPr>
-              <w:t>1) complexity for insertion, removing, and retrieving objects</w:t>
+              <w:t>HashSet gives O(1) complexity for insertion, removing, and retrieving objects</w:t>
             </w:r>
           </w:p>
         </w:tc>
@@ -11427,29 +11225,7 @@
                 <w:szCs w:val="25"/>
                 <w14:ligatures w14:val="none"/>
               </w:rPr>
-              <w:t xml:space="preserve"> gives insertion, removing, and retrieving operations performance in order </w:t>
-            </w:r>
-            <w:proofErr w:type="gramStart"/>
-            <w:r>
-              <w:rPr>
-                <w:rFonts w:ascii="Times New Roman" w:eastAsia="Times New Roman" w:hAnsi="Times New Roman" w:cs="Times New Roman"/>
-                <w:kern w:val="0"/>
-                <w:sz w:val="25"/>
-                <w:szCs w:val="25"/>
-                <w14:ligatures w14:val="none"/>
-              </w:rPr>
-              <w:t>O(</w:t>
-            </w:r>
-            <w:proofErr w:type="gramEnd"/>
-            <w:r>
-              <w:rPr>
-                <w:rFonts w:ascii="Times New Roman" w:eastAsia="Times New Roman" w:hAnsi="Times New Roman" w:cs="Times New Roman"/>
-                <w:kern w:val="0"/>
-                <w:sz w:val="25"/>
-                <w:szCs w:val="25"/>
-                <w14:ligatures w14:val="none"/>
-              </w:rPr>
-              <w:t>1).</w:t>
+              <w:t xml:space="preserve"> gives insertion, removing, and retrieving operations performance in order O(1).</w:t>
             </w:r>
           </w:p>
         </w:tc>
@@ -11756,29 +11532,7 @@
                 <w14:ligatures w14:val="none"/>
               </w:rPr>
               <w:lastRenderedPageBreak/>
-              <w:t xml:space="preserve">is almost </w:t>
-            </w:r>
-            <w:proofErr w:type="gramStart"/>
-            <w:r>
-              <w:rPr>
-                <w:rFonts w:ascii="Times New Roman" w:eastAsia="Times New Roman" w:hAnsi="Times New Roman" w:cs="Times New Roman"/>
-                <w:kern w:val="0"/>
-                <w:sz w:val="25"/>
-                <w:szCs w:val="25"/>
-                <w14:ligatures w14:val="none"/>
-              </w:rPr>
-              <w:t>similar to</w:t>
-            </w:r>
-            <w:proofErr w:type="gramEnd"/>
-            <w:r>
-              <w:rPr>
-                <w:rFonts w:ascii="Times New Roman" w:eastAsia="Times New Roman" w:hAnsi="Times New Roman" w:cs="Times New Roman"/>
-                <w:kern w:val="0"/>
-                <w:sz w:val="25"/>
-                <w:szCs w:val="25"/>
-                <w14:ligatures w14:val="none"/>
-              </w:rPr>
-              <w:t xml:space="preserve"> HashSet but slower because </w:t>
+              <w:t xml:space="preserve">is almost similar to HashSet but slower because </w:t>
             </w:r>
             <w:proofErr w:type="spellStart"/>
             <w:r>
@@ -11889,29 +11643,7 @@
                 <w14:ligatures w14:val="none"/>
               </w:rPr>
               <w:lastRenderedPageBreak/>
-              <w:t xml:space="preserve">removal operations because it </w:t>
-            </w:r>
-            <w:proofErr w:type="gramStart"/>
-            <w:r>
-              <w:rPr>
-                <w:rFonts w:ascii="Times New Roman" w:eastAsia="Times New Roman" w:hAnsi="Times New Roman" w:cs="Times New Roman"/>
-                <w:kern w:val="0"/>
-                <w:sz w:val="25"/>
-                <w:szCs w:val="25"/>
-                <w14:ligatures w14:val="none"/>
-              </w:rPr>
-              <w:t>has to</w:t>
-            </w:r>
-            <w:proofErr w:type="gramEnd"/>
-            <w:r>
-              <w:rPr>
-                <w:rFonts w:ascii="Times New Roman" w:eastAsia="Times New Roman" w:hAnsi="Times New Roman" w:cs="Times New Roman"/>
-                <w:kern w:val="0"/>
-                <w:sz w:val="25"/>
-                <w:szCs w:val="25"/>
-                <w14:ligatures w14:val="none"/>
-              </w:rPr>
-              <w:t xml:space="preserve"> sort the elements after each insertion and removal operation.</w:t>
+              <w:t>removal operations because it has to sort the elements after each insertion and removal operation.</w:t>
             </w:r>
           </w:p>
         </w:tc>
@@ -12000,29 +11732,7 @@
                 <w:szCs w:val="25"/>
                 <w14:ligatures w14:val="none"/>
               </w:rPr>
-              <w:t xml:space="preserve">HashSet uses </w:t>
-            </w:r>
-            <w:proofErr w:type="gramStart"/>
-            <w:r>
-              <w:rPr>
-                <w:rFonts w:ascii="Times New Roman" w:eastAsia="Times New Roman" w:hAnsi="Times New Roman" w:cs="Times New Roman"/>
-                <w:kern w:val="0"/>
-                <w:sz w:val="25"/>
-                <w:szCs w:val="25"/>
-                <w14:ligatures w14:val="none"/>
-              </w:rPr>
-              <w:t>equals(</w:t>
-            </w:r>
-            <w:proofErr w:type="gramEnd"/>
-            <w:r>
-              <w:rPr>
-                <w:rFonts w:ascii="Times New Roman" w:eastAsia="Times New Roman" w:hAnsi="Times New Roman" w:cs="Times New Roman"/>
-                <w:kern w:val="0"/>
-                <w:sz w:val="25"/>
-                <w:szCs w:val="25"/>
-                <w14:ligatures w14:val="none"/>
-              </w:rPr>
-              <w:t xml:space="preserve">) and </w:t>
+              <w:t xml:space="preserve">HashSet uses equals() and </w:t>
             </w:r>
             <w:proofErr w:type="spellStart"/>
             <w:r>
@@ -12099,29 +11809,7 @@
                 <w:szCs w:val="25"/>
                 <w14:ligatures w14:val="none"/>
               </w:rPr>
-              <w:t xml:space="preserve"> uses </w:t>
-            </w:r>
-            <w:proofErr w:type="gramStart"/>
-            <w:r>
-              <w:rPr>
-                <w:rFonts w:ascii="Times New Roman" w:eastAsia="Times New Roman" w:hAnsi="Times New Roman" w:cs="Times New Roman"/>
-                <w:kern w:val="0"/>
-                <w:sz w:val="25"/>
-                <w:szCs w:val="25"/>
-                <w14:ligatures w14:val="none"/>
-              </w:rPr>
-              <w:t>equals(</w:t>
-            </w:r>
-            <w:proofErr w:type="gramEnd"/>
-            <w:r>
-              <w:rPr>
-                <w:rFonts w:ascii="Times New Roman" w:eastAsia="Times New Roman" w:hAnsi="Times New Roman" w:cs="Times New Roman"/>
-                <w:kern w:val="0"/>
-                <w:sz w:val="25"/>
-                <w:szCs w:val="25"/>
-                <w14:ligatures w14:val="none"/>
-              </w:rPr>
-              <w:t xml:space="preserve">) and </w:t>
+              <w:t xml:space="preserve"> uses equals() and </w:t>
             </w:r>
             <w:proofErr w:type="spellStart"/>
             <w:r>
@@ -12198,29 +11886,7 @@
                 <w:szCs w:val="25"/>
                 <w14:ligatures w14:val="none"/>
               </w:rPr>
-              <w:t xml:space="preserve"> uses </w:t>
-            </w:r>
-            <w:proofErr w:type="gramStart"/>
-            <w:r>
-              <w:rPr>
-                <w:rFonts w:ascii="Times New Roman" w:eastAsia="Times New Roman" w:hAnsi="Times New Roman" w:cs="Times New Roman"/>
-                <w:kern w:val="0"/>
-                <w:sz w:val="25"/>
-                <w:szCs w:val="25"/>
-                <w14:ligatures w14:val="none"/>
-              </w:rPr>
-              <w:t>compare(</w:t>
-            </w:r>
-            <w:proofErr w:type="gramEnd"/>
-            <w:r>
-              <w:rPr>
-                <w:rFonts w:ascii="Times New Roman" w:eastAsia="Times New Roman" w:hAnsi="Times New Roman" w:cs="Times New Roman"/>
-                <w:kern w:val="0"/>
-                <w:sz w:val="25"/>
-                <w:szCs w:val="25"/>
-                <w14:ligatures w14:val="none"/>
-              </w:rPr>
-              <w:t xml:space="preserve">) and </w:t>
+              <w:t xml:space="preserve"> uses compare() and </w:t>
             </w:r>
             <w:proofErr w:type="spellStart"/>
             <w:r>
@@ -12572,29 +12238,7 @@
                 <w:szCs w:val="25"/>
                 <w14:ligatures w14:val="none"/>
               </w:rPr>
-              <w:t xml:space="preserve">HashSet obj = new </w:t>
-            </w:r>
-            <w:proofErr w:type="gramStart"/>
-            <w:r>
-              <w:rPr>
-                <w:rFonts w:ascii="Times New Roman" w:eastAsia="Times New Roman" w:hAnsi="Times New Roman" w:cs="Times New Roman"/>
-                <w:kern w:val="0"/>
-                <w:sz w:val="25"/>
-                <w:szCs w:val="25"/>
-                <w14:ligatures w14:val="none"/>
-              </w:rPr>
-              <w:t>HashSet(</w:t>
-            </w:r>
-            <w:proofErr w:type="gramEnd"/>
-            <w:r>
-              <w:rPr>
-                <w:rFonts w:ascii="Times New Roman" w:eastAsia="Times New Roman" w:hAnsi="Times New Roman" w:cs="Times New Roman"/>
-                <w:kern w:val="0"/>
-                <w:sz w:val="25"/>
-                <w:szCs w:val="25"/>
-                <w14:ligatures w14:val="none"/>
-              </w:rPr>
-              <w:t>);</w:t>
+              <w:t>HashSet obj = new HashSet();</w:t>
             </w:r>
           </w:p>
         </w:tc>
@@ -12652,7 +12296,6 @@
               <w:t xml:space="preserve"> obj = new </w:t>
             </w:r>
             <w:proofErr w:type="spellStart"/>
-            <w:proofErr w:type="gramStart"/>
             <w:r>
               <w:rPr>
                 <w:rFonts w:ascii="Times New Roman" w:eastAsia="Times New Roman" w:hAnsi="Times New Roman" w:cs="Times New Roman"/>
@@ -12672,18 +12315,7 @@
                 <w:szCs w:val="25"/>
                 <w14:ligatures w14:val="none"/>
               </w:rPr>
-              <w:t>(</w:t>
-            </w:r>
-            <w:proofErr w:type="gramEnd"/>
-            <w:r>
-              <w:rPr>
-                <w:rFonts w:ascii="Times New Roman" w:eastAsia="Times New Roman" w:hAnsi="Times New Roman" w:cs="Times New Roman"/>
-                <w:kern w:val="0"/>
-                <w:sz w:val="25"/>
-                <w:szCs w:val="25"/>
-                <w14:ligatures w14:val="none"/>
-              </w:rPr>
-              <w:t>);</w:t>
+              <w:t>();</w:t>
             </w:r>
           </w:p>
         </w:tc>
@@ -12741,7 +12373,6 @@
               <w:t xml:space="preserve"> obj = new </w:t>
             </w:r>
             <w:proofErr w:type="spellStart"/>
-            <w:proofErr w:type="gramStart"/>
             <w:r>
               <w:rPr>
                 <w:rFonts w:ascii="Times New Roman" w:eastAsia="Times New Roman" w:hAnsi="Times New Roman" w:cs="Times New Roman"/>
@@ -12761,18 +12392,7 @@
                 <w:szCs w:val="25"/>
                 <w14:ligatures w14:val="none"/>
               </w:rPr>
-              <w:t>(</w:t>
-            </w:r>
-            <w:proofErr w:type="gramEnd"/>
-            <w:r>
-              <w:rPr>
-                <w:rFonts w:ascii="Times New Roman" w:eastAsia="Times New Roman" w:hAnsi="Times New Roman" w:cs="Times New Roman"/>
-                <w:kern w:val="0"/>
-                <w:sz w:val="25"/>
-                <w:szCs w:val="25"/>
-                <w14:ligatures w14:val="none"/>
-              </w:rPr>
-              <w:t>);</w:t>
+              <w:t>();</w:t>
             </w:r>
           </w:p>
         </w:tc>
@@ -12954,21 +12574,12 @@
           <w:bCs/>
         </w:rPr>
       </w:pPr>
-      <w:proofErr w:type="gramStart"/>
       <w:r>
         <w:rPr>
           <w:b/>
           <w:bCs/>
         </w:rPr>
-        <w:t>Syntax :</w:t>
-      </w:r>
-      <w:proofErr w:type="gramEnd"/>
-      <w:r>
-        <w:rPr>
-          <w:b/>
-          <w:bCs/>
-        </w:rPr>
-        <w:t xml:space="preserve"> if(condition) {</w:t>
+        <w:t>Syntax : if(condition) {</w:t>
       </w:r>
       <w:r>
         <w:rPr>
@@ -13044,23 +12655,7 @@
           <w:bCs/>
         </w:rPr>
         <w:br/>
-        <w:t xml:space="preserve">     </w:t>
-      </w:r>
-      <w:proofErr w:type="gramStart"/>
-      <w:r>
-        <w:rPr>
-          <w:b/>
-          <w:bCs/>
-        </w:rPr>
-        <w:t>if( condition</w:t>
-      </w:r>
-      <w:proofErr w:type="gramEnd"/>
-      <w:r>
-        <w:rPr>
-          <w:b/>
-          <w:bCs/>
-        </w:rPr>
-        <w:t>) {</w:t>
+        <w:t xml:space="preserve">     if( condition) {</w:t>
       </w:r>
       <w:r>
         <w:rPr>
@@ -13144,22 +12739,7 @@
           <w:bCs/>
         </w:rPr>
         <w:br/>
-      </w:r>
-      <w:proofErr w:type="gramStart"/>
-      <w:r>
-        <w:rPr>
-          <w:b/>
-          <w:bCs/>
-        </w:rPr>
-        <w:t>Syntax :</w:t>
-      </w:r>
-      <w:proofErr w:type="gramEnd"/>
-      <w:r>
-        <w:rPr>
-          <w:b/>
-          <w:bCs/>
-        </w:rPr>
-        <w:t xml:space="preserve"> if(condition) {</w:t>
+        <w:t>Syntax : if(condition) {</w:t>
       </w:r>
       <w:r>
         <w:rPr>
@@ -13235,24 +12815,15 @@
           <w:b/>
           <w:bCs/>
         </w:rPr>
-        <w:t xml:space="preserve">Switch </w:t>
-      </w:r>
-      <w:proofErr w:type="gramStart"/>
+        <w:t>Switch case</w:t>
+      </w:r>
       <w:r>
         <w:rPr>
           <w:b/>
           <w:bCs/>
         </w:rPr>
-        <w:t>case</w:t>
-      </w:r>
-      <w:r>
-        <w:rPr>
-          <w:b/>
-          <w:bCs/>
-        </w:rPr>
         <w:t xml:space="preserve"> :</w:t>
       </w:r>
-      <w:proofErr w:type="gramEnd"/>
     </w:p>
     <w:p>
       <w:pPr>
@@ -13302,13 +12873,8 @@
         </w:numPr>
       </w:pPr>
       <w:r>
-        <w:t xml:space="preserve">Do while </w:t>
-      </w:r>
-      <w:proofErr w:type="gramStart"/>
-      <w:r>
-        <w:t>loop</w:t>
-      </w:r>
-      <w:proofErr w:type="gramEnd"/>
+        <w:t>Do while loop</w:t>
+      </w:r>
     </w:p>
     <w:p>
       <w:pPr>
@@ -13347,21 +12913,7 @@
           <w:color w:val="808080"/>
         </w:rPr>
         <w:br/>
-        <w:t xml:space="preserve">while </w:t>
-      </w:r>
-      <w:proofErr w:type="gramStart"/>
-      <w:r>
-        <w:rPr>
-          <w:color w:val="808080"/>
-        </w:rPr>
-        <w:t>( condition</w:t>
-      </w:r>
-      <w:proofErr w:type="gramEnd"/>
-      <w:r>
-        <w:rPr>
-          <w:color w:val="808080"/>
-        </w:rPr>
-        <w:t xml:space="preserve"> ) {</w:t>
+        <w:t>while ( condition ) {</w:t>
       </w:r>
       <w:r>
         <w:rPr>
@@ -13385,15 +12937,7 @@
     <w:p>
       <w:r>
         <w:lastRenderedPageBreak/>
-        <w:t xml:space="preserve">For </w:t>
-      </w:r>
-      <w:proofErr w:type="gramStart"/>
-      <w:r>
-        <w:t>Loop :</w:t>
-      </w:r>
-      <w:proofErr w:type="gramEnd"/>
-      <w:r>
-        <w:t xml:space="preserve"> syntax</w:t>
+        <w:t>For Loop : syntax</w:t>
       </w:r>
     </w:p>
     <w:p>
@@ -13419,7 +12963,6 @@
         <w:t xml:space="preserve">for (initialization condition; testing </w:t>
       </w:r>
       <w:proofErr w:type="spellStart"/>
-      <w:proofErr w:type="gramStart"/>
       <w:r>
         <w:rPr>
           <w:rFonts w:ascii="Consolas" w:hAnsi="Consolas"/>
@@ -13430,7 +12973,6 @@
         <w:t>condition;increment</w:t>
       </w:r>
       <w:proofErr w:type="spellEnd"/>
-      <w:proofErr w:type="gramEnd"/>
       <w:r>
         <w:rPr>
           <w:rFonts w:ascii="Consolas" w:hAnsi="Consolas"/>
@@ -13604,19 +13146,31 @@
           <w:sz w:val="24"/>
           <w:szCs w:val="24"/>
         </w:rPr>
-        <w:t xml:space="preserve">    </w:t>
-      </w:r>
-      <w:proofErr w:type="gramStart"/>
-      <w:r>
+        <w:t xml:space="preserve">    statements..</w:t>
+      </w:r>
+    </w:p>
+    <w:p>
+      <w:pPr>
+        <w:pStyle w:val="HTMLPreformatted"/>
+        <w:shd w:val="clear" w:color="auto" w:fill="E0E0E0"/>
+        <w:spacing w:after="150"/>
+        <w:textAlignment w:val="baseline"/>
         <w:rPr>
           <w:rFonts w:ascii="Consolas" w:hAnsi="Consolas"/>
           <w:spacing w:val="2"/>
           <w:sz w:val="24"/>
           <w:szCs w:val="24"/>
         </w:rPr>
-        <w:t>statements..</w:t>
-      </w:r>
-      <w:proofErr w:type="gramEnd"/>
+      </w:pPr>
+      <w:r>
+        <w:rPr>
+          <w:rFonts w:ascii="Consolas" w:hAnsi="Consolas"/>
+          <w:spacing w:val="2"/>
+          <w:sz w:val="24"/>
+          <w:szCs w:val="24"/>
+        </w:rPr>
+        <w:t>}</w:t>
+      </w:r>
     </w:p>
     <w:p>
       <w:pPr>
@@ -13638,44 +13192,107 @@
           <w:sz w:val="24"/>
           <w:szCs w:val="24"/>
         </w:rPr>
-        <w:t>}</w:t>
+        <w:t>while (condition);</w:t>
+      </w:r>
+    </w:p>
+    <w:p/>
+    <w:p>
+      <w:r>
+        <w:t>Java 8 :</w:t>
       </w:r>
     </w:p>
     <w:p>
       <w:pPr>
-        <w:pStyle w:val="HTMLPreformatted"/>
-        <w:shd w:val="clear" w:color="auto" w:fill="E0E0E0"/>
-        <w:spacing w:after="150"/>
-        <w:textAlignment w:val="baseline"/>
-        <w:rPr>
-          <w:rFonts w:ascii="Consolas" w:hAnsi="Consolas"/>
-          <w:spacing w:val="2"/>
-          <w:sz w:val="24"/>
-          <w:szCs w:val="24"/>
-        </w:rPr>
-      </w:pPr>
-      <w:r>
-        <w:rPr>
-          <w:rFonts w:ascii="Consolas" w:hAnsi="Consolas"/>
-          <w:spacing w:val="2"/>
-          <w:sz w:val="24"/>
-          <w:szCs w:val="24"/>
-        </w:rPr>
-        <w:t>while (condition</w:t>
-      </w:r>
-      <w:proofErr w:type="gramStart"/>
-      <w:r>
-        <w:rPr>
-          <w:rFonts w:ascii="Consolas" w:hAnsi="Consolas"/>
-          <w:spacing w:val="2"/>
-          <w:sz w:val="24"/>
-          <w:szCs w:val="24"/>
-        </w:rPr>
-        <w:t>);</w:t>
-      </w:r>
-      <w:proofErr w:type="gramEnd"/>
+        <w:pStyle w:val="ListParagraph"/>
+        <w:numPr>
+          <w:ilvl w:val="0"/>
+          <w:numId w:val="11"/>
+        </w:numPr>
+      </w:pPr>
+      <w:r>
+        <w:t>Stream API</w:t>
+      </w:r>
+    </w:p>
+    <w:p>
+      <w:pPr>
+        <w:pStyle w:val="ListParagraph"/>
+        <w:numPr>
+          <w:ilvl w:val="0"/>
+          <w:numId w:val="11"/>
+        </w:numPr>
+      </w:pPr>
+      <w:r>
+        <w:t>Functional Interface &amp; Lambda Functions</w:t>
+      </w:r>
+    </w:p>
+    <w:p>
+      <w:pPr>
+        <w:pStyle w:val="ListParagraph"/>
+        <w:numPr>
+          <w:ilvl w:val="0"/>
+          <w:numId w:val="11"/>
+        </w:numPr>
+      </w:pPr>
+      <w:r>
+        <w:t>Method Reference</w:t>
+      </w:r>
+    </w:p>
+    <w:p>
+      <w:pPr>
+        <w:pStyle w:val="ListParagraph"/>
+        <w:numPr>
+          <w:ilvl w:val="0"/>
+          <w:numId w:val="11"/>
+        </w:numPr>
+      </w:pPr>
+      <w:r>
+        <w:t>Optional Class</w:t>
+      </w:r>
     </w:p>
     <w:p/>
+    <w:p>
+      <w:r>
+        <w:t>Stream API: There are two operations.</w:t>
+      </w:r>
+    </w:p>
+    <w:p>
+      <w:pPr>
+        <w:pStyle w:val="ListParagraph"/>
+        <w:numPr>
+          <w:ilvl w:val="0"/>
+          <w:numId w:val="12"/>
+        </w:numPr>
+      </w:pPr>
+      <w:r>
+        <w:t>Intermediate operation -&gt;</w:t>
+      </w:r>
+      <w:r>
+        <w:t xml:space="preserve"> filter()</w:t>
+      </w:r>
+    </w:p>
+    <w:p>
+      <w:pPr>
+        <w:pStyle w:val="ListParagraph"/>
+        <w:numPr>
+          <w:ilvl w:val="0"/>
+          <w:numId w:val="12"/>
+        </w:numPr>
+      </w:pPr>
+      <w:r>
+        <w:t>Terminal Operation -&gt;</w:t>
+      </w:r>
+      <w:r>
+        <w:t xml:space="preserve"> </w:t>
+      </w:r>
+      <w:proofErr w:type="spellStart"/>
+      <w:r>
+        <w:t>forEach</w:t>
+      </w:r>
+      <w:proofErr w:type="spellEnd"/>
+      <w:r>
+        <w:t>(),</w:t>
+      </w:r>
+    </w:p>
     <w:sectPr>
       <w:pgSz w:w="12240" w:h="15840"/>
       <w:pgMar w:top="1440" w:right="1440" w:bottom="1440" w:left="1440" w:header="720" w:footer="720" w:gutter="0"/>
@@ -13868,9 +13485,9 @@
     </w:lvl>
   </w:abstractNum>
   <w:abstractNum w:abstractNumId="2" w15:restartNumberingAfterBreak="0">
-    <w:nsid w:val="366203E1"/>
+    <w:nsid w:val="225E242C"/>
     <w:multiLevelType w:val="hybridMultilevel"/>
-    <w:tmpl w:val="2022172E"/>
+    <w:tmpl w:val="5D2E3944"/>
     <w:lvl w:ilvl="0" w:tplc="0409000F">
       <w:start w:val="1"/>
       <w:numFmt w:val="decimal"/>
@@ -13957,9 +13574,9 @@
     </w:lvl>
   </w:abstractNum>
   <w:abstractNum w:abstractNumId="3" w15:restartNumberingAfterBreak="0">
-    <w:nsid w:val="40791506"/>
+    <w:nsid w:val="26013D26"/>
     <w:multiLevelType w:val="hybridMultilevel"/>
-    <w:tmpl w:val="A47EEC7E"/>
+    <w:tmpl w:val="458A4762"/>
     <w:lvl w:ilvl="0" w:tplc="0409000F">
       <w:start w:val="1"/>
       <w:numFmt w:val="decimal"/>
@@ -14046,9 +13663,9 @@
     </w:lvl>
   </w:abstractNum>
   <w:abstractNum w:abstractNumId="4" w15:restartNumberingAfterBreak="0">
-    <w:nsid w:val="479B534B"/>
+    <w:nsid w:val="366203E1"/>
     <w:multiLevelType w:val="hybridMultilevel"/>
-    <w:tmpl w:val="25AA6AEE"/>
+    <w:tmpl w:val="2022172E"/>
     <w:lvl w:ilvl="0" w:tplc="0409000F">
       <w:start w:val="1"/>
       <w:numFmt w:val="decimal"/>
@@ -14135,9 +13752,9 @@
     </w:lvl>
   </w:abstractNum>
   <w:abstractNum w:abstractNumId="5" w15:restartNumberingAfterBreak="0">
-    <w:nsid w:val="607770AA"/>
+    <w:nsid w:val="40791506"/>
     <w:multiLevelType w:val="hybridMultilevel"/>
-    <w:tmpl w:val="D80C01E4"/>
+    <w:tmpl w:val="A47EEC7E"/>
     <w:lvl w:ilvl="0" w:tplc="0409000F">
       <w:start w:val="1"/>
       <w:numFmt w:val="decimal"/>
@@ -14224,6 +13841,184 @@
     </w:lvl>
   </w:abstractNum>
   <w:abstractNum w:abstractNumId="6" w15:restartNumberingAfterBreak="0">
+    <w:nsid w:val="479B534B"/>
+    <w:multiLevelType w:val="hybridMultilevel"/>
+    <w:tmpl w:val="25AA6AEE"/>
+    <w:lvl w:ilvl="0" w:tplc="0409000F">
+      <w:start w:val="1"/>
+      <w:numFmt w:val="decimal"/>
+      <w:lvlText w:val="%1."/>
+      <w:lvlJc w:val="left"/>
+      <w:pPr>
+        <w:ind w:left="720" w:hanging="360"/>
+      </w:pPr>
+      <w:rPr>
+        <w:rFonts w:hint="default"/>
+      </w:rPr>
+    </w:lvl>
+    <w:lvl w:ilvl="1" w:tplc="04090019" w:tentative="1">
+      <w:start w:val="1"/>
+      <w:numFmt w:val="lowerLetter"/>
+      <w:lvlText w:val="%2."/>
+      <w:lvlJc w:val="left"/>
+      <w:pPr>
+        <w:ind w:left="1440" w:hanging="360"/>
+      </w:pPr>
+    </w:lvl>
+    <w:lvl w:ilvl="2" w:tplc="0409001B" w:tentative="1">
+      <w:start w:val="1"/>
+      <w:numFmt w:val="lowerRoman"/>
+      <w:lvlText w:val="%3."/>
+      <w:lvlJc w:val="right"/>
+      <w:pPr>
+        <w:ind w:left="2160" w:hanging="180"/>
+      </w:pPr>
+    </w:lvl>
+    <w:lvl w:ilvl="3" w:tplc="0409000F" w:tentative="1">
+      <w:start w:val="1"/>
+      <w:numFmt w:val="decimal"/>
+      <w:lvlText w:val="%4."/>
+      <w:lvlJc w:val="left"/>
+      <w:pPr>
+        <w:ind w:left="2880" w:hanging="360"/>
+      </w:pPr>
+    </w:lvl>
+    <w:lvl w:ilvl="4" w:tplc="04090019" w:tentative="1">
+      <w:start w:val="1"/>
+      <w:numFmt w:val="lowerLetter"/>
+      <w:lvlText w:val="%5."/>
+      <w:lvlJc w:val="left"/>
+      <w:pPr>
+        <w:ind w:left="3600" w:hanging="360"/>
+      </w:pPr>
+    </w:lvl>
+    <w:lvl w:ilvl="5" w:tplc="0409001B" w:tentative="1">
+      <w:start w:val="1"/>
+      <w:numFmt w:val="lowerRoman"/>
+      <w:lvlText w:val="%6."/>
+      <w:lvlJc w:val="right"/>
+      <w:pPr>
+        <w:ind w:left="4320" w:hanging="180"/>
+      </w:pPr>
+    </w:lvl>
+    <w:lvl w:ilvl="6" w:tplc="0409000F" w:tentative="1">
+      <w:start w:val="1"/>
+      <w:numFmt w:val="decimal"/>
+      <w:lvlText w:val="%7."/>
+      <w:lvlJc w:val="left"/>
+      <w:pPr>
+        <w:ind w:left="5040" w:hanging="360"/>
+      </w:pPr>
+    </w:lvl>
+    <w:lvl w:ilvl="7" w:tplc="04090019" w:tentative="1">
+      <w:start w:val="1"/>
+      <w:numFmt w:val="lowerLetter"/>
+      <w:lvlText w:val="%8."/>
+      <w:lvlJc w:val="left"/>
+      <w:pPr>
+        <w:ind w:left="5760" w:hanging="360"/>
+      </w:pPr>
+    </w:lvl>
+    <w:lvl w:ilvl="8" w:tplc="0409001B" w:tentative="1">
+      <w:start w:val="1"/>
+      <w:numFmt w:val="lowerRoman"/>
+      <w:lvlText w:val="%9."/>
+      <w:lvlJc w:val="right"/>
+      <w:pPr>
+        <w:ind w:left="6480" w:hanging="180"/>
+      </w:pPr>
+    </w:lvl>
+  </w:abstractNum>
+  <w:abstractNum w:abstractNumId="7" w15:restartNumberingAfterBreak="0">
+    <w:nsid w:val="607770AA"/>
+    <w:multiLevelType w:val="hybridMultilevel"/>
+    <w:tmpl w:val="D80C01E4"/>
+    <w:lvl w:ilvl="0" w:tplc="0409000F">
+      <w:start w:val="1"/>
+      <w:numFmt w:val="decimal"/>
+      <w:lvlText w:val="%1."/>
+      <w:lvlJc w:val="left"/>
+      <w:pPr>
+        <w:ind w:left="720" w:hanging="360"/>
+      </w:pPr>
+      <w:rPr>
+        <w:rFonts w:hint="default"/>
+      </w:rPr>
+    </w:lvl>
+    <w:lvl w:ilvl="1" w:tplc="04090019" w:tentative="1">
+      <w:start w:val="1"/>
+      <w:numFmt w:val="lowerLetter"/>
+      <w:lvlText w:val="%2."/>
+      <w:lvlJc w:val="left"/>
+      <w:pPr>
+        <w:ind w:left="1440" w:hanging="360"/>
+      </w:pPr>
+    </w:lvl>
+    <w:lvl w:ilvl="2" w:tplc="0409001B" w:tentative="1">
+      <w:start w:val="1"/>
+      <w:numFmt w:val="lowerRoman"/>
+      <w:lvlText w:val="%3."/>
+      <w:lvlJc w:val="right"/>
+      <w:pPr>
+        <w:ind w:left="2160" w:hanging="180"/>
+      </w:pPr>
+    </w:lvl>
+    <w:lvl w:ilvl="3" w:tplc="0409000F" w:tentative="1">
+      <w:start w:val="1"/>
+      <w:numFmt w:val="decimal"/>
+      <w:lvlText w:val="%4."/>
+      <w:lvlJc w:val="left"/>
+      <w:pPr>
+        <w:ind w:left="2880" w:hanging="360"/>
+      </w:pPr>
+    </w:lvl>
+    <w:lvl w:ilvl="4" w:tplc="04090019" w:tentative="1">
+      <w:start w:val="1"/>
+      <w:numFmt w:val="lowerLetter"/>
+      <w:lvlText w:val="%5."/>
+      <w:lvlJc w:val="left"/>
+      <w:pPr>
+        <w:ind w:left="3600" w:hanging="360"/>
+      </w:pPr>
+    </w:lvl>
+    <w:lvl w:ilvl="5" w:tplc="0409001B" w:tentative="1">
+      <w:start w:val="1"/>
+      <w:numFmt w:val="lowerRoman"/>
+      <w:lvlText w:val="%6."/>
+      <w:lvlJc w:val="right"/>
+      <w:pPr>
+        <w:ind w:left="4320" w:hanging="180"/>
+      </w:pPr>
+    </w:lvl>
+    <w:lvl w:ilvl="6" w:tplc="0409000F" w:tentative="1">
+      <w:start w:val="1"/>
+      <w:numFmt w:val="decimal"/>
+      <w:lvlText w:val="%7."/>
+      <w:lvlJc w:val="left"/>
+      <w:pPr>
+        <w:ind w:left="5040" w:hanging="360"/>
+      </w:pPr>
+    </w:lvl>
+    <w:lvl w:ilvl="7" w:tplc="04090019" w:tentative="1">
+      <w:start w:val="1"/>
+      <w:numFmt w:val="lowerLetter"/>
+      <w:lvlText w:val="%8."/>
+      <w:lvlJc w:val="left"/>
+      <w:pPr>
+        <w:ind w:left="5760" w:hanging="360"/>
+      </w:pPr>
+    </w:lvl>
+    <w:lvl w:ilvl="8" w:tplc="0409001B" w:tentative="1">
+      <w:start w:val="1"/>
+      <w:numFmt w:val="lowerRoman"/>
+      <w:lvlText w:val="%9."/>
+      <w:lvlJc w:val="right"/>
+      <w:pPr>
+        <w:ind w:left="6480" w:hanging="180"/>
+      </w:pPr>
+    </w:lvl>
+  </w:abstractNum>
+  <w:abstractNum w:abstractNumId="8" w15:restartNumberingAfterBreak="0">
     <w:nsid w:val="6B597537"/>
     <w:multiLevelType w:val="hybridMultilevel"/>
     <w:tmpl w:val="8E8886EC"/>
@@ -14312,7 +14107,7 @@
       </w:pPr>
     </w:lvl>
   </w:abstractNum>
-  <w:abstractNum w:abstractNumId="7" w15:restartNumberingAfterBreak="0">
+  <w:abstractNum w:abstractNumId="9" w15:restartNumberingAfterBreak="0">
     <w:nsid w:val="6B992472"/>
     <w:multiLevelType w:val="hybridMultilevel"/>
     <w:tmpl w:val="3A5ADCFE"/>
@@ -14401,7 +14196,7 @@
       </w:pPr>
     </w:lvl>
   </w:abstractNum>
-  <w:abstractNum w:abstractNumId="8" w15:restartNumberingAfterBreak="0">
+  <w:abstractNum w:abstractNumId="10" w15:restartNumberingAfterBreak="0">
     <w:nsid w:val="7AF5688A"/>
     <w:multiLevelType w:val="hybridMultilevel"/>
     <w:tmpl w:val="C096D712"/>
@@ -14490,7 +14285,7 @@
       </w:pPr>
     </w:lvl>
   </w:abstractNum>
-  <w:abstractNum w:abstractNumId="9" w15:restartNumberingAfterBreak="0">
+  <w:abstractNum w:abstractNumId="11" w15:restartNumberingAfterBreak="0">
     <w:nsid w:val="7B8F61A3"/>
     <w:multiLevelType w:val="hybridMultilevel"/>
     <w:tmpl w:val="803E4AB2"/>
@@ -14583,30 +14378,36 @@
     <w:abstractNumId w:val="0"/>
   </w:num>
   <w:num w:numId="2" w16cid:durableId="2144495703">
-    <w:abstractNumId w:val="7"/>
+    <w:abstractNumId w:val="9"/>
   </w:num>
   <w:num w:numId="3" w16cid:durableId="2138833854">
+    <w:abstractNumId w:val="8"/>
+  </w:num>
+  <w:num w:numId="4" w16cid:durableId="923495889">
+    <w:abstractNumId w:val="11"/>
+  </w:num>
+  <w:num w:numId="5" w16cid:durableId="1648438691">
+    <w:abstractNumId w:val="4"/>
+  </w:num>
+  <w:num w:numId="6" w16cid:durableId="2146577417">
     <w:abstractNumId w:val="6"/>
   </w:num>
-  <w:num w:numId="4" w16cid:durableId="923495889">
-    <w:abstractNumId w:val="9"/>
-  </w:num>
-  <w:num w:numId="5" w16cid:durableId="1648438691">
-    <w:abstractNumId w:val="2"/>
-  </w:num>
-  <w:num w:numId="6" w16cid:durableId="2146577417">
-    <w:abstractNumId w:val="4"/>
-  </w:num>
   <w:num w:numId="7" w16cid:durableId="1966737610">
-    <w:abstractNumId w:val="8"/>
+    <w:abstractNumId w:val="10"/>
   </w:num>
   <w:num w:numId="8" w16cid:durableId="327366128">
     <w:abstractNumId w:val="1"/>
   </w:num>
   <w:num w:numId="9" w16cid:durableId="49422573">
+    <w:abstractNumId w:val="7"/>
+  </w:num>
+  <w:num w:numId="10" w16cid:durableId="2036691940">
     <w:abstractNumId w:val="5"/>
   </w:num>
-  <w:num w:numId="10" w16cid:durableId="2036691940">
+  <w:num w:numId="11" w16cid:durableId="1645895083">
+    <w:abstractNumId w:val="2"/>
+  </w:num>
+  <w:num w:numId="12" w16cid:durableId="312103441">
     <w:abstractNumId w:val="3"/>
   </w:num>
 </w:numbering>

</xml_diff>

<commit_message>
functional interface and optional
</commit_message>
<xml_diff>
--- a/src/main/java/documents/Java_Training_Sujith_Feb2024.docx
+++ b/src/main/java/documents/Java_Training_Sujith_Feb2024.docx
@@ -9037,7 +9037,7 @@
           <w:noProof/>
         </w:rPr>
         <w:drawing>
-          <wp:inline distT="0" distB="0" distL="0" distR="0" wp14:anchorId="568B8B11" wp14:editId="5B20A592">
+          <wp:inline distT="0" distB="0" distL="0" distR="0" wp14:anchorId="568B8B11" wp14:editId="7EBAD49B">
             <wp:extent cx="5943600" cy="2557780"/>
             <wp:effectExtent l="0" t="0" r="0" b="0"/>
             <wp:docPr id="1549585647" name="Picture 1" descr="Java-Collections-Framework-Hierarchy"/>
@@ -13269,6 +13269,9 @@
       <w:r>
         <w:t xml:space="preserve"> filter()</w:t>
       </w:r>
+      <w:r>
+        <w:t>, map()</w:t>
+      </w:r>
     </w:p>
     <w:p>
       <w:pPr>
@@ -13292,7 +13295,308 @@
       <w:r>
         <w:t>(),</w:t>
       </w:r>
+      <w:r>
+        <w:t xml:space="preserve"> distinct(), collect(), max(), min()</w:t>
+      </w:r>
     </w:p>
+    <w:p/>
+    <w:p>
+      <w:r>
+        <w:t>Lambda Expression:</w:t>
+      </w:r>
+    </w:p>
+    <w:p>
+      <w:r>
+        <w:t xml:space="preserve">Zero Parameters : () -&gt; </w:t>
+      </w:r>
+      <w:proofErr w:type="spellStart"/>
+      <w:r>
+        <w:t>System.out.println</w:t>
+      </w:r>
+      <w:proofErr w:type="spellEnd"/>
+      <w:r>
+        <w:t>(“No Parameters”);</w:t>
+      </w:r>
+    </w:p>
+    <w:p/>
+    <w:p>
+      <w:r>
+        <w:t xml:space="preserve">One Parameter: s </w:t>
+      </w:r>
+      <w:r>
+        <w:t xml:space="preserve">-&gt; </w:t>
+      </w:r>
+      <w:proofErr w:type="spellStart"/>
+      <w:r>
+        <w:t>System.out.println</w:t>
+      </w:r>
+      <w:proofErr w:type="spellEnd"/>
+      <w:r>
+        <w:t>(“</w:t>
+      </w:r>
+      <w:r>
+        <w:t xml:space="preserve">One </w:t>
+      </w:r>
+      <w:r>
+        <w:t>Parameters</w:t>
+      </w:r>
+      <w:r>
+        <w:t xml:space="preserve"> </w:t>
+      </w:r>
+      <w:r>
+        <w:t>”</w:t>
+      </w:r>
+      <w:r>
+        <w:t xml:space="preserve"> +s</w:t>
+      </w:r>
+      <w:r>
+        <w:t>);</w:t>
+      </w:r>
+    </w:p>
+    <w:p/>
+    <w:p>
+      <w:r>
+        <w:t>Multiple Parameters: (int x, int y) -&gt; x +y;</w:t>
+      </w:r>
+    </w:p>
+    <w:p/>
+    <w:p/>
+    <w:p>
+      <w:pPr>
+        <w:tabs>
+          <w:tab w:val="left" w:pos="2680"/>
+        </w:tabs>
+      </w:pPr>
+      <w:r>
+        <w:lastRenderedPageBreak/>
+        <w:t>Functional Interfaces:</w:t>
+      </w:r>
+      <w:r>
+        <w:tab/>
+      </w:r>
+    </w:p>
+    <w:p>
+      <w:pPr>
+        <w:pStyle w:val="ListParagraph"/>
+        <w:numPr>
+          <w:ilvl w:val="0"/>
+          <w:numId w:val="13"/>
+        </w:numPr>
+        <w:tabs>
+          <w:tab w:val="left" w:pos="2680"/>
+        </w:tabs>
+      </w:pPr>
+      <w:r>
+        <w:t>An interface that contains only one abstract method ( you don’t need mention method as abstract)</w:t>
+      </w:r>
+    </w:p>
+    <w:p>
+      <w:pPr>
+        <w:pStyle w:val="ListParagraph"/>
+        <w:numPr>
+          <w:ilvl w:val="0"/>
+          <w:numId w:val="13"/>
+        </w:numPr>
+        <w:tabs>
+          <w:tab w:val="left" w:pos="2680"/>
+        </w:tabs>
+      </w:pPr>
+      <w:r>
+        <w:t xml:space="preserve">You can </w:t>
+      </w:r>
+      <w:r>
+        <w:rPr>
+          <w:b/>
+          <w:bCs/>
+        </w:rPr>
+        <w:t>default and static methods</w:t>
+      </w:r>
+      <w:r>
+        <w:t>, but can contain only one abstract method</w:t>
+      </w:r>
+    </w:p>
+    <w:p>
+      <w:pPr>
+        <w:pStyle w:val="ListParagraph"/>
+        <w:numPr>
+          <w:ilvl w:val="0"/>
+          <w:numId w:val="13"/>
+        </w:numPr>
+        <w:tabs>
+          <w:tab w:val="left" w:pos="2680"/>
+        </w:tabs>
+      </w:pPr>
+      <w:r>
+        <w:t>Functional Interface is also known as Single Abstract Method Interface</w:t>
+      </w:r>
+    </w:p>
+    <w:p>
+      <w:pPr>
+        <w:pStyle w:val="ListParagraph"/>
+        <w:numPr>
+          <w:ilvl w:val="0"/>
+          <w:numId w:val="13"/>
+        </w:numPr>
+        <w:tabs>
+          <w:tab w:val="left" w:pos="2680"/>
+        </w:tabs>
+      </w:pPr>
+      <w:r>
+        <w:t>Its one of the new feature of Java 8</w:t>
+      </w:r>
+    </w:p>
+    <w:p>
+      <w:pPr>
+        <w:pStyle w:val="ListParagraph"/>
+        <w:numPr>
+          <w:ilvl w:val="0"/>
+          <w:numId w:val="13"/>
+        </w:numPr>
+        <w:tabs>
+          <w:tab w:val="left" w:pos="2680"/>
+        </w:tabs>
+      </w:pPr>
+      <w:r>
+        <w:t>Functional Interface can extend another interface only when it does not have any abstract method</w:t>
+      </w:r>
+    </w:p>
+    <w:p>
+      <w:pPr>
+        <w:tabs>
+          <w:tab w:val="left" w:pos="2680"/>
+        </w:tabs>
+      </w:pPr>
+    </w:p>
+    <w:p>
+      <w:pPr>
+        <w:tabs>
+          <w:tab w:val="left" w:pos="2680"/>
+        </w:tabs>
+      </w:pPr>
+      <w:r>
+        <w:t>In Built functional interface in Java 8</w:t>
+      </w:r>
+    </w:p>
+    <w:p>
+      <w:pPr>
+        <w:pStyle w:val="ListParagraph"/>
+        <w:numPr>
+          <w:ilvl w:val="0"/>
+          <w:numId w:val="14"/>
+        </w:numPr>
+        <w:tabs>
+          <w:tab w:val="left" w:pos="2680"/>
+        </w:tabs>
+      </w:pPr>
+      <w:r>
+        <w:t>Predicate</w:t>
+      </w:r>
+    </w:p>
+    <w:p>
+      <w:pPr>
+        <w:pStyle w:val="ListParagraph"/>
+        <w:numPr>
+          <w:ilvl w:val="0"/>
+          <w:numId w:val="14"/>
+        </w:numPr>
+        <w:tabs>
+          <w:tab w:val="left" w:pos="2680"/>
+        </w:tabs>
+      </w:pPr>
+      <w:r>
+        <w:t>Consumer</w:t>
+      </w:r>
+    </w:p>
+    <w:p>
+      <w:pPr>
+        <w:pStyle w:val="ListParagraph"/>
+        <w:numPr>
+          <w:ilvl w:val="0"/>
+          <w:numId w:val="14"/>
+        </w:numPr>
+        <w:tabs>
+          <w:tab w:val="left" w:pos="2680"/>
+        </w:tabs>
+      </w:pPr>
+      <w:r>
+        <w:t>Supplier</w:t>
+      </w:r>
+    </w:p>
+    <w:p>
+      <w:pPr>
+        <w:pStyle w:val="ListParagraph"/>
+        <w:numPr>
+          <w:ilvl w:val="0"/>
+          <w:numId w:val="14"/>
+        </w:numPr>
+        <w:tabs>
+          <w:tab w:val="left" w:pos="2680"/>
+        </w:tabs>
+      </w:pPr>
+      <w:r>
+        <w:t>Function</w:t>
+      </w:r>
+    </w:p>
+    <w:p>
+      <w:pPr>
+        <w:pStyle w:val="ListParagraph"/>
+        <w:numPr>
+          <w:ilvl w:val="0"/>
+          <w:numId w:val="14"/>
+        </w:numPr>
+        <w:tabs>
+          <w:tab w:val="left" w:pos="2680"/>
+        </w:tabs>
+      </w:pPr>
+      <w:r>
+        <w:t>Comparator</w:t>
+      </w:r>
+    </w:p>
+    <w:p>
+      <w:pPr>
+        <w:pStyle w:val="ListParagraph"/>
+        <w:numPr>
+          <w:ilvl w:val="0"/>
+          <w:numId w:val="14"/>
+        </w:numPr>
+        <w:tabs>
+          <w:tab w:val="left" w:pos="2680"/>
+        </w:tabs>
+      </w:pPr>
+      <w:r>
+        <w:t>Comparable</w:t>
+      </w:r>
+    </w:p>
+    <w:p>
+      <w:pPr>
+        <w:pStyle w:val="ListParagraph"/>
+        <w:numPr>
+          <w:ilvl w:val="0"/>
+          <w:numId w:val="14"/>
+        </w:numPr>
+        <w:tabs>
+          <w:tab w:val="left" w:pos="2680"/>
+        </w:tabs>
+      </w:pPr>
+      <w:r>
+        <w:t>Runnable</w:t>
+      </w:r>
+    </w:p>
+    <w:p/>
+    <w:p>
+      <w:r>
+        <w:t xml:space="preserve">Optional Class : This was class introduced in order to handle </w:t>
+      </w:r>
+      <w:proofErr w:type="spellStart"/>
+      <w:r>
+        <w:t>NullPointerException</w:t>
+      </w:r>
+      <w:proofErr w:type="spellEnd"/>
+      <w:r>
+        <w:t>.</w:t>
+      </w:r>
+    </w:p>
+    <w:p/>
     <w:sectPr>
       <w:pgSz w:w="12240" w:h="15840"/>
       <w:pgMar w:top="1440" w:right="1440" w:bottom="1440" w:left="1440" w:header="720" w:footer="720" w:gutter="0"/>
@@ -13485,6 +13789,119 @@
     </w:lvl>
   </w:abstractNum>
   <w:abstractNum w:abstractNumId="2" w15:restartNumberingAfterBreak="0">
+    <w:nsid w:val="179025CC"/>
+    <w:multiLevelType w:val="hybridMultilevel"/>
+    <w:tmpl w:val="550C3170"/>
+    <w:lvl w:ilvl="0" w:tplc="0409000D">
+      <w:start w:val="1"/>
+      <w:numFmt w:val="bullet"/>
+      <w:lvlText w:val=""/>
+      <w:lvlJc w:val="left"/>
+      <w:pPr>
+        <w:ind w:left="720" w:hanging="360"/>
+      </w:pPr>
+      <w:rPr>
+        <w:rFonts w:ascii="Wingdings" w:hAnsi="Wingdings" w:hint="default"/>
+      </w:rPr>
+    </w:lvl>
+    <w:lvl w:ilvl="1" w:tplc="04090003" w:tentative="1">
+      <w:start w:val="1"/>
+      <w:numFmt w:val="bullet"/>
+      <w:lvlText w:val="o"/>
+      <w:lvlJc w:val="left"/>
+      <w:pPr>
+        <w:ind w:left="1440" w:hanging="360"/>
+      </w:pPr>
+      <w:rPr>
+        <w:rFonts w:ascii="Courier New" w:hAnsi="Courier New" w:cs="Courier New" w:hint="default"/>
+      </w:rPr>
+    </w:lvl>
+    <w:lvl w:ilvl="2" w:tplc="04090005" w:tentative="1">
+      <w:start w:val="1"/>
+      <w:numFmt w:val="bullet"/>
+      <w:lvlText w:val=""/>
+      <w:lvlJc w:val="left"/>
+      <w:pPr>
+        <w:ind w:left="2160" w:hanging="360"/>
+      </w:pPr>
+      <w:rPr>
+        <w:rFonts w:ascii="Wingdings" w:hAnsi="Wingdings" w:hint="default"/>
+      </w:rPr>
+    </w:lvl>
+    <w:lvl w:ilvl="3" w:tplc="04090001" w:tentative="1">
+      <w:start w:val="1"/>
+      <w:numFmt w:val="bullet"/>
+      <w:lvlText w:val=""/>
+      <w:lvlJc w:val="left"/>
+      <w:pPr>
+        <w:ind w:left="2880" w:hanging="360"/>
+      </w:pPr>
+      <w:rPr>
+        <w:rFonts w:ascii="Symbol" w:hAnsi="Symbol" w:hint="default"/>
+      </w:rPr>
+    </w:lvl>
+    <w:lvl w:ilvl="4" w:tplc="04090003" w:tentative="1">
+      <w:start w:val="1"/>
+      <w:numFmt w:val="bullet"/>
+      <w:lvlText w:val="o"/>
+      <w:lvlJc w:val="left"/>
+      <w:pPr>
+        <w:ind w:left="3600" w:hanging="360"/>
+      </w:pPr>
+      <w:rPr>
+        <w:rFonts w:ascii="Courier New" w:hAnsi="Courier New" w:cs="Courier New" w:hint="default"/>
+      </w:rPr>
+    </w:lvl>
+    <w:lvl w:ilvl="5" w:tplc="04090005" w:tentative="1">
+      <w:start w:val="1"/>
+      <w:numFmt w:val="bullet"/>
+      <w:lvlText w:val=""/>
+      <w:lvlJc w:val="left"/>
+      <w:pPr>
+        <w:ind w:left="4320" w:hanging="360"/>
+      </w:pPr>
+      <w:rPr>
+        <w:rFonts w:ascii="Wingdings" w:hAnsi="Wingdings" w:hint="default"/>
+      </w:rPr>
+    </w:lvl>
+    <w:lvl w:ilvl="6" w:tplc="04090001" w:tentative="1">
+      <w:start w:val="1"/>
+      <w:numFmt w:val="bullet"/>
+      <w:lvlText w:val=""/>
+      <w:lvlJc w:val="left"/>
+      <w:pPr>
+        <w:ind w:left="5040" w:hanging="360"/>
+      </w:pPr>
+      <w:rPr>
+        <w:rFonts w:ascii="Symbol" w:hAnsi="Symbol" w:hint="default"/>
+      </w:rPr>
+    </w:lvl>
+    <w:lvl w:ilvl="7" w:tplc="04090003" w:tentative="1">
+      <w:start w:val="1"/>
+      <w:numFmt w:val="bullet"/>
+      <w:lvlText w:val="o"/>
+      <w:lvlJc w:val="left"/>
+      <w:pPr>
+        <w:ind w:left="5760" w:hanging="360"/>
+      </w:pPr>
+      <w:rPr>
+        <w:rFonts w:ascii="Courier New" w:hAnsi="Courier New" w:cs="Courier New" w:hint="default"/>
+      </w:rPr>
+    </w:lvl>
+    <w:lvl w:ilvl="8" w:tplc="04090005" w:tentative="1">
+      <w:start w:val="1"/>
+      <w:numFmt w:val="bullet"/>
+      <w:lvlText w:val=""/>
+      <w:lvlJc w:val="left"/>
+      <w:pPr>
+        <w:ind w:left="6480" w:hanging="360"/>
+      </w:pPr>
+      <w:rPr>
+        <w:rFonts w:ascii="Wingdings" w:hAnsi="Wingdings" w:hint="default"/>
+      </w:rPr>
+    </w:lvl>
+  </w:abstractNum>
+  <w:abstractNum w:abstractNumId="3" w15:restartNumberingAfterBreak="0">
     <w:nsid w:val="225E242C"/>
     <w:multiLevelType w:val="hybridMultilevel"/>
     <w:tmpl w:val="5D2E3944"/>
@@ -13573,7 +13990,7 @@
       </w:pPr>
     </w:lvl>
   </w:abstractNum>
-  <w:abstractNum w:abstractNumId="3" w15:restartNumberingAfterBreak="0">
+  <w:abstractNum w:abstractNumId="4" w15:restartNumberingAfterBreak="0">
     <w:nsid w:val="26013D26"/>
     <w:multiLevelType w:val="hybridMultilevel"/>
     <w:tmpl w:val="458A4762"/>
@@ -13662,7 +14079,7 @@
       </w:pPr>
     </w:lvl>
   </w:abstractNum>
-  <w:abstractNum w:abstractNumId="4" w15:restartNumberingAfterBreak="0">
+  <w:abstractNum w:abstractNumId="5" w15:restartNumberingAfterBreak="0">
     <w:nsid w:val="366203E1"/>
     <w:multiLevelType w:val="hybridMultilevel"/>
     <w:tmpl w:val="2022172E"/>
@@ -13751,7 +14168,7 @@
       </w:pPr>
     </w:lvl>
   </w:abstractNum>
-  <w:abstractNum w:abstractNumId="5" w15:restartNumberingAfterBreak="0">
+  <w:abstractNum w:abstractNumId="6" w15:restartNumberingAfterBreak="0">
     <w:nsid w:val="40791506"/>
     <w:multiLevelType w:val="hybridMultilevel"/>
     <w:tmpl w:val="A47EEC7E"/>
@@ -13840,7 +14257,7 @@
       </w:pPr>
     </w:lvl>
   </w:abstractNum>
-  <w:abstractNum w:abstractNumId="6" w15:restartNumberingAfterBreak="0">
+  <w:abstractNum w:abstractNumId="7" w15:restartNumberingAfterBreak="0">
     <w:nsid w:val="479B534B"/>
     <w:multiLevelType w:val="hybridMultilevel"/>
     <w:tmpl w:val="25AA6AEE"/>
@@ -13929,7 +14346,7 @@
       </w:pPr>
     </w:lvl>
   </w:abstractNum>
-  <w:abstractNum w:abstractNumId="7" w15:restartNumberingAfterBreak="0">
+  <w:abstractNum w:abstractNumId="8" w15:restartNumberingAfterBreak="0">
     <w:nsid w:val="607770AA"/>
     <w:multiLevelType w:val="hybridMultilevel"/>
     <w:tmpl w:val="D80C01E4"/>
@@ -14018,7 +14435,7 @@
       </w:pPr>
     </w:lvl>
   </w:abstractNum>
-  <w:abstractNum w:abstractNumId="8" w15:restartNumberingAfterBreak="0">
+  <w:abstractNum w:abstractNumId="9" w15:restartNumberingAfterBreak="0">
     <w:nsid w:val="6B597537"/>
     <w:multiLevelType w:val="hybridMultilevel"/>
     <w:tmpl w:val="8E8886EC"/>
@@ -14107,7 +14524,7 @@
       </w:pPr>
     </w:lvl>
   </w:abstractNum>
-  <w:abstractNum w:abstractNumId="9" w15:restartNumberingAfterBreak="0">
+  <w:abstractNum w:abstractNumId="10" w15:restartNumberingAfterBreak="0">
     <w:nsid w:val="6B992472"/>
     <w:multiLevelType w:val="hybridMultilevel"/>
     <w:tmpl w:val="3A5ADCFE"/>
@@ -14196,7 +14613,120 @@
       </w:pPr>
     </w:lvl>
   </w:abstractNum>
-  <w:abstractNum w:abstractNumId="10" w15:restartNumberingAfterBreak="0">
+  <w:abstractNum w:abstractNumId="11" w15:restartNumberingAfterBreak="0">
+    <w:nsid w:val="6C37409C"/>
+    <w:multiLevelType w:val="hybridMultilevel"/>
+    <w:tmpl w:val="A7DC2190"/>
+    <w:lvl w:ilvl="0" w:tplc="0409000D">
+      <w:start w:val="1"/>
+      <w:numFmt w:val="bullet"/>
+      <w:lvlText w:val=""/>
+      <w:lvlJc w:val="left"/>
+      <w:pPr>
+        <w:ind w:left="720" w:hanging="360"/>
+      </w:pPr>
+      <w:rPr>
+        <w:rFonts w:ascii="Wingdings" w:hAnsi="Wingdings" w:hint="default"/>
+      </w:rPr>
+    </w:lvl>
+    <w:lvl w:ilvl="1" w:tplc="04090003" w:tentative="1">
+      <w:start w:val="1"/>
+      <w:numFmt w:val="bullet"/>
+      <w:lvlText w:val="o"/>
+      <w:lvlJc w:val="left"/>
+      <w:pPr>
+        <w:ind w:left="1440" w:hanging="360"/>
+      </w:pPr>
+      <w:rPr>
+        <w:rFonts w:ascii="Courier New" w:hAnsi="Courier New" w:cs="Courier New" w:hint="default"/>
+      </w:rPr>
+    </w:lvl>
+    <w:lvl w:ilvl="2" w:tplc="04090005" w:tentative="1">
+      <w:start w:val="1"/>
+      <w:numFmt w:val="bullet"/>
+      <w:lvlText w:val=""/>
+      <w:lvlJc w:val="left"/>
+      <w:pPr>
+        <w:ind w:left="2160" w:hanging="360"/>
+      </w:pPr>
+      <w:rPr>
+        <w:rFonts w:ascii="Wingdings" w:hAnsi="Wingdings" w:hint="default"/>
+      </w:rPr>
+    </w:lvl>
+    <w:lvl w:ilvl="3" w:tplc="04090001" w:tentative="1">
+      <w:start w:val="1"/>
+      <w:numFmt w:val="bullet"/>
+      <w:lvlText w:val=""/>
+      <w:lvlJc w:val="left"/>
+      <w:pPr>
+        <w:ind w:left="2880" w:hanging="360"/>
+      </w:pPr>
+      <w:rPr>
+        <w:rFonts w:ascii="Symbol" w:hAnsi="Symbol" w:hint="default"/>
+      </w:rPr>
+    </w:lvl>
+    <w:lvl w:ilvl="4" w:tplc="04090003" w:tentative="1">
+      <w:start w:val="1"/>
+      <w:numFmt w:val="bullet"/>
+      <w:lvlText w:val="o"/>
+      <w:lvlJc w:val="left"/>
+      <w:pPr>
+        <w:ind w:left="3600" w:hanging="360"/>
+      </w:pPr>
+      <w:rPr>
+        <w:rFonts w:ascii="Courier New" w:hAnsi="Courier New" w:cs="Courier New" w:hint="default"/>
+      </w:rPr>
+    </w:lvl>
+    <w:lvl w:ilvl="5" w:tplc="04090005" w:tentative="1">
+      <w:start w:val="1"/>
+      <w:numFmt w:val="bullet"/>
+      <w:lvlText w:val=""/>
+      <w:lvlJc w:val="left"/>
+      <w:pPr>
+        <w:ind w:left="4320" w:hanging="360"/>
+      </w:pPr>
+      <w:rPr>
+        <w:rFonts w:ascii="Wingdings" w:hAnsi="Wingdings" w:hint="default"/>
+      </w:rPr>
+    </w:lvl>
+    <w:lvl w:ilvl="6" w:tplc="04090001" w:tentative="1">
+      <w:start w:val="1"/>
+      <w:numFmt w:val="bullet"/>
+      <w:lvlText w:val=""/>
+      <w:lvlJc w:val="left"/>
+      <w:pPr>
+        <w:ind w:left="5040" w:hanging="360"/>
+      </w:pPr>
+      <w:rPr>
+        <w:rFonts w:ascii="Symbol" w:hAnsi="Symbol" w:hint="default"/>
+      </w:rPr>
+    </w:lvl>
+    <w:lvl w:ilvl="7" w:tplc="04090003" w:tentative="1">
+      <w:start w:val="1"/>
+      <w:numFmt w:val="bullet"/>
+      <w:lvlText w:val="o"/>
+      <w:lvlJc w:val="left"/>
+      <w:pPr>
+        <w:ind w:left="5760" w:hanging="360"/>
+      </w:pPr>
+      <w:rPr>
+        <w:rFonts w:ascii="Courier New" w:hAnsi="Courier New" w:cs="Courier New" w:hint="default"/>
+      </w:rPr>
+    </w:lvl>
+    <w:lvl w:ilvl="8" w:tplc="04090005" w:tentative="1">
+      <w:start w:val="1"/>
+      <w:numFmt w:val="bullet"/>
+      <w:lvlText w:val=""/>
+      <w:lvlJc w:val="left"/>
+      <w:pPr>
+        <w:ind w:left="6480" w:hanging="360"/>
+      </w:pPr>
+      <w:rPr>
+        <w:rFonts w:ascii="Wingdings" w:hAnsi="Wingdings" w:hint="default"/>
+      </w:rPr>
+    </w:lvl>
+  </w:abstractNum>
+  <w:abstractNum w:abstractNumId="12" w15:restartNumberingAfterBreak="0">
     <w:nsid w:val="7AF5688A"/>
     <w:multiLevelType w:val="hybridMultilevel"/>
     <w:tmpl w:val="C096D712"/>
@@ -14285,7 +14815,7 @@
       </w:pPr>
     </w:lvl>
   </w:abstractNum>
-  <w:abstractNum w:abstractNumId="11" w15:restartNumberingAfterBreak="0">
+  <w:abstractNum w:abstractNumId="13" w15:restartNumberingAfterBreak="0">
     <w:nsid w:val="7B8F61A3"/>
     <w:multiLevelType w:val="hybridMultilevel"/>
     <w:tmpl w:val="803E4AB2"/>
@@ -14378,37 +14908,43 @@
     <w:abstractNumId w:val="0"/>
   </w:num>
   <w:num w:numId="2" w16cid:durableId="2144495703">
+    <w:abstractNumId w:val="10"/>
+  </w:num>
+  <w:num w:numId="3" w16cid:durableId="2138833854">
     <w:abstractNumId w:val="9"/>
   </w:num>
-  <w:num w:numId="3" w16cid:durableId="2138833854">
-    <w:abstractNumId w:val="8"/>
-  </w:num>
   <w:num w:numId="4" w16cid:durableId="923495889">
-    <w:abstractNumId w:val="11"/>
+    <w:abstractNumId w:val="13"/>
   </w:num>
   <w:num w:numId="5" w16cid:durableId="1648438691">
-    <w:abstractNumId w:val="4"/>
+    <w:abstractNumId w:val="5"/>
   </w:num>
   <w:num w:numId="6" w16cid:durableId="2146577417">
-    <w:abstractNumId w:val="6"/>
+    <w:abstractNumId w:val="7"/>
   </w:num>
   <w:num w:numId="7" w16cid:durableId="1966737610">
-    <w:abstractNumId w:val="10"/>
+    <w:abstractNumId w:val="12"/>
   </w:num>
   <w:num w:numId="8" w16cid:durableId="327366128">
     <w:abstractNumId w:val="1"/>
   </w:num>
   <w:num w:numId="9" w16cid:durableId="49422573">
-    <w:abstractNumId w:val="7"/>
+    <w:abstractNumId w:val="8"/>
   </w:num>
   <w:num w:numId="10" w16cid:durableId="2036691940">
-    <w:abstractNumId w:val="5"/>
+    <w:abstractNumId w:val="6"/>
   </w:num>
   <w:num w:numId="11" w16cid:durableId="1645895083">
-    <w:abstractNumId w:val="2"/>
+    <w:abstractNumId w:val="3"/>
   </w:num>
   <w:num w:numId="12" w16cid:durableId="312103441">
-    <w:abstractNumId w:val="3"/>
+    <w:abstractNumId w:val="4"/>
+  </w:num>
+  <w:num w:numId="13" w16cid:durableId="1848061130">
+    <w:abstractNumId w:val="11"/>
+  </w:num>
+  <w:num w:numId="14" w16cid:durableId="543375010">
+    <w:abstractNumId w:val="2"/>
   </w:num>
 </w:numbering>
 </file>
@@ -14813,6 +15349,7 @@
   <w:style w:type="paragraph" w:default="1" w:styleId="Normal">
     <w:name w:val="Normal"/>
     <w:qFormat/>
+    <w:rsid w:val="00556A7B"/>
   </w:style>
   <w:style w:type="paragraph" w:styleId="Heading1">
     <w:name w:val="heading 1"/>

</xml_diff>